<commit_message>
Updated urs with use cases
</commit_message>
<xml_diff>
--- a/Documents/URS.docx
+++ b/Documents/URS.docx
@@ -1,15 +1,15 @@
 
 <file path=word/document.xml><?xml version="1.0" encoding="utf-8"?>
-<w:document xmlns:wpc="http://schemas.microsoft.com/office/word/2010/wordprocessingCanvas" xmlns:cx="http://schemas.microsoft.com/office/drawing/2014/chartex" xmlns:cx1="http://schemas.microsoft.com/office/drawing/2015/9/8/chartex" xmlns:mc="http://schemas.openxmlformats.org/markup-compatibility/2006" xmlns:o="urn:schemas-microsoft-com:office:office" xmlns:r="http://schemas.openxmlformats.org/officeDocument/2006/relationships" xmlns:m="http://schemas.openxmlformats.org/officeDocument/2006/math" xmlns:v="urn:schemas-microsoft-com:vml" xmlns:wp14="http://schemas.microsoft.com/office/word/2010/wordprocessingDrawing" xmlns:wp="http://schemas.openxmlformats.org/drawingml/2006/wordprocessingDrawing" xmlns:w10="urn:schemas-microsoft-com:office:word" xmlns:w="http://schemas.openxmlformats.org/wordprocessingml/2006/main" xmlns:w14="http://schemas.microsoft.com/office/word/2010/wordml" xmlns:w15="http://schemas.microsoft.com/office/word/2012/wordml" xmlns:w16se="http://schemas.microsoft.com/office/word/2015/wordml/symex" xmlns:wpg="http://schemas.microsoft.com/office/word/2010/wordprocessingGroup" xmlns:wpi="http://schemas.microsoft.com/office/word/2010/wordprocessingInk" xmlns:wne="http://schemas.microsoft.com/office/word/2006/wordml" xmlns:wps="http://schemas.microsoft.com/office/word/2010/wordprocessingShape" mc:Ignorable="w14 w15 w16se wp14">
+<w:document xmlns:wpc="http://schemas.microsoft.com/office/word/2010/wordprocessingCanvas" xmlns:cx="http://schemas.microsoft.com/office/drawing/2014/chartex" xmlns:cx1="http://schemas.microsoft.com/office/drawing/2015/9/8/chartex" xmlns:cx2="http://schemas.microsoft.com/office/drawing/2015/10/21/chartex" xmlns:cx3="http://schemas.microsoft.com/office/drawing/2016/5/9/chartex" xmlns:cx4="http://schemas.microsoft.com/office/drawing/2016/5/10/chartex" xmlns:cx5="http://schemas.microsoft.com/office/drawing/2016/5/11/chartex" xmlns:cx6="http://schemas.microsoft.com/office/drawing/2016/5/12/chartex" xmlns:cx7="http://schemas.microsoft.com/office/drawing/2016/5/13/chartex" xmlns:cx8="http://schemas.microsoft.com/office/drawing/2016/5/14/chartex" xmlns:mc="http://schemas.openxmlformats.org/markup-compatibility/2006" xmlns:aink="http://schemas.microsoft.com/office/drawing/2016/ink" xmlns:am3d="http://schemas.microsoft.com/office/drawing/2017/model3d" xmlns:o="urn:schemas-microsoft-com:office:office" xmlns:r="http://schemas.openxmlformats.org/officeDocument/2006/relationships" xmlns:m="http://schemas.openxmlformats.org/officeDocument/2006/math" xmlns:v="urn:schemas-microsoft-com:vml" xmlns:wp14="http://schemas.microsoft.com/office/word/2010/wordprocessingDrawing" xmlns:wp="http://schemas.openxmlformats.org/drawingml/2006/wordprocessingDrawing" xmlns:w10="urn:schemas-microsoft-com:office:word" xmlns:w="http://schemas.openxmlformats.org/wordprocessingml/2006/main" xmlns:w14="http://schemas.microsoft.com/office/word/2010/wordml" xmlns:w15="http://schemas.microsoft.com/office/word/2012/wordml" xmlns:w16cid="http://schemas.microsoft.com/office/word/2016/wordml/cid" xmlns:w16se="http://schemas.microsoft.com/office/word/2015/wordml/symex" xmlns:wpg="http://schemas.microsoft.com/office/word/2010/wordprocessingGroup" xmlns:wpi="http://schemas.microsoft.com/office/word/2010/wordprocessingInk" xmlns:wne="http://schemas.microsoft.com/office/word/2006/wordml" xmlns:wps="http://schemas.microsoft.com/office/word/2010/wordprocessingShape" mc:Ignorable="w14 w15 w16se w16cid wp14">
   <w:body>
-    <w:bookmarkStart w:id="0" w:name="_gjdgxs" w:colFirst="0" w:colLast="0"/>
-    <w:bookmarkEnd w:id="0"/>
-    <w:p>
-      <w:pPr>
-        <w:rPr>
-          <w:rFonts w:asciiTheme="majorHAnsi" w:hAnsiTheme="majorHAnsi" w:cstheme="majorHAnsi"/>
-        </w:rPr>
-      </w:pPr>
+    <w:p>
+      <w:pPr>
+        <w:rPr>
+          <w:rFonts w:asciiTheme="majorHAnsi" w:hAnsiTheme="majorHAnsi" w:cstheme="majorHAnsi"/>
+        </w:rPr>
+      </w:pPr>
+      <w:bookmarkStart w:id="0" w:name="_gjdgxs" w:colFirst="0" w:colLast="0"/>
+      <w:bookmarkEnd w:id="0"/>
       <w:r>
         <w:rPr>
           <w:rFonts w:asciiTheme="majorHAnsi" w:hAnsiTheme="majorHAnsi" w:cstheme="majorHAnsi"/>
@@ -164,7 +164,7 @@
               </wp:anchor>
             </w:drawing>
           </mc:Choice>
-          <mc:Fallback xmlns:w16cid="http://schemas.microsoft.com/office/word/2016/wordml/cid" xmlns:am3d="http://schemas.microsoft.com/office/drawing/2017/model3d" xmlns:aink="http://schemas.microsoft.com/office/drawing/2016/ink" xmlns:cx8="http://schemas.microsoft.com/office/drawing/2016/5/14/chartex" xmlns:cx7="http://schemas.microsoft.com/office/drawing/2016/5/13/chartex" xmlns:cx6="http://schemas.microsoft.com/office/drawing/2016/5/12/chartex" xmlns:cx5="http://schemas.microsoft.com/office/drawing/2016/5/11/chartex" xmlns:cx4="http://schemas.microsoft.com/office/drawing/2016/5/10/chartex" xmlns:cx3="http://schemas.microsoft.com/office/drawing/2016/5/9/chartex" xmlns:cx2="http://schemas.microsoft.com/office/drawing/2015/10/21/chartex">
+          <mc:Fallback>
             <w:pict>
               <v:group w14:anchorId="141125F4" id="Group 2" o:spid="_x0000_s1026" style="position:absolute;margin-left:-51.55pt;margin-top:-52.95pt;width:8in;height:95.7pt;z-index:251662336;mso-position-horizontal-relative:margin" coordorigin="16884,31723" coordsize="73152,12153" o:gfxdata="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">
                 <v:group id="Group 4" o:spid="_x0000_s1027" style="position:absolute;left:16884;top:31723;width:73152;height:12153" coordorigin="" coordsize="73152,12161" o:gfxdata="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">
@@ -293,7 +293,7 @@
               </wp:anchor>
             </w:drawing>
           </mc:Choice>
-          <mc:Fallback xmlns:w16cid="http://schemas.microsoft.com/office/word/2016/wordml/cid" xmlns:am3d="http://schemas.microsoft.com/office/drawing/2017/model3d" xmlns:aink="http://schemas.microsoft.com/office/drawing/2016/ink" xmlns:cx8="http://schemas.microsoft.com/office/drawing/2016/5/14/chartex" xmlns:cx7="http://schemas.microsoft.com/office/drawing/2016/5/13/chartex" xmlns:cx6="http://schemas.microsoft.com/office/drawing/2016/5/12/chartex" xmlns:cx5="http://schemas.microsoft.com/office/drawing/2016/5/11/chartex" xmlns:cx4="http://schemas.microsoft.com/office/drawing/2016/5/10/chartex" xmlns:cx3="http://schemas.microsoft.com/office/drawing/2016/5/9/chartex" xmlns:cx2="http://schemas.microsoft.com/office/drawing/2015/10/21/chartex">
+          <mc:Fallback>
             <w:pict>
               <v:rect w14:anchorId="7E9B7723" id="Rectangle 5" o:spid="_x0000_s1031" style="position:absolute;margin-left:-1in;margin-top:165pt;width:576.75pt;height:287.25pt;z-index:-251656192;visibility:visible;mso-wrap-style:square;mso-wrap-distance-left:9pt;mso-wrap-distance-top:0;mso-wrap-distance-right:9pt;mso-wrap-distance-bottom:0;mso-position-horizontal:absolute;mso-position-horizontal-relative:margin;mso-position-vertical:absolute;mso-position-vertical-relative:text;v-text-anchor:bottom" o:gfxdata="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" filled="f" stroked="f">
                 <v:textbox inset="126pt,0,54pt,0">
@@ -493,7 +493,7 @@
               </wp:anchor>
             </w:drawing>
           </mc:Choice>
-          <mc:Fallback xmlns:w16cid="http://schemas.microsoft.com/office/word/2016/wordml/cid" xmlns:am3d="http://schemas.microsoft.com/office/drawing/2017/model3d" xmlns:aink="http://schemas.microsoft.com/office/drawing/2016/ink" xmlns:cx8="http://schemas.microsoft.com/office/drawing/2016/5/14/chartex" xmlns:cx7="http://schemas.microsoft.com/office/drawing/2016/5/13/chartex" xmlns:cx6="http://schemas.microsoft.com/office/drawing/2016/5/12/chartex" xmlns:cx5="http://schemas.microsoft.com/office/drawing/2016/5/11/chartex" xmlns:cx4="http://schemas.microsoft.com/office/drawing/2016/5/10/chartex" xmlns:cx3="http://schemas.microsoft.com/office/drawing/2016/5/9/chartex" xmlns:cx2="http://schemas.microsoft.com/office/drawing/2015/10/21/chartex">
+          <mc:Fallback>
             <w:pict>
               <v:rect w14:anchorId="3E0A2D64" id="Rectangle 3" o:spid="_x0000_s1032" style="position:absolute;margin-left:0;margin-top:459.3pt;width:8in;height:87.6pt;z-index:-251655168;visibility:visible;mso-wrap-style:square;mso-width-percent:0;mso-height-percent:0;mso-wrap-distance-left:9pt;mso-wrap-distance-top:0;mso-wrap-distance-right:9pt;mso-wrap-distance-bottom:0;mso-position-horizontal:left;mso-position-horizontal-relative:page;mso-position-vertical:absolute;mso-position-vertical-relative:text;mso-width-percent:0;mso-height-percent:0;mso-width-relative:margin;mso-height-relative:margin;v-text-anchor:top" o:gfxdata="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" filled="f" stroked="f">
                 <v:textbox inset="126pt,0,54pt,0">
@@ -735,8 +735,18 @@
                                 <w:color w:val="31849B"/>
                                 <w:sz w:val="20"/>
                               </w:rPr>
-                              <w:t xml:space="preserve"> Tinchev</w:t>
+                              <w:t xml:space="preserve"> </w:t>
                             </w:r>
+                            <w:proofErr w:type="spellStart"/>
+                            <w:r>
+                              <w:rPr>
+                                <w:rFonts w:ascii="Cambria" w:eastAsia="Cambria" w:hAnsi="Cambria" w:cs="Cambria"/>
+                                <w:color w:val="31849B"/>
+                                <w:sz w:val="20"/>
+                              </w:rPr>
+                              <w:t>Tinchev</w:t>
+                            </w:r>
+                            <w:proofErr w:type="spellEnd"/>
                           </w:p>
                         </w:txbxContent>
                       </wps:txbx>
@@ -747,7 +757,7 @@
               </wp:anchor>
             </w:drawing>
           </mc:Choice>
-          <mc:Fallback xmlns:w16cid="http://schemas.microsoft.com/office/word/2016/wordml/cid" xmlns:am3d="http://schemas.microsoft.com/office/drawing/2017/model3d" xmlns:aink="http://schemas.microsoft.com/office/drawing/2016/ink" xmlns:cx8="http://schemas.microsoft.com/office/drawing/2016/5/14/chartex" xmlns:cx7="http://schemas.microsoft.com/office/drawing/2016/5/13/chartex" xmlns:cx6="http://schemas.microsoft.com/office/drawing/2016/5/12/chartex" xmlns:cx5="http://schemas.microsoft.com/office/drawing/2016/5/11/chartex" xmlns:cx4="http://schemas.microsoft.com/office/drawing/2016/5/10/chartex" xmlns:cx3="http://schemas.microsoft.com/office/drawing/2016/5/9/chartex" xmlns:cx2="http://schemas.microsoft.com/office/drawing/2015/10/21/chartex">
+          <mc:Fallback>
             <w:pict>
               <v:rect w14:anchorId="3BCCCFAC" id="Rectangle 9" o:spid="_x0000_s1033" style="position:absolute;margin-left:0;margin-top:504.1pt;width:576.75pt;height:90.35pt;z-index:-251653120;visibility:visible;mso-wrap-style:square;mso-wrap-distance-left:9pt;mso-wrap-distance-top:0;mso-wrap-distance-right:9pt;mso-wrap-distance-bottom:0;mso-position-horizontal:center;mso-position-horizontal-relative:margin;mso-position-vertical:absolute;mso-position-vertical-relative:text;v-text-anchor:bottom" o:gfxdata="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" filled="f" stroked="f">
                 <v:textbox inset="126pt,0,54pt,0">
@@ -919,7 +929,7 @@
       <w:sdtContent>
         <w:p>
           <w:pPr>
-            <w:pStyle w:val="TOCHeading"/>
+            <w:pStyle w:val="a3"/>
             <w:rPr>
               <w:rFonts w:cstheme="majorHAnsi"/>
             </w:rPr>
@@ -933,7 +943,7 @@
         </w:p>
         <w:p>
           <w:pPr>
-            <w:pStyle w:val="TOC1"/>
+            <w:pStyle w:val="11"/>
             <w:tabs>
               <w:tab w:val="right" w:leader="dot" w:pos="9350"/>
             </w:tabs>
@@ -964,7 +974,7 @@
           <w:hyperlink w:anchor="_Toc508310225" w:history="1">
             <w:r>
               <w:rPr>
-                <w:rStyle w:val="Hyperlink"/>
+                <w:rStyle w:val="a4"/>
                 <w:rFonts w:asciiTheme="majorHAnsi" w:hAnsiTheme="majorHAnsi" w:cstheme="majorHAnsi"/>
                 <w:noProof/>
               </w:rPr>
@@ -1029,7 +1039,7 @@
         </w:p>
         <w:p>
           <w:pPr>
-            <w:pStyle w:val="TOC1"/>
+            <w:pStyle w:val="11"/>
             <w:tabs>
               <w:tab w:val="right" w:leader="dot" w:pos="9350"/>
             </w:tabs>
@@ -1042,7 +1052,7 @@
           <w:hyperlink w:anchor="_Toc508310226" w:history="1">
             <w:r>
               <w:rPr>
-                <w:rStyle w:val="Hyperlink"/>
+                <w:rStyle w:val="a4"/>
                 <w:rFonts w:asciiTheme="majorHAnsi" w:hAnsiTheme="majorHAnsi" w:cstheme="majorHAnsi"/>
                 <w:noProof/>
               </w:rPr>
@@ -1107,7 +1117,7 @@
         </w:p>
         <w:p>
           <w:pPr>
-            <w:pStyle w:val="TOC1"/>
+            <w:pStyle w:val="11"/>
             <w:tabs>
               <w:tab w:val="right" w:leader="dot" w:pos="9350"/>
             </w:tabs>
@@ -1120,7 +1130,7 @@
           <w:hyperlink w:anchor="_Toc508310227" w:history="1">
             <w:r>
               <w:rPr>
-                <w:rStyle w:val="Hyperlink"/>
+                <w:rStyle w:val="a4"/>
                 <w:rFonts w:asciiTheme="majorHAnsi" w:hAnsiTheme="majorHAnsi" w:cstheme="majorHAnsi"/>
                 <w:noProof/>
               </w:rPr>
@@ -1185,7 +1195,7 @@
         </w:p>
         <w:p>
           <w:pPr>
-            <w:pStyle w:val="TOC2"/>
+            <w:pStyle w:val="21"/>
             <w:tabs>
               <w:tab w:val="right" w:leader="dot" w:pos="9350"/>
             </w:tabs>
@@ -1199,7 +1209,7 @@
           <w:hyperlink w:anchor="_Toc508310228" w:history="1">
             <w:r>
               <w:rPr>
-                <w:rStyle w:val="Hyperlink"/>
+                <w:rStyle w:val="a4"/>
                 <w:rFonts w:asciiTheme="majorHAnsi" w:hAnsiTheme="majorHAnsi" w:cstheme="majorHAnsi"/>
                 <w:noProof/>
               </w:rPr>
@@ -1264,7 +1274,7 @@
         </w:p>
         <w:p>
           <w:pPr>
-            <w:pStyle w:val="TOC2"/>
+            <w:pStyle w:val="21"/>
             <w:tabs>
               <w:tab w:val="right" w:leader="dot" w:pos="9350"/>
             </w:tabs>
@@ -1278,7 +1288,7 @@
           <w:hyperlink w:anchor="_Toc508310229" w:history="1">
             <w:r>
               <w:rPr>
-                <w:rStyle w:val="Hyperlink"/>
+                <w:rStyle w:val="a4"/>
                 <w:rFonts w:asciiTheme="majorHAnsi" w:hAnsiTheme="majorHAnsi" w:cstheme="majorHAnsi"/>
                 <w:noProof/>
               </w:rPr>
@@ -1343,7 +1353,7 @@
         </w:p>
         <w:p>
           <w:pPr>
-            <w:pStyle w:val="TOC1"/>
+            <w:pStyle w:val="11"/>
             <w:tabs>
               <w:tab w:val="right" w:leader="dot" w:pos="9350"/>
             </w:tabs>
@@ -1356,7 +1366,7 @@
           <w:hyperlink w:anchor="_Toc508310230" w:history="1">
             <w:r>
               <w:rPr>
-                <w:rStyle w:val="Hyperlink"/>
+                <w:rStyle w:val="a4"/>
                 <w:rFonts w:asciiTheme="majorHAnsi" w:hAnsiTheme="majorHAnsi" w:cstheme="majorHAnsi"/>
                 <w:noProof/>
               </w:rPr>
@@ -1421,7 +1431,7 @@
         </w:p>
         <w:p>
           <w:pPr>
-            <w:pStyle w:val="TOC1"/>
+            <w:pStyle w:val="11"/>
             <w:tabs>
               <w:tab w:val="right" w:leader="dot" w:pos="9350"/>
             </w:tabs>
@@ -1434,7 +1444,7 @@
           <w:hyperlink w:anchor="_Toc508310231" w:history="1">
             <w:r>
               <w:rPr>
-                <w:rStyle w:val="Hyperlink"/>
+                <w:rStyle w:val="a4"/>
                 <w:rFonts w:asciiTheme="majorHAnsi" w:hAnsiTheme="majorHAnsi" w:cstheme="majorHAnsi"/>
                 <w:noProof/>
               </w:rPr>
@@ -1499,7 +1509,7 @@
         </w:p>
         <w:p>
           <w:pPr>
-            <w:pStyle w:val="TOC1"/>
+            <w:pStyle w:val="11"/>
             <w:tabs>
               <w:tab w:val="right" w:leader="dot" w:pos="9350"/>
             </w:tabs>
@@ -1512,27 +1522,11 @@
           <w:hyperlink w:anchor="_Toc508310232" w:history="1">
             <w:r>
               <w:rPr>
-                <w:rStyle w:val="Hyperlink"/>
-                <w:rFonts w:asciiTheme="majorHAnsi" w:hAnsiTheme="majorHAnsi" w:cstheme="majorHAnsi"/>
-                <w:noProof/>
-              </w:rPr>
-              <w:t xml:space="preserve">MoSCoW </w:t>
-            </w:r>
-            <w:r>
-              <w:rPr>
-                <w:rStyle w:val="Hyperlink"/>
-                <w:rFonts w:asciiTheme="majorHAnsi" w:hAnsiTheme="majorHAnsi" w:cstheme="majorHAnsi"/>
-                <w:noProof/>
-              </w:rPr>
-              <w:t>t</w:t>
-            </w:r>
-            <w:r>
-              <w:rPr>
-                <w:rStyle w:val="Hyperlink"/>
-                <w:rFonts w:asciiTheme="majorHAnsi" w:hAnsiTheme="majorHAnsi" w:cstheme="majorHAnsi"/>
-                <w:noProof/>
-              </w:rPr>
-              <w:t>able</w:t>
+                <w:rStyle w:val="a4"/>
+                <w:rFonts w:asciiTheme="majorHAnsi" w:hAnsiTheme="majorHAnsi" w:cstheme="majorHAnsi"/>
+                <w:noProof/>
+              </w:rPr>
+              <w:t>MoSCoW table</w:t>
             </w:r>
             <w:r>
               <w:rPr>
@@ -1593,7 +1587,7 @@
         </w:p>
         <w:p>
           <w:pPr>
-            <w:pStyle w:val="TOC1"/>
+            <w:pStyle w:val="11"/>
             <w:tabs>
               <w:tab w:val="right" w:leader="dot" w:pos="9350"/>
             </w:tabs>
@@ -1606,7 +1600,7 @@
           <w:hyperlink w:anchor="_Toc508310233" w:history="1">
             <w:r>
               <w:rPr>
-                <w:rStyle w:val="Hyperlink"/>
+                <w:rStyle w:val="a4"/>
                 <w:rFonts w:asciiTheme="majorHAnsi" w:hAnsiTheme="majorHAnsi" w:cstheme="majorHAnsi"/>
                 <w:noProof/>
               </w:rPr>
@@ -1671,7 +1665,7 @@
         </w:p>
         <w:p>
           <w:pPr>
-            <w:pStyle w:val="TOC2"/>
+            <w:pStyle w:val="21"/>
             <w:tabs>
               <w:tab w:val="right" w:leader="dot" w:pos="9350"/>
             </w:tabs>
@@ -1685,7 +1679,7 @@
           <w:hyperlink w:anchor="_Toc508310234" w:history="1">
             <w:r>
               <w:rPr>
-                <w:rStyle w:val="Hyperlink"/>
+                <w:rStyle w:val="a4"/>
                 <w:rFonts w:asciiTheme="majorHAnsi" w:hAnsiTheme="majorHAnsi" w:cstheme="majorHAnsi"/>
                 <w:noProof/>
               </w:rPr>
@@ -1750,7 +1744,7 @@
         </w:p>
         <w:p>
           <w:pPr>
-            <w:pStyle w:val="TOC2"/>
+            <w:pStyle w:val="21"/>
             <w:tabs>
               <w:tab w:val="right" w:leader="dot" w:pos="9350"/>
             </w:tabs>
@@ -1764,7 +1758,7 @@
           <w:hyperlink w:anchor="_Toc508310235" w:history="1">
             <w:r>
               <w:rPr>
-                <w:rStyle w:val="Hyperlink"/>
+                <w:rStyle w:val="a4"/>
                 <w:rFonts w:asciiTheme="majorHAnsi" w:hAnsiTheme="majorHAnsi" w:cstheme="majorHAnsi"/>
                 <w:noProof/>
               </w:rPr>
@@ -1829,7 +1823,7 @@
         </w:p>
         <w:p>
           <w:pPr>
-            <w:pStyle w:val="TOC2"/>
+            <w:pStyle w:val="21"/>
             <w:tabs>
               <w:tab w:val="right" w:leader="dot" w:pos="9350"/>
             </w:tabs>
@@ -1843,7 +1837,7 @@
           <w:hyperlink w:anchor="_Toc508310236" w:history="1">
             <w:r>
               <w:rPr>
-                <w:rStyle w:val="Hyperlink"/>
+                <w:rStyle w:val="a4"/>
                 <w:rFonts w:asciiTheme="majorHAnsi" w:hAnsiTheme="majorHAnsi" w:cstheme="majorHAnsi"/>
                 <w:noProof/>
               </w:rPr>
@@ -1908,7 +1902,7 @@
         </w:p>
         <w:p>
           <w:pPr>
-            <w:pStyle w:val="TOC2"/>
+            <w:pStyle w:val="21"/>
             <w:tabs>
               <w:tab w:val="right" w:leader="dot" w:pos="9350"/>
             </w:tabs>
@@ -1922,7 +1916,7 @@
           <w:hyperlink w:anchor="_Toc508310237" w:history="1">
             <w:r>
               <w:rPr>
-                <w:rStyle w:val="Hyperlink"/>
+                <w:rStyle w:val="a4"/>
                 <w:rFonts w:asciiTheme="majorHAnsi" w:hAnsiTheme="majorHAnsi" w:cstheme="majorHAnsi"/>
                 <w:noProof/>
               </w:rPr>
@@ -1987,7 +1981,7 @@
         </w:p>
         <w:p>
           <w:pPr>
-            <w:pStyle w:val="TOC1"/>
+            <w:pStyle w:val="11"/>
             <w:tabs>
               <w:tab w:val="right" w:leader="dot" w:pos="9350"/>
             </w:tabs>
@@ -2000,7 +1994,7 @@
           <w:hyperlink w:anchor="_Toc508310238" w:history="1">
             <w:r>
               <w:rPr>
-                <w:rStyle w:val="Hyperlink"/>
+                <w:rStyle w:val="a4"/>
                 <w:rFonts w:asciiTheme="majorHAnsi" w:hAnsiTheme="majorHAnsi" w:cstheme="majorHAnsi"/>
                 <w:noProof/>
               </w:rPr>
@@ -2065,7 +2059,7 @@
         </w:p>
         <w:p>
           <w:pPr>
-            <w:pStyle w:val="TOC1"/>
+            <w:pStyle w:val="11"/>
             <w:tabs>
               <w:tab w:val="right" w:leader="dot" w:pos="9350"/>
             </w:tabs>
@@ -2078,7 +2072,7 @@
           <w:hyperlink w:anchor="_Toc508310239" w:history="1">
             <w:r>
               <w:rPr>
-                <w:rStyle w:val="Hyperlink"/>
+                <w:rStyle w:val="a4"/>
                 <w:rFonts w:asciiTheme="majorHAnsi" w:hAnsiTheme="majorHAnsi" w:cstheme="majorHAnsi"/>
                 <w:noProof/>
               </w:rPr>
@@ -2143,7 +2137,7 @@
         </w:p>
         <w:p>
           <w:pPr>
-            <w:pStyle w:val="TOC1"/>
+            <w:pStyle w:val="11"/>
             <w:tabs>
               <w:tab w:val="right" w:leader="dot" w:pos="9350"/>
             </w:tabs>
@@ -2156,7 +2150,7 @@
           <w:hyperlink w:anchor="_Toc508310240" w:history="1">
             <w:r>
               <w:rPr>
-                <w:rStyle w:val="Hyperlink"/>
+                <w:rStyle w:val="a4"/>
                 <w:rFonts w:asciiTheme="majorHAnsi" w:hAnsiTheme="majorHAnsi" w:cstheme="majorHAnsi"/>
                 <w:noProof/>
                 <w:lang w:val="en-GB"/>
@@ -2262,7 +2256,7 @@
     </w:p>
     <w:p>
       <w:pPr>
-        <w:pStyle w:val="Heading1"/>
+        <w:pStyle w:val="1"/>
         <w:rPr>
           <w:rFonts w:cstheme="majorHAnsi"/>
         </w:rPr>
@@ -2293,7 +2287,7 @@
     </w:p>
     <w:p>
       <w:pPr>
-        <w:pStyle w:val="Heading1"/>
+        <w:pStyle w:val="1"/>
         <w:rPr>
           <w:rFonts w:cstheme="majorHAnsi"/>
         </w:rPr>
@@ -2364,7 +2358,7 @@
     </w:p>
     <w:p>
       <w:pPr>
-        <w:pStyle w:val="Heading1"/>
+        <w:pStyle w:val="1"/>
         <w:rPr>
           <w:rFonts w:cstheme="majorHAnsi"/>
           <w:sz w:val="96"/>
@@ -2382,7 +2376,7 @@
     </w:p>
     <w:p>
       <w:pPr>
-        <w:pStyle w:val="Heading2"/>
+        <w:pStyle w:val="2"/>
         <w:rPr>
           <w:rFonts w:cstheme="majorHAnsi"/>
         </w:rPr>
@@ -2745,7 +2739,7 @@
     </w:p>
     <w:p>
       <w:pPr>
-        <w:pStyle w:val="Heading2"/>
+        <w:pStyle w:val="2"/>
         <w:rPr>
           <w:rFonts w:cstheme="majorHAnsi"/>
         </w:rPr>
@@ -2761,7 +2755,7 @@
     </w:p>
     <w:p>
       <w:pPr>
-        <w:pStyle w:val="ListParagraph"/>
+        <w:pStyle w:val="a5"/>
         <w:numPr>
           <w:ilvl w:val="0"/>
           <w:numId w:val="5"/>
@@ -2799,7 +2793,7 @@
     </w:p>
     <w:p>
       <w:pPr>
-        <w:pStyle w:val="ListParagraph"/>
+        <w:pStyle w:val="a5"/>
         <w:numPr>
           <w:ilvl w:val="1"/>
           <w:numId w:val="5"/>
@@ -2825,7 +2819,7 @@
     </w:p>
     <w:p>
       <w:pPr>
-        <w:pStyle w:val="ListParagraph"/>
+        <w:pStyle w:val="a5"/>
         <w:numPr>
           <w:ilvl w:val="1"/>
           <w:numId w:val="5"/>
@@ -2859,7 +2853,7 @@
     </w:p>
     <w:p>
       <w:pPr>
-        <w:pStyle w:val="ListParagraph"/>
+        <w:pStyle w:val="a5"/>
         <w:numPr>
           <w:ilvl w:val="0"/>
           <w:numId w:val="5"/>
@@ -2891,7 +2885,7 @@
     </w:p>
     <w:p>
       <w:pPr>
-        <w:pStyle w:val="ListParagraph"/>
+        <w:pStyle w:val="a5"/>
         <w:numPr>
           <w:ilvl w:val="0"/>
           <w:numId w:val="5"/>
@@ -2930,7 +2924,7 @@
     </w:p>
     <w:p>
       <w:pPr>
-        <w:pStyle w:val="ListParagraph"/>
+        <w:pStyle w:val="a5"/>
         <w:numPr>
           <w:ilvl w:val="0"/>
           <w:numId w:val="5"/>
@@ -3007,7 +3001,7 @@
     </w:p>
     <w:p>
       <w:pPr>
-        <w:pStyle w:val="ListParagraph"/>
+        <w:pStyle w:val="a5"/>
         <w:numPr>
           <w:ilvl w:val="0"/>
           <w:numId w:val="5"/>
@@ -3064,7 +3058,7 @@
     </w:p>
     <w:p>
       <w:pPr>
-        <w:pStyle w:val="Heading1"/>
+        <w:pStyle w:val="1"/>
         <w:rPr>
           <w:rFonts w:cstheme="majorHAnsi"/>
         </w:rPr>
@@ -3080,7 +3074,7 @@
     </w:p>
     <w:p>
       <w:pPr>
-        <w:pStyle w:val="ListParagraph"/>
+        <w:pStyle w:val="a5"/>
         <w:numPr>
           <w:ilvl w:val="0"/>
           <w:numId w:val="24"/>
@@ -3098,7 +3092,7 @@
     </w:p>
     <w:p>
       <w:pPr>
-        <w:pStyle w:val="ListParagraph"/>
+        <w:pStyle w:val="a5"/>
         <w:numPr>
           <w:ilvl w:val="0"/>
           <w:numId w:val="24"/>
@@ -3134,7 +3128,7 @@
     </w:p>
     <w:p>
       <w:pPr>
-        <w:pStyle w:val="ListParagraph"/>
+        <w:pStyle w:val="a5"/>
         <w:numPr>
           <w:ilvl w:val="0"/>
           <w:numId w:val="24"/>
@@ -3170,7 +3164,7 @@
     </w:p>
     <w:p>
       <w:pPr>
-        <w:pStyle w:val="ListParagraph"/>
+        <w:pStyle w:val="a5"/>
         <w:numPr>
           <w:ilvl w:val="0"/>
           <w:numId w:val="24"/>
@@ -3188,7 +3182,7 @@
     </w:p>
     <w:p>
       <w:pPr>
-        <w:pStyle w:val="ListParagraph"/>
+        <w:pStyle w:val="a5"/>
         <w:numPr>
           <w:ilvl w:val="0"/>
           <w:numId w:val="24"/>
@@ -3218,7 +3212,7 @@
     </w:p>
     <w:p>
       <w:pPr>
-        <w:pStyle w:val="ListParagraph"/>
+        <w:pStyle w:val="a5"/>
         <w:numPr>
           <w:ilvl w:val="0"/>
           <w:numId w:val="24"/>
@@ -3250,7 +3244,7 @@
     </w:p>
     <w:p>
       <w:pPr>
-        <w:pStyle w:val="ListParagraph"/>
+        <w:pStyle w:val="a5"/>
         <w:numPr>
           <w:ilvl w:val="0"/>
           <w:numId w:val="24"/>
@@ -3268,7 +3262,7 @@
     </w:p>
     <w:p>
       <w:pPr>
-        <w:pStyle w:val="Heading1"/>
+        <w:pStyle w:val="1"/>
         <w:rPr>
           <w:rFonts w:cstheme="majorHAnsi"/>
         </w:rPr>
@@ -3285,7 +3279,7 @@
     </w:p>
     <w:p>
       <w:pPr>
-        <w:pStyle w:val="Heading1"/>
+        <w:pStyle w:val="1"/>
         <w:rPr>
           <w:rFonts w:cstheme="majorHAnsi"/>
         </w:rPr>
@@ -3325,12 +3319,10 @@
           <w:szCs w:val="28"/>
         </w:rPr>
       </w:pPr>
-      <w:bookmarkStart w:id="10" w:name="_GoBack"/>
-      <w:bookmarkEnd w:id="10"/>
     </w:p>
     <w:tbl>
       <w:tblPr>
-        <w:tblStyle w:val="TableGrid"/>
+        <w:tblStyle w:val="a6"/>
         <w:tblpPr w:leftFromText="180" w:rightFromText="180" w:vertAnchor="text" w:tblpXSpec="center" w:tblpY="1"/>
         <w:tblOverlap w:val="never"/>
         <w:tblW w:w="0" w:type="auto"/>
@@ -6222,12 +6214,12 @@
     </w:p>
     <w:p>
       <w:pPr>
-        <w:pStyle w:val="Heading1"/>
+        <w:pStyle w:val="1"/>
         <w:rPr>
           <w:rFonts w:cstheme="majorHAnsi"/>
         </w:rPr>
       </w:pPr>
-      <w:bookmarkStart w:id="11" w:name="_Toc508310233"/>
+      <w:bookmarkStart w:id="10" w:name="_Toc508310233"/>
       <w:r>
         <w:rPr>
           <w:rFonts w:cstheme="majorHAnsi"/>
@@ -6235,27 +6227,27 @@
         <w:lastRenderedPageBreak/>
         <w:t>Detailed requirements</w:t>
       </w:r>
+      <w:bookmarkEnd w:id="10"/>
+    </w:p>
+    <w:p>
+      <w:pPr>
+        <w:pStyle w:val="2"/>
+        <w:rPr>
+          <w:rFonts w:cstheme="majorHAnsi"/>
+        </w:rPr>
+      </w:pPr>
+      <w:bookmarkStart w:id="11" w:name="_Toc508310234"/>
+      <w:r>
+        <w:rPr>
+          <w:rFonts w:cstheme="majorHAnsi"/>
+        </w:rPr>
+        <w:t>Must have</w:t>
+      </w:r>
       <w:bookmarkEnd w:id="11"/>
     </w:p>
     <w:p>
       <w:pPr>
-        <w:pStyle w:val="Heading2"/>
-        <w:rPr>
-          <w:rFonts w:cstheme="majorHAnsi"/>
-        </w:rPr>
-      </w:pPr>
-      <w:bookmarkStart w:id="12" w:name="_Toc508310234"/>
-      <w:r>
-        <w:rPr>
-          <w:rFonts w:cstheme="majorHAnsi"/>
-        </w:rPr>
-        <w:t>Must have</w:t>
-      </w:r>
-      <w:bookmarkEnd w:id="12"/>
-    </w:p>
-    <w:p>
-      <w:pPr>
-        <w:pStyle w:val="ListParagraph"/>
+        <w:pStyle w:val="a5"/>
         <w:numPr>
           <w:ilvl w:val="0"/>
           <w:numId w:val="6"/>
@@ -6273,7 +6265,7 @@
     </w:p>
     <w:p>
       <w:pPr>
-        <w:pStyle w:val="ListParagraph"/>
+        <w:pStyle w:val="a5"/>
         <w:numPr>
           <w:ilvl w:val="1"/>
           <w:numId w:val="6"/>
@@ -6291,7 +6283,7 @@
     </w:p>
     <w:p>
       <w:pPr>
-        <w:pStyle w:val="ListParagraph"/>
+        <w:pStyle w:val="a5"/>
         <w:numPr>
           <w:ilvl w:val="1"/>
           <w:numId w:val="6"/>
@@ -6309,7 +6301,7 @@
     </w:p>
     <w:p>
       <w:pPr>
-        <w:pStyle w:val="ListParagraph"/>
+        <w:pStyle w:val="a5"/>
         <w:numPr>
           <w:ilvl w:val="0"/>
           <w:numId w:val="6"/>
@@ -6339,7 +6331,7 @@
     </w:p>
     <w:p>
       <w:pPr>
-        <w:pStyle w:val="ListParagraph"/>
+        <w:pStyle w:val="a5"/>
         <w:numPr>
           <w:ilvl w:val="1"/>
           <w:numId w:val="6"/>
@@ -6357,7 +6349,7 @@
     </w:p>
     <w:p>
       <w:pPr>
-        <w:pStyle w:val="ListParagraph"/>
+        <w:pStyle w:val="a5"/>
         <w:numPr>
           <w:ilvl w:val="1"/>
           <w:numId w:val="6"/>
@@ -6375,7 +6367,7 @@
     </w:p>
     <w:p>
       <w:pPr>
-        <w:pStyle w:val="ListParagraph"/>
+        <w:pStyle w:val="a5"/>
         <w:numPr>
           <w:ilvl w:val="0"/>
           <w:numId w:val="6"/>
@@ -6393,7 +6385,7 @@
     </w:p>
     <w:p>
       <w:pPr>
-        <w:pStyle w:val="ListParagraph"/>
+        <w:pStyle w:val="a5"/>
         <w:numPr>
           <w:ilvl w:val="1"/>
           <w:numId w:val="6"/>
@@ -6411,7 +6403,7 @@
     </w:p>
     <w:p>
       <w:pPr>
-        <w:pStyle w:val="ListParagraph"/>
+        <w:pStyle w:val="a5"/>
         <w:numPr>
           <w:ilvl w:val="1"/>
           <w:numId w:val="6"/>
@@ -6441,7 +6433,7 @@
     </w:p>
     <w:p>
       <w:pPr>
-        <w:pStyle w:val="ListParagraph"/>
+        <w:pStyle w:val="a5"/>
         <w:numPr>
           <w:ilvl w:val="1"/>
           <w:numId w:val="6"/>
@@ -6497,7 +6489,7 @@
     </w:p>
     <w:p>
       <w:pPr>
-        <w:pStyle w:val="ListParagraph"/>
+        <w:pStyle w:val="a5"/>
         <w:numPr>
           <w:ilvl w:val="0"/>
           <w:numId w:val="6"/>
@@ -6515,7 +6507,7 @@
     </w:p>
     <w:p>
       <w:pPr>
-        <w:pStyle w:val="ListParagraph"/>
+        <w:pStyle w:val="a5"/>
         <w:numPr>
           <w:ilvl w:val="1"/>
           <w:numId w:val="6"/>
@@ -6533,7 +6525,7 @@
     </w:p>
     <w:p>
       <w:pPr>
-        <w:pStyle w:val="ListParagraph"/>
+        <w:pStyle w:val="a5"/>
         <w:numPr>
           <w:ilvl w:val="1"/>
           <w:numId w:val="6"/>
@@ -6551,7 +6543,7 @@
     </w:p>
     <w:p>
       <w:pPr>
-        <w:pStyle w:val="ListParagraph"/>
+        <w:pStyle w:val="a5"/>
         <w:numPr>
           <w:ilvl w:val="0"/>
           <w:numId w:val="6"/>
@@ -6569,7 +6561,7 @@
     </w:p>
     <w:p>
       <w:pPr>
-        <w:pStyle w:val="ListParagraph"/>
+        <w:pStyle w:val="a5"/>
         <w:numPr>
           <w:ilvl w:val="1"/>
           <w:numId w:val="6"/>
@@ -6587,7 +6579,7 @@
     </w:p>
     <w:p>
       <w:pPr>
-        <w:pStyle w:val="ListParagraph"/>
+        <w:pStyle w:val="a5"/>
         <w:numPr>
           <w:ilvl w:val="1"/>
           <w:numId w:val="6"/>
@@ -6605,23 +6597,23 @@
     </w:p>
     <w:p>
       <w:pPr>
-        <w:pStyle w:val="Heading2"/>
+        <w:pStyle w:val="2"/>
         <w:rPr>
           <w:rFonts w:cstheme="majorHAnsi"/>
         </w:rPr>
       </w:pPr>
-      <w:bookmarkStart w:id="13" w:name="_Toc508310235"/>
+      <w:bookmarkStart w:id="12" w:name="_Toc508310235"/>
       <w:r>
         <w:rPr>
           <w:rFonts w:cstheme="majorHAnsi"/>
         </w:rPr>
         <w:t>Should have</w:t>
       </w:r>
-      <w:bookmarkEnd w:id="13"/>
-    </w:p>
-    <w:p>
-      <w:pPr>
-        <w:pStyle w:val="ListParagraph"/>
+      <w:bookmarkEnd w:id="12"/>
+    </w:p>
+    <w:p>
+      <w:pPr>
+        <w:pStyle w:val="a5"/>
         <w:numPr>
           <w:ilvl w:val="0"/>
           <w:numId w:val="7"/>
@@ -6639,7 +6631,7 @@
     </w:p>
     <w:p>
       <w:pPr>
-        <w:pStyle w:val="ListParagraph"/>
+        <w:pStyle w:val="a5"/>
         <w:numPr>
           <w:ilvl w:val="0"/>
           <w:numId w:val="7"/>
@@ -6657,7 +6649,7 @@
     </w:p>
     <w:p>
       <w:pPr>
-        <w:pStyle w:val="ListParagraph"/>
+        <w:pStyle w:val="a5"/>
         <w:numPr>
           <w:ilvl w:val="0"/>
           <w:numId w:val="7"/>
@@ -6681,7 +6673,7 @@
     </w:p>
     <w:p>
       <w:pPr>
-        <w:pStyle w:val="ListParagraph"/>
+        <w:pStyle w:val="a5"/>
         <w:numPr>
           <w:ilvl w:val="0"/>
           <w:numId w:val="7"/>
@@ -6699,23 +6691,23 @@
     </w:p>
     <w:p>
       <w:pPr>
-        <w:pStyle w:val="Heading2"/>
+        <w:pStyle w:val="2"/>
         <w:rPr>
           <w:rFonts w:cstheme="majorHAnsi"/>
         </w:rPr>
       </w:pPr>
-      <w:bookmarkStart w:id="14" w:name="_Toc508310236"/>
+      <w:bookmarkStart w:id="13" w:name="_Toc508310236"/>
       <w:r>
         <w:rPr>
           <w:rFonts w:cstheme="majorHAnsi"/>
         </w:rPr>
         <w:t>Could have</w:t>
       </w:r>
-      <w:bookmarkEnd w:id="14"/>
-    </w:p>
-    <w:p>
-      <w:pPr>
-        <w:pStyle w:val="ListParagraph"/>
+      <w:bookmarkEnd w:id="13"/>
+    </w:p>
+    <w:p>
+      <w:pPr>
+        <w:pStyle w:val="a5"/>
         <w:numPr>
           <w:ilvl w:val="0"/>
           <w:numId w:val="11"/>
@@ -6733,7 +6725,7 @@
     </w:p>
     <w:p>
       <w:pPr>
-        <w:pStyle w:val="ListParagraph"/>
+        <w:pStyle w:val="a5"/>
         <w:numPr>
           <w:ilvl w:val="1"/>
           <w:numId w:val="11"/>
@@ -6751,7 +6743,7 @@
     </w:p>
     <w:p>
       <w:pPr>
-        <w:pStyle w:val="ListParagraph"/>
+        <w:pStyle w:val="a5"/>
         <w:numPr>
           <w:ilvl w:val="1"/>
           <w:numId w:val="11"/>
@@ -6769,7 +6761,7 @@
     </w:p>
     <w:p>
       <w:pPr>
-        <w:pStyle w:val="ListParagraph"/>
+        <w:pStyle w:val="a5"/>
         <w:numPr>
           <w:ilvl w:val="0"/>
           <w:numId w:val="11"/>
@@ -6787,7 +6779,7 @@
     </w:p>
     <w:p>
       <w:pPr>
-        <w:pStyle w:val="ListParagraph"/>
+        <w:pStyle w:val="a5"/>
         <w:numPr>
           <w:ilvl w:val="1"/>
           <w:numId w:val="11"/>
@@ -6805,7 +6797,7 @@
     </w:p>
     <w:p>
       <w:pPr>
-        <w:pStyle w:val="ListParagraph"/>
+        <w:pStyle w:val="a5"/>
         <w:numPr>
           <w:ilvl w:val="1"/>
           <w:numId w:val="11"/>
@@ -6823,7 +6815,7 @@
     </w:p>
     <w:p>
       <w:pPr>
-        <w:pStyle w:val="ListParagraph"/>
+        <w:pStyle w:val="a5"/>
         <w:numPr>
           <w:ilvl w:val="0"/>
           <w:numId w:val="11"/>
@@ -6841,7 +6833,7 @@
     </w:p>
     <w:p>
       <w:pPr>
-        <w:pStyle w:val="ListParagraph"/>
+        <w:pStyle w:val="a5"/>
         <w:numPr>
           <w:ilvl w:val="1"/>
           <w:numId w:val="11"/>
@@ -6859,7 +6851,7 @@
     </w:p>
     <w:p>
       <w:pPr>
-        <w:pStyle w:val="ListParagraph"/>
+        <w:pStyle w:val="a5"/>
         <w:numPr>
           <w:ilvl w:val="1"/>
           <w:numId w:val="11"/>
@@ -6877,12 +6869,12 @@
     </w:p>
     <w:p>
       <w:pPr>
-        <w:pStyle w:val="Heading2"/>
+        <w:pStyle w:val="2"/>
         <w:rPr>
           <w:rFonts w:cstheme="majorHAnsi"/>
         </w:rPr>
       </w:pPr>
-      <w:bookmarkStart w:id="15" w:name="_Toc508310237"/>
+      <w:bookmarkStart w:id="14" w:name="_Toc508310237"/>
       <w:r>
         <w:rPr>
           <w:rFonts w:cstheme="majorHAnsi"/>
@@ -6890,11 +6882,11 @@
         <w:lastRenderedPageBreak/>
         <w:t>Will not have</w:t>
       </w:r>
-      <w:bookmarkEnd w:id="15"/>
-    </w:p>
-    <w:p>
-      <w:pPr>
-        <w:pStyle w:val="ListParagraph"/>
+      <w:bookmarkEnd w:id="14"/>
+    </w:p>
+    <w:p>
+      <w:pPr>
+        <w:pStyle w:val="a5"/>
         <w:numPr>
           <w:ilvl w:val="0"/>
           <w:numId w:val="12"/>
@@ -6912,68 +6904,1289 @@
     </w:p>
     <w:p>
       <w:pPr>
-        <w:pStyle w:val="Heading1"/>
+        <w:pStyle w:val="1"/>
         <w:rPr>
           <w:rFonts w:cstheme="majorHAnsi"/>
         </w:rPr>
       </w:pPr>
-      <w:bookmarkStart w:id="16" w:name="_Toc508310238"/>
+      <w:bookmarkStart w:id="15" w:name="_Toc508310238"/>
       <w:r>
         <w:rPr>
           <w:rFonts w:cstheme="majorHAnsi"/>
         </w:rPr>
         <w:t>User interface</w:t>
       </w:r>
+      <w:bookmarkEnd w:id="15"/>
+    </w:p>
+    <w:p>
+      <w:pPr>
+        <w:rPr>
+          <w:rFonts w:asciiTheme="majorHAnsi" w:hAnsiTheme="majorHAnsi" w:cstheme="majorHAnsi"/>
+        </w:rPr>
+      </w:pPr>
+      <w:r>
+        <w:rPr>
+          <w:rFonts w:asciiTheme="majorHAnsi" w:hAnsiTheme="majorHAnsi" w:cstheme="majorHAnsi"/>
+        </w:rPr>
+        <w:t>This section will be updated in the future.</w:t>
+      </w:r>
+    </w:p>
+    <w:p>
+      <w:pPr>
+        <w:pStyle w:val="1"/>
+        <w:rPr>
+          <w:rFonts w:cstheme="majorHAnsi"/>
+        </w:rPr>
+      </w:pPr>
+      <w:bookmarkStart w:id="16" w:name="_Toc508310239"/>
+      <w:r>
+        <w:rPr>
+          <w:rFonts w:cstheme="majorHAnsi"/>
+        </w:rPr>
+        <w:t>Use Cases</w:t>
+      </w:r>
       <w:bookmarkEnd w:id="16"/>
     </w:p>
     <w:p>
       <w:pPr>
         <w:rPr>
           <w:rFonts w:asciiTheme="majorHAnsi" w:hAnsiTheme="majorHAnsi" w:cstheme="majorHAnsi"/>
-        </w:rPr>
-      </w:pPr>
-      <w:r>
-        <w:rPr>
-          <w:rFonts w:asciiTheme="majorHAnsi" w:hAnsiTheme="majorHAnsi" w:cstheme="majorHAnsi"/>
-        </w:rPr>
-        <w:t>This section will be updated in the future.</w:t>
-      </w:r>
-    </w:p>
-    <w:p>
-      <w:pPr>
-        <w:pStyle w:val="Heading1"/>
-        <w:rPr>
-          <w:rFonts w:cstheme="majorHAnsi"/>
-          <w:color w:val="auto"/>
-          <w:sz w:val="22"/>
-          <w:szCs w:val="22"/>
-        </w:rPr>
-      </w:pPr>
-      <w:bookmarkStart w:id="17" w:name="_Toc508310239"/>
-      <w:r>
-        <w:rPr>
-          <w:rFonts w:cstheme="majorHAnsi"/>
-        </w:rPr>
+          <w:sz w:val="24"/>
+          <w:szCs w:val="24"/>
+        </w:rPr>
+      </w:pPr>
+      <w:r>
+        <w:rPr>
+          <w:rStyle w:val="20"/>
+        </w:rPr>
+        <w:t>Precondition</w:t>
+      </w:r>
+      <w:r>
+        <w:rPr>
+          <w:rStyle w:val="20"/>
+        </w:rPr>
+        <w:br/>
+      </w:r>
+      <w:r>
+        <w:rPr>
+          <w:rFonts w:asciiTheme="majorHAnsi" w:hAnsiTheme="majorHAnsi" w:cstheme="majorHAnsi"/>
+          <w:sz w:val="24"/>
+          <w:szCs w:val="24"/>
+        </w:rPr>
+        <w:t xml:space="preserve">The following preconditions are valid for every use-case mentioned under: </w:t>
+      </w:r>
+    </w:p>
+    <w:p>
+      <w:pPr>
+        <w:pStyle w:val="a5"/>
+        <w:numPr>
+          <w:ilvl w:val="0"/>
+          <w:numId w:val="26"/>
+        </w:numPr>
+        <w:rPr>
+          <w:rFonts w:asciiTheme="majorHAnsi" w:hAnsiTheme="majorHAnsi" w:cstheme="majorHAnsi"/>
+          <w:sz w:val="24"/>
+          <w:szCs w:val="24"/>
+        </w:rPr>
+      </w:pPr>
+      <w:r>
+        <w:rPr>
+          <w:rFonts w:asciiTheme="majorHAnsi" w:hAnsiTheme="majorHAnsi" w:cstheme="majorHAnsi"/>
+          <w:sz w:val="24"/>
+          <w:szCs w:val="24"/>
+        </w:rPr>
+        <w:t>The application is running.</w:t>
+      </w:r>
+    </w:p>
+    <w:p>
+      <w:pPr>
+        <w:rPr>
+          <w:rFonts w:asciiTheme="majorHAnsi" w:hAnsiTheme="majorHAnsi" w:cstheme="majorHAnsi"/>
+          <w:sz w:val="24"/>
+          <w:szCs w:val="24"/>
+        </w:rPr>
+      </w:pPr>
+      <w:r>
+        <w:rPr>
+          <w:rFonts w:asciiTheme="majorHAnsi" w:hAnsiTheme="majorHAnsi" w:cstheme="majorHAnsi"/>
+          <w:sz w:val="24"/>
+          <w:szCs w:val="24"/>
+        </w:rPr>
+        <w:t xml:space="preserve">If there is a precondition unique for </w:t>
+      </w:r>
+      <w:r>
+        <w:rPr>
+          <w:rFonts w:asciiTheme="majorHAnsi" w:hAnsiTheme="majorHAnsi" w:cstheme="majorHAnsi"/>
+          <w:sz w:val="24"/>
+          <w:szCs w:val="24"/>
+        </w:rPr>
+        <w:t>the simulation application</w:t>
+      </w:r>
+      <w:r>
+        <w:rPr>
+          <w:rFonts w:asciiTheme="majorHAnsi" w:hAnsiTheme="majorHAnsi" w:cstheme="majorHAnsi"/>
+          <w:sz w:val="24"/>
+          <w:szCs w:val="24"/>
+        </w:rPr>
+        <w:t>, it will be mentioned in the specific use-case.</w:t>
+      </w:r>
+    </w:p>
+    <w:p>
+      <w:pPr>
+        <w:pStyle w:val="2"/>
+      </w:pPr>
+      <w:r>
         <w:t>Use Cases</w:t>
       </w:r>
+    </w:p>
+    <w:p>
+      <w:r>
+        <w:t>Name: Saving data to a file</w:t>
+      </w:r>
+    </w:p>
+    <w:p>
+      <w:r>
+        <w:t>Goal: User saves the current simulation state to a file</w:t>
+      </w:r>
+    </w:p>
+    <w:p>
+      <w:r>
+        <w:t>Actor: User</w:t>
+      </w:r>
+    </w:p>
+    <w:p>
+      <w:r>
+        <w:t>Pre: The user has logged in; a simulation is running.</w:t>
+      </w:r>
+    </w:p>
+    <w:p>
+      <w:r>
+        <w:t>MSS:</w:t>
+      </w:r>
+    </w:p>
+    <w:p>
+      <w:pPr>
+        <w:pStyle w:val="a5"/>
+        <w:numPr>
+          <w:ilvl w:val="0"/>
+          <w:numId w:val="27"/>
+        </w:numPr>
+        <w:spacing w:line="256" w:lineRule="auto"/>
+      </w:pPr>
+      <w:r>
+        <w:t>User selects to save the current simulation state to a file</w:t>
+      </w:r>
+    </w:p>
+    <w:p>
+      <w:pPr>
+        <w:pStyle w:val="a5"/>
+        <w:numPr>
+          <w:ilvl w:val="0"/>
+          <w:numId w:val="27"/>
+        </w:numPr>
+        <w:spacing w:line="256" w:lineRule="auto"/>
+      </w:pPr>
+      <w:r>
+        <w:t>A save file dialog is opened</w:t>
+      </w:r>
+    </w:p>
+    <w:p>
+      <w:pPr>
+        <w:pStyle w:val="a5"/>
+        <w:numPr>
+          <w:ilvl w:val="0"/>
+          <w:numId w:val="27"/>
+        </w:numPr>
+        <w:spacing w:line="256" w:lineRule="auto"/>
+      </w:pPr>
+      <w:r>
+        <w:t>User inputs a file name</w:t>
+      </w:r>
+    </w:p>
+    <w:p>
+      <w:pPr>
+        <w:pStyle w:val="a5"/>
+        <w:numPr>
+          <w:ilvl w:val="0"/>
+          <w:numId w:val="27"/>
+        </w:numPr>
+        <w:spacing w:line="256" w:lineRule="auto"/>
+      </w:pPr>
+      <w:r>
+        <w:t>User selects the desired location for the saving of the file</w:t>
+      </w:r>
+    </w:p>
+    <w:p>
+      <w:pPr>
+        <w:pStyle w:val="a5"/>
+        <w:numPr>
+          <w:ilvl w:val="0"/>
+          <w:numId w:val="27"/>
+        </w:numPr>
+        <w:spacing w:line="256" w:lineRule="auto"/>
+      </w:pPr>
+      <w:r>
+        <w:t>User selects to save the file</w:t>
+      </w:r>
+    </w:p>
+    <w:p>
+      <w:pPr>
+        <w:pStyle w:val="a5"/>
+        <w:numPr>
+          <w:ilvl w:val="0"/>
+          <w:numId w:val="27"/>
+        </w:numPr>
+        <w:spacing w:line="256" w:lineRule="auto"/>
+      </w:pPr>
+      <w:r>
+        <w:t>File is saved</w:t>
+      </w:r>
+    </w:p>
+    <w:p>
+      <w:pPr>
+        <w:pStyle w:val="a5"/>
+        <w:numPr>
+          <w:ilvl w:val="0"/>
+          <w:numId w:val="27"/>
+        </w:numPr>
+        <w:spacing w:line="256" w:lineRule="auto"/>
+        <w:rPr>
+          <w:rFonts w:cstheme="minorHAnsi"/>
+        </w:rPr>
+      </w:pPr>
+      <w:r>
+        <w:rPr>
+          <w:rFonts w:cstheme="minorHAnsi"/>
+        </w:rPr>
+        <w:t>The save file dialog is closed and the application returns to its previous state</w:t>
+      </w:r>
+    </w:p>
+    <w:p>
+      <w:pPr>
+        <w:spacing w:line="256" w:lineRule="auto"/>
+        <w:ind w:firstLine="360"/>
+        <w:rPr>
+          <w:rFonts w:cstheme="minorHAnsi"/>
+        </w:rPr>
+      </w:pPr>
+      <w:r>
+        <w:rPr>
+          <w:rFonts w:cstheme="minorHAnsi"/>
+        </w:rPr>
+        <w:t>Extensions:</w:t>
+      </w:r>
+    </w:p>
+    <w:p>
+      <w:pPr>
+        <w:ind w:firstLine="720"/>
+        <w:rPr>
+          <w:rFonts w:cstheme="minorHAnsi"/>
+        </w:rPr>
+      </w:pPr>
+      <w:r>
+        <w:rPr>
+          <w:rFonts w:cstheme="minorHAnsi"/>
+        </w:rPr>
+        <w:t>3-5a: User selects to discard the changes</w:t>
+      </w:r>
+    </w:p>
+    <w:p>
+      <w:pPr>
+        <w:ind w:left="720" w:firstLine="720"/>
+        <w:rPr>
+          <w:rFonts w:cstheme="minorHAnsi"/>
+        </w:rPr>
+      </w:pPr>
+      <w:r>
+        <w:rPr>
+          <w:rFonts w:cstheme="minorHAnsi"/>
+        </w:rPr>
+        <w:t>.1 The simulation returns to its previous state</w:t>
+      </w:r>
+    </w:p>
+    <w:p>
+      <w:pPr>
+        <w:rPr>
+          <w:rFonts w:cstheme="minorHAnsi"/>
+        </w:rPr>
+      </w:pPr>
+      <w:r>
+        <w:rPr>
+          <w:rFonts w:cstheme="minorHAnsi"/>
+        </w:rPr>
+        <w:tab/>
+        <w:t>6a: A problem with the saving occurs and the file is not saved</w:t>
+      </w:r>
+    </w:p>
+    <w:p>
+      <w:pPr>
+        <w:rPr>
+          <w:rFonts w:cstheme="minorHAnsi"/>
+        </w:rPr>
+      </w:pPr>
+      <w:r>
+        <w:rPr>
+          <w:rFonts w:cstheme="minorHAnsi"/>
+        </w:rPr>
+        <w:tab/>
+      </w:r>
+      <w:r>
+        <w:rPr>
+          <w:rFonts w:cstheme="minorHAnsi"/>
+        </w:rPr>
+        <w:tab/>
+        <w:t>.1 An error message is displayed, informing the user of this</w:t>
+      </w:r>
+    </w:p>
+    <w:p>
+      <w:pPr>
+        <w:rPr>
+          <w:rFonts w:cstheme="minorHAnsi"/>
+        </w:rPr>
+      </w:pPr>
+      <w:r>
+        <w:rPr>
+          <w:rFonts w:cstheme="minorHAnsi"/>
+        </w:rPr>
+        <w:tab/>
+      </w:r>
+      <w:r>
+        <w:rPr>
+          <w:rFonts w:cstheme="minorHAnsi"/>
+        </w:rPr>
+        <w:tab/>
+        <w:t>.2 The user dismisses the message</w:t>
+      </w:r>
+    </w:p>
+    <w:p>
+      <w:pPr>
+        <w:rPr>
+          <w:rFonts w:cstheme="minorHAnsi"/>
+        </w:rPr>
+      </w:pPr>
+      <w:r>
+        <w:rPr>
+          <w:rFonts w:cstheme="minorHAnsi"/>
+        </w:rPr>
+        <w:tab/>
+      </w:r>
+      <w:r>
+        <w:rPr>
+          <w:rFonts w:cstheme="minorHAnsi"/>
+        </w:rPr>
+        <w:tab/>
+        <w:t>.3 Return to MSS 2</w:t>
+      </w:r>
+    </w:p>
+    <w:p>
+      <w:pPr>
+        <w:rPr>
+          <w:rFonts w:cstheme="minorHAnsi"/>
+        </w:rPr>
+      </w:pPr>
+    </w:p>
+    <w:p>
+      <w:pPr>
+        <w:rPr>
+          <w:rFonts w:cstheme="minorHAnsi"/>
+        </w:rPr>
+      </w:pPr>
+      <w:r>
+        <w:rPr>
+          <w:rFonts w:cstheme="minorHAnsi"/>
+        </w:rPr>
+        <w:lastRenderedPageBreak/>
+        <w:t>Name: Loading data</w:t>
+      </w:r>
+    </w:p>
+    <w:p>
+      <w:pPr>
+        <w:rPr>
+          <w:rFonts w:cstheme="minorHAnsi"/>
+        </w:rPr>
+      </w:pPr>
+      <w:r>
+        <w:rPr>
+          <w:rFonts w:cstheme="minorHAnsi"/>
+        </w:rPr>
+        <w:t>Goal: A previous simulation is reloaded from a file saved on the machine</w:t>
+      </w:r>
+    </w:p>
+    <w:p>
+      <w:pPr>
+        <w:rPr>
+          <w:rFonts w:cstheme="minorHAnsi"/>
+        </w:rPr>
+      </w:pPr>
+      <w:r>
+        <w:rPr>
+          <w:rFonts w:cstheme="minorHAnsi"/>
+        </w:rPr>
+        <w:t>Actor: User</w:t>
+      </w:r>
+    </w:p>
+    <w:p>
+      <w:pPr>
+        <w:rPr>
+          <w:rFonts w:cstheme="minorHAnsi"/>
+        </w:rPr>
+      </w:pPr>
+      <w:r>
+        <w:rPr>
+          <w:rFonts w:cstheme="minorHAnsi"/>
+        </w:rPr>
+        <w:t xml:space="preserve">Pre: </w:t>
+      </w:r>
+      <w:r>
+        <w:rPr>
+          <w:rFonts w:cstheme="minorHAnsi"/>
+          <w:lang w:val="bg-BG"/>
+        </w:rPr>
+        <w:t>Т</w:t>
+      </w:r>
+      <w:r>
+        <w:rPr>
+          <w:rFonts w:cstheme="minorHAnsi"/>
+        </w:rPr>
+        <w:t>he user has logged in</w:t>
+      </w:r>
+    </w:p>
+    <w:p>
+      <w:pPr>
+        <w:rPr>
+          <w:rFonts w:cstheme="minorHAnsi"/>
+        </w:rPr>
+      </w:pPr>
+      <w:r>
+        <w:rPr>
+          <w:rFonts w:cstheme="minorHAnsi"/>
+        </w:rPr>
+        <w:t>MSS:</w:t>
+      </w:r>
+    </w:p>
+    <w:p>
+      <w:pPr>
+        <w:pStyle w:val="a5"/>
+        <w:numPr>
+          <w:ilvl w:val="0"/>
+          <w:numId w:val="27"/>
+        </w:numPr>
+        <w:spacing w:line="256" w:lineRule="auto"/>
+        <w:rPr>
+          <w:rFonts w:cstheme="minorHAnsi"/>
+        </w:rPr>
+      </w:pPr>
+      <w:r>
+        <w:rPr>
+          <w:rFonts w:cstheme="minorHAnsi"/>
+        </w:rPr>
+        <w:t>User selects to load a file</w:t>
+      </w:r>
+    </w:p>
+    <w:p>
+      <w:pPr>
+        <w:pStyle w:val="a5"/>
+        <w:numPr>
+          <w:ilvl w:val="0"/>
+          <w:numId w:val="27"/>
+        </w:numPr>
+        <w:spacing w:line="256" w:lineRule="auto"/>
+        <w:rPr>
+          <w:rFonts w:cstheme="minorHAnsi"/>
+        </w:rPr>
+      </w:pPr>
+      <w:r>
+        <w:rPr>
+          <w:rFonts w:cstheme="minorHAnsi"/>
+        </w:rPr>
+        <w:t>System displays a file selection screen</w:t>
+      </w:r>
+    </w:p>
+    <w:p>
+      <w:pPr>
+        <w:pStyle w:val="a5"/>
+        <w:numPr>
+          <w:ilvl w:val="0"/>
+          <w:numId w:val="27"/>
+        </w:numPr>
+        <w:spacing w:line="256" w:lineRule="auto"/>
+        <w:rPr>
+          <w:rFonts w:cstheme="minorHAnsi"/>
+        </w:rPr>
+      </w:pPr>
+      <w:r>
+        <w:rPr>
+          <w:rFonts w:cstheme="minorHAnsi"/>
+        </w:rPr>
+        <w:t>User finds the desired file and selects it</w:t>
+      </w:r>
+    </w:p>
+    <w:p>
+      <w:pPr>
+        <w:pStyle w:val="a5"/>
+        <w:numPr>
+          <w:ilvl w:val="0"/>
+          <w:numId w:val="27"/>
+        </w:numPr>
+        <w:spacing w:line="256" w:lineRule="auto"/>
+        <w:rPr>
+          <w:rFonts w:cstheme="minorHAnsi"/>
+        </w:rPr>
+      </w:pPr>
+      <w:r>
+        <w:rPr>
+          <w:rFonts w:cstheme="minorHAnsi"/>
+        </w:rPr>
+        <w:t>The file is successfully loaded up</w:t>
+      </w:r>
+    </w:p>
+    <w:p>
+      <w:pPr>
+        <w:pStyle w:val="a5"/>
+        <w:numPr>
+          <w:ilvl w:val="0"/>
+          <w:numId w:val="27"/>
+        </w:numPr>
+        <w:spacing w:line="256" w:lineRule="auto"/>
+        <w:rPr>
+          <w:rFonts w:cstheme="minorHAnsi"/>
+        </w:rPr>
+      </w:pPr>
+      <w:r>
+        <w:rPr>
+          <w:rFonts w:cstheme="minorHAnsi"/>
+        </w:rPr>
+        <w:t>The file selection screen is closed and the old simulation is reinitiated</w:t>
+      </w:r>
+    </w:p>
+    <w:p>
+      <w:pPr>
+        <w:spacing w:line="256" w:lineRule="auto"/>
+        <w:ind w:firstLine="360"/>
+        <w:rPr>
+          <w:rFonts w:cstheme="minorHAnsi"/>
+        </w:rPr>
+      </w:pPr>
+      <w:r>
+        <w:rPr>
+          <w:rFonts w:cstheme="minorHAnsi"/>
+        </w:rPr>
+        <w:t>Extensions:</w:t>
+      </w:r>
+    </w:p>
+    <w:p>
+      <w:pPr>
+        <w:ind w:firstLine="720"/>
+        <w:rPr>
+          <w:rFonts w:cstheme="minorHAnsi"/>
+        </w:rPr>
+      </w:pPr>
+      <w:r>
+        <w:rPr>
+          <w:rFonts w:cstheme="minorHAnsi"/>
+        </w:rPr>
+        <w:t>3a: User selects to cancel the file loading</w:t>
+      </w:r>
+    </w:p>
+    <w:p>
+      <w:pPr>
+        <w:ind w:left="720" w:firstLine="720"/>
+        <w:rPr>
+          <w:rFonts w:cstheme="minorHAnsi"/>
+        </w:rPr>
+      </w:pPr>
+      <w:r>
+        <w:rPr>
+          <w:rFonts w:cstheme="minorHAnsi"/>
+        </w:rPr>
+        <w:t>.1 The file selection screen is closed, the program returns to its previous state</w:t>
+      </w:r>
+    </w:p>
+    <w:p>
+      <w:pPr>
+        <w:rPr>
+          <w:rFonts w:cstheme="minorHAnsi"/>
+        </w:rPr>
+      </w:pPr>
+      <w:r>
+        <w:rPr>
+          <w:rFonts w:cstheme="minorHAnsi"/>
+        </w:rPr>
+        <w:tab/>
+        <w:t>4a: There is a problem with the file and it cannot be opened</w:t>
+      </w:r>
+    </w:p>
+    <w:p>
+      <w:pPr>
+        <w:rPr>
+          <w:rFonts w:cstheme="minorHAnsi"/>
+        </w:rPr>
+      </w:pPr>
+      <w:r>
+        <w:rPr>
+          <w:rFonts w:cstheme="minorHAnsi"/>
+        </w:rPr>
+        <w:tab/>
+      </w:r>
+      <w:r>
+        <w:rPr>
+          <w:rFonts w:cstheme="minorHAnsi"/>
+        </w:rPr>
+        <w:tab/>
+        <w:t>.1 An error message is displayed, informing the user of this</w:t>
+      </w:r>
+    </w:p>
+    <w:p>
+      <w:pPr>
+        <w:rPr>
+          <w:rFonts w:cstheme="minorHAnsi"/>
+        </w:rPr>
+      </w:pPr>
+      <w:r>
+        <w:rPr>
+          <w:rFonts w:cstheme="minorHAnsi"/>
+        </w:rPr>
+        <w:tab/>
+      </w:r>
+      <w:r>
+        <w:rPr>
+          <w:rFonts w:cstheme="minorHAnsi"/>
+        </w:rPr>
+        <w:tab/>
+        <w:t>.2 The user dismisses the message</w:t>
+      </w:r>
+    </w:p>
+    <w:p>
+      <w:pPr>
+        <w:rPr>
+          <w:rFonts w:cstheme="minorHAnsi"/>
+        </w:rPr>
+      </w:pPr>
+      <w:r>
+        <w:rPr>
+          <w:rFonts w:cstheme="minorHAnsi"/>
+        </w:rPr>
+        <w:tab/>
+      </w:r>
+      <w:r>
+        <w:rPr>
+          <w:rFonts w:cstheme="minorHAnsi"/>
+        </w:rPr>
+        <w:tab/>
+        <w:t>.3 Return to MSS 2</w:t>
+      </w:r>
+    </w:p>
+    <w:p>
+      <w:pPr>
+        <w:rPr>
+          <w:rFonts w:asciiTheme="majorHAnsi" w:hAnsiTheme="majorHAnsi" w:cstheme="majorHAnsi"/>
+          <w:sz w:val="24"/>
+          <w:szCs w:val="24"/>
+        </w:rPr>
+      </w:pPr>
+    </w:p>
+    <w:p>
+      <w:pPr>
+        <w:rPr>
+          <w:rFonts w:asciiTheme="majorHAnsi" w:hAnsiTheme="majorHAnsi" w:cstheme="majorHAnsi"/>
+          <w:sz w:val="24"/>
+          <w:szCs w:val="24"/>
+        </w:rPr>
+      </w:pPr>
+    </w:p>
+    <w:p>
+      <w:r>
+        <w:t>Name: Weather conditions manipulation</w:t>
+      </w:r>
+    </w:p>
+    <w:p>
+      <w:r>
+        <w:t>Goal: User changes the weather conditions while the simulation is running</w:t>
+      </w:r>
+    </w:p>
+    <w:p>
+      <w:r>
+        <w:t>Actor: User</w:t>
+      </w:r>
+    </w:p>
+    <w:p>
+      <w:r>
+        <w:t xml:space="preserve">Pre: </w:t>
+      </w:r>
+      <w:r>
+        <w:rPr>
+          <w:lang w:val="bg-BG"/>
+        </w:rPr>
+        <w:t>Т</w:t>
+      </w:r>
+      <w:r>
+        <w:t>he user has logged in, a simulation is running.</w:t>
+      </w:r>
+    </w:p>
+    <w:p>
+      <w:r>
+        <w:t>MSS:</w:t>
+      </w:r>
+    </w:p>
+    <w:p>
+      <w:pPr>
+        <w:pStyle w:val="a5"/>
+        <w:numPr>
+          <w:ilvl w:val="0"/>
+          <w:numId w:val="27"/>
+        </w:numPr>
+        <w:spacing w:line="256" w:lineRule="auto"/>
+      </w:pPr>
+      <w:r>
+        <w:t>User inputs the desired weather conditions with the provided interface</w:t>
+      </w:r>
+    </w:p>
+    <w:p>
+      <w:pPr>
+        <w:pStyle w:val="a5"/>
+        <w:numPr>
+          <w:ilvl w:val="0"/>
+          <w:numId w:val="27"/>
+        </w:numPr>
+        <w:spacing w:line="256" w:lineRule="auto"/>
+      </w:pPr>
+      <w:r>
+        <w:t>User selects to apply the changes</w:t>
+      </w:r>
+    </w:p>
+    <w:p>
+      <w:pPr>
+        <w:pStyle w:val="a5"/>
+        <w:numPr>
+          <w:ilvl w:val="0"/>
+          <w:numId w:val="27"/>
+        </w:numPr>
+        <w:spacing w:line="256" w:lineRule="auto"/>
+      </w:pPr>
+      <w:r>
+        <w:t>The system takes in the new weather and changes the routing of airplanes, if necessary</w:t>
+      </w:r>
+    </w:p>
+    <w:p>
+      <w:pPr>
+        <w:spacing w:line="256" w:lineRule="auto"/>
+        <w:ind w:firstLine="360"/>
+      </w:pPr>
+      <w:r>
+        <w:t>Extensions:</w:t>
+      </w:r>
+    </w:p>
+    <w:p>
+      <w:pPr>
+        <w:ind w:firstLine="720"/>
+      </w:pPr>
+      <w:r>
+        <w:t>2a: User selects to discard the changes</w:t>
+      </w:r>
+    </w:p>
+    <w:p>
+      <w:pPr>
+        <w:ind w:left="1080" w:firstLine="360"/>
+        <w:rPr>
+          <w:rFonts w:asciiTheme="majorHAnsi" w:hAnsiTheme="majorHAnsi" w:cstheme="majorHAnsi"/>
+          <w:sz w:val="24"/>
+          <w:szCs w:val="24"/>
+        </w:rPr>
+      </w:pPr>
+      <w:r>
+        <w:t xml:space="preserve">.1 The simulation resumes without any </w:t>
+      </w:r>
+    </w:p>
+    <w:p/>
+    <w:p>
+      <w:r>
+        <w:lastRenderedPageBreak/>
+        <w:t>Name: Log in</w:t>
+      </w:r>
+    </w:p>
+    <w:p>
+      <w:r>
+        <w:t>Goal: User logs in the system and gains access to the simulator’s main page.</w:t>
+      </w:r>
+    </w:p>
+    <w:p>
+      <w:r>
+        <w:t>Actor: User</w:t>
+      </w:r>
+    </w:p>
+    <w:p>
+      <w:r>
+        <w:t xml:space="preserve">Pre: </w:t>
+      </w:r>
+      <w:r>
+        <w:rPr>
+          <w:lang w:val="bg-BG"/>
+        </w:rPr>
+        <w:t>Т</w:t>
+      </w:r>
+      <w:r>
+        <w:t>he log in screen is being displayed.</w:t>
+      </w:r>
+    </w:p>
+    <w:p>
+      <w:r>
+        <w:t>MSS:</w:t>
+      </w:r>
+    </w:p>
+    <w:p>
+      <w:pPr>
+        <w:pStyle w:val="a5"/>
+        <w:numPr>
+          <w:ilvl w:val="0"/>
+          <w:numId w:val="27"/>
+        </w:numPr>
+        <w:spacing w:line="256" w:lineRule="auto"/>
+      </w:pPr>
+      <w:r>
+        <w:t>User inputs his credentials (username/email and password) in the appropriate fields</w:t>
+      </w:r>
+    </w:p>
+    <w:p>
+      <w:pPr>
+        <w:pStyle w:val="a5"/>
+        <w:numPr>
+          <w:ilvl w:val="0"/>
+          <w:numId w:val="27"/>
+        </w:numPr>
+        <w:spacing w:line="256" w:lineRule="auto"/>
+      </w:pPr>
+      <w:r>
+        <w:t xml:space="preserve">User selects option to log in </w:t>
+      </w:r>
+    </w:p>
+    <w:p>
+      <w:pPr>
+        <w:pStyle w:val="a5"/>
+        <w:numPr>
+          <w:ilvl w:val="0"/>
+          <w:numId w:val="27"/>
+        </w:numPr>
+        <w:spacing w:line="256" w:lineRule="auto"/>
+      </w:pPr>
+      <w:r>
+        <w:t xml:space="preserve">System acknowledges the user’s details are correct and logs him in </w:t>
+      </w:r>
+    </w:p>
+    <w:p>
+      <w:pPr>
+        <w:pStyle w:val="a5"/>
+        <w:numPr>
+          <w:ilvl w:val="0"/>
+          <w:numId w:val="27"/>
+        </w:numPr>
+        <w:spacing w:line="256" w:lineRule="auto"/>
+      </w:pPr>
+      <w:r>
+        <w:t>User is redirected to the simulation screen</w:t>
+      </w:r>
+    </w:p>
+    <w:p>
+      <w:pPr>
+        <w:ind w:left="360"/>
+      </w:pPr>
+      <w:r>
+        <w:t>Extensions:</w:t>
+      </w:r>
+    </w:p>
+    <w:p>
+      <w:pPr>
+        <w:ind w:firstLine="720"/>
+      </w:pPr>
+      <w:r>
+        <w:t>3a: System checks the user’s details and they are incorrect</w:t>
+      </w:r>
+    </w:p>
+    <w:p>
+      <w:pPr>
+        <w:ind w:left="720" w:firstLine="720"/>
+      </w:pPr>
+      <w:r>
+        <w:t xml:space="preserve"> .1 An error message, informing the user of his incorrect details is displayed</w:t>
+      </w:r>
+    </w:p>
+    <w:p>
+      <w:pPr>
+        <w:ind w:left="720" w:firstLine="720"/>
+      </w:pPr>
+      <w:r>
+        <w:t xml:space="preserve"> .2 Return to step MSS 1</w:t>
+      </w:r>
+      <w:r>
+        <w:tab/>
+      </w:r>
+    </w:p>
+    <w:p>
+      <w:pPr>
+        <w:ind w:left="720" w:firstLine="720"/>
+      </w:pPr>
+    </w:p>
+    <w:p>
+      <w:r>
+        <w:t>Name: Edit checkpoints</w:t>
+      </w:r>
+    </w:p>
+    <w:p>
+      <w:r>
+        <w:t>Goal: User adds new checkpoints to the map or removes already existing ones, the system accepts the changes and adapts the routing appropriately.</w:t>
+      </w:r>
+    </w:p>
+    <w:p>
+      <w:r>
+        <w:t>Actor: User</w:t>
+      </w:r>
+    </w:p>
+    <w:p>
+      <w:r>
+        <w:t>Pre: The user has logged in and a simulation is running.</w:t>
+      </w:r>
+    </w:p>
+    <w:p>
+      <w:r>
+        <w:t>MSS:</w:t>
+      </w:r>
+    </w:p>
+    <w:p>
+      <w:pPr>
+        <w:pStyle w:val="a5"/>
+        <w:numPr>
+          <w:ilvl w:val="0"/>
+          <w:numId w:val="28"/>
+        </w:numPr>
+        <w:spacing w:line="256" w:lineRule="auto"/>
+      </w:pPr>
+      <w:r>
+        <w:t>User selects the option to enter checkpoint edit mode</w:t>
+      </w:r>
+    </w:p>
+    <w:p>
+      <w:pPr>
+        <w:pStyle w:val="a5"/>
+        <w:numPr>
+          <w:ilvl w:val="0"/>
+          <w:numId w:val="28"/>
+        </w:numPr>
+        <w:spacing w:line="256" w:lineRule="auto"/>
+      </w:pPr>
+      <w:r>
+        <w:t>The simulation pauses and the checkpoint edit mode is entered</w:t>
+      </w:r>
+    </w:p>
+    <w:p>
+      <w:pPr>
+        <w:pStyle w:val="a5"/>
+        <w:numPr>
+          <w:ilvl w:val="0"/>
+          <w:numId w:val="28"/>
+        </w:numPr>
+        <w:spacing w:line="256" w:lineRule="auto"/>
+      </w:pPr>
+      <w:r>
+        <w:t>User selects where would they like new checkpoints by clicking on the spot on the map where the checkpoints should be</w:t>
+      </w:r>
+    </w:p>
+    <w:p>
+      <w:pPr>
+        <w:pStyle w:val="a5"/>
+        <w:numPr>
+          <w:ilvl w:val="0"/>
+          <w:numId w:val="28"/>
+        </w:numPr>
+        <w:spacing w:line="256" w:lineRule="auto"/>
+      </w:pPr>
+      <w:r>
+        <w:t>A new checkpoint is displayed</w:t>
+      </w:r>
+    </w:p>
+    <w:p>
+      <w:pPr>
+        <w:pStyle w:val="a5"/>
+        <w:numPr>
+          <w:ilvl w:val="0"/>
+          <w:numId w:val="28"/>
+        </w:numPr>
+        <w:spacing w:line="256" w:lineRule="auto"/>
+      </w:pPr>
+      <w:r>
+        <w:t>User selects to exit checkpoint edit mode</w:t>
+      </w:r>
+    </w:p>
+    <w:p>
+      <w:pPr>
+        <w:pStyle w:val="a5"/>
+        <w:numPr>
+          <w:ilvl w:val="0"/>
+          <w:numId w:val="28"/>
+        </w:numPr>
+        <w:spacing w:line="256" w:lineRule="auto"/>
+      </w:pPr>
+      <w:r>
+        <w:t>Application accepts the changes with the checkpoints, adapts the routing to the new environment and proceeds with the simulation</w:t>
+      </w:r>
+    </w:p>
+    <w:p>
+      <w:pPr>
+        <w:ind w:left="360"/>
+      </w:pPr>
+      <w:r>
+        <w:t>Extensions:</w:t>
+      </w:r>
+    </w:p>
+    <w:p>
+      <w:pPr>
+        <w:ind w:left="360" w:firstLine="360"/>
+      </w:pPr>
+      <w:r>
+        <w:t xml:space="preserve">3a: User removes the checkpoints he wishes gone by clicking on them </w:t>
+      </w:r>
+    </w:p>
+    <w:p>
+      <w:pPr>
+        <w:ind w:left="720" w:firstLine="720"/>
+      </w:pPr>
+      <w:r>
+        <w:t xml:space="preserve"> .1 The checkpoints disappear from the map</w:t>
+      </w:r>
+    </w:p>
+    <w:p>
+      <w:pPr>
+        <w:ind w:left="720" w:firstLine="720"/>
+      </w:pPr>
+      <w:r>
+        <w:t xml:space="preserve"> .2 Proceed to MSS 5</w:t>
+      </w:r>
+    </w:p>
+    <w:p>
+      <w:pPr>
+        <w:ind w:left="720" w:firstLine="720"/>
+      </w:pPr>
+      <w:r>
+        <w:t>3a.2a: Proceed to MSS 2</w:t>
+      </w:r>
+    </w:p>
+    <w:p>
+      <w:pPr>
+        <w:ind w:left="720" w:firstLine="720"/>
+      </w:pPr>
+      <w:r>
+        <w:lastRenderedPageBreak/>
+        <w:t xml:space="preserve">3a.2b: </w:t>
+      </w:r>
+      <w:r>
+        <w:t xml:space="preserve">Less than </w:t>
+      </w:r>
+      <w:r>
+        <w:t>the minimum number of</w:t>
+      </w:r>
+      <w:r>
+        <w:t xml:space="preserve"> checkpoints</w:t>
+      </w:r>
+      <w:r>
+        <w:t>, needed for the algorithm to work</w:t>
+      </w:r>
+      <w:r>
+        <w:rPr>
+          <w:color w:val="FF0000"/>
+        </w:rPr>
+        <w:t xml:space="preserve"> </w:t>
+      </w:r>
+      <w:r>
+        <w:t>are left on the map; the system displays a warning message, informing the user of that</w:t>
+      </w:r>
+    </w:p>
+    <w:p>
+      <w:pPr>
+        <w:ind w:firstLine="720"/>
+      </w:pPr>
+      <w:r>
+        <w:tab/>
+      </w:r>
+      <w:r>
+        <w:tab/>
+        <w:t>.1 Proceed to MSS 2</w:t>
+      </w:r>
+    </w:p>
+    <w:p/>
+    <w:p>
+      <w:bookmarkStart w:id="17" w:name="_GoBack"/>
       <w:bookmarkEnd w:id="17"/>
-    </w:p>
-    <w:p>
-      <w:pPr>
-        <w:rPr>
-          <w:rFonts w:asciiTheme="majorHAnsi" w:hAnsiTheme="majorHAnsi" w:cstheme="majorHAnsi"/>
-        </w:rPr>
-      </w:pPr>
-      <w:r>
-        <w:rPr>
-          <w:rFonts w:asciiTheme="majorHAnsi" w:hAnsiTheme="majorHAnsi" w:cstheme="majorHAnsi"/>
-        </w:rPr>
-        <w:t>This section will be updated in the future.</w:t>
-      </w:r>
-    </w:p>
-    <w:p>
-      <w:pPr>
-        <w:pStyle w:val="Heading1"/>
+      <w:r>
+        <w:t>Name: Add airplanes to the air space</w:t>
+      </w:r>
+    </w:p>
+    <w:p>
+      <w:r>
+        <w:t>Goal: After a prompt by the user, a new airplane is generated and enters the airspace.</w:t>
+      </w:r>
+    </w:p>
+    <w:p>
+      <w:r>
+        <w:t>Actor: User</w:t>
+      </w:r>
+    </w:p>
+    <w:p>
+      <w:pPr>
+        <w:rPr>
+          <w:lang w:val="en-GB"/>
+        </w:rPr>
+      </w:pPr>
+      <w:r>
+        <w:t>Pre: The user has logged in and a simulation is running.</w:t>
+      </w:r>
+    </w:p>
+    <w:p>
+      <w:r>
+        <w:t>MSS:</w:t>
+      </w:r>
+    </w:p>
+    <w:p>
+      <w:pPr>
+        <w:pStyle w:val="a5"/>
+        <w:numPr>
+          <w:ilvl w:val="0"/>
+          <w:numId w:val="29"/>
+        </w:numPr>
+        <w:spacing w:line="256" w:lineRule="auto"/>
+      </w:pPr>
+      <w:r>
+        <w:t>User selects the option to add a new airplane to the air space</w:t>
+      </w:r>
+    </w:p>
+    <w:p>
+      <w:pPr>
+        <w:pStyle w:val="a5"/>
+        <w:numPr>
+          <w:ilvl w:val="0"/>
+          <w:numId w:val="29"/>
+        </w:numPr>
+        <w:spacing w:line="256" w:lineRule="auto"/>
+      </w:pPr>
+      <w:r>
+        <w:t>A set of controls regarding the airplane’s attributes such as position, heading, speed, altitude, etc. are displayed</w:t>
+      </w:r>
+    </w:p>
+    <w:p>
+      <w:pPr>
+        <w:pStyle w:val="a5"/>
+        <w:numPr>
+          <w:ilvl w:val="0"/>
+          <w:numId w:val="29"/>
+        </w:numPr>
+        <w:spacing w:line="256" w:lineRule="auto"/>
+      </w:pPr>
+      <w:r>
+        <w:t>With those controls the users sets the airplane’s attributes</w:t>
+      </w:r>
+    </w:p>
+    <w:p>
+      <w:pPr>
+        <w:pStyle w:val="a5"/>
+        <w:numPr>
+          <w:ilvl w:val="0"/>
+          <w:numId w:val="29"/>
+        </w:numPr>
+        <w:spacing w:line="256" w:lineRule="auto"/>
+      </w:pPr>
+      <w:r>
+        <w:t>User selects to “release” the aircraft</w:t>
+      </w:r>
+    </w:p>
+    <w:p>
+      <w:pPr>
+        <w:pStyle w:val="a5"/>
+        <w:numPr>
+          <w:ilvl w:val="0"/>
+          <w:numId w:val="29"/>
+        </w:numPr>
+        <w:spacing w:line="256" w:lineRule="auto"/>
+      </w:pPr>
+      <w:r>
+        <w:t>The airplane is generated and shown on the verge of the airspace with all the properties, defined by the user</w:t>
+      </w:r>
+    </w:p>
+    <w:p>
+      <w:pPr>
+        <w:spacing w:line="256" w:lineRule="auto"/>
+        <w:ind w:left="360"/>
+      </w:pPr>
+      <w:r>
+        <w:t>Extensions:</w:t>
+      </w:r>
+    </w:p>
+    <w:p>
+      <w:pPr>
+        <w:spacing w:line="256" w:lineRule="auto"/>
+      </w:pPr>
+      <w:r>
+        <w:tab/>
+        <w:t>4.a The user has inputted something incorrectly</w:t>
+      </w:r>
+    </w:p>
+    <w:p>
+      <w:pPr>
+        <w:spacing w:line="256" w:lineRule="auto"/>
+      </w:pPr>
+      <w:r>
+        <w:tab/>
+      </w:r>
+      <w:r>
+        <w:tab/>
+        <w:t>.1 The system displays a warning message and asks the user to correct his input</w:t>
+      </w:r>
+    </w:p>
+    <w:p>
+      <w:pPr>
+        <w:spacing w:line="256" w:lineRule="auto"/>
+      </w:pPr>
+      <w:r>
+        <w:tab/>
+      </w:r>
+      <w:r>
+        <w:tab/>
+        <w:t>.2 Return to MSS 3</w:t>
+      </w:r>
+    </w:p>
+    <w:p>
+      <w:pPr>
+        <w:spacing w:line="256" w:lineRule="auto"/>
+      </w:pPr>
+      <w:r>
+        <w:tab/>
+        <w:t>4.b The user decides to discard the aircraft</w:t>
+      </w:r>
+    </w:p>
+    <w:p>
+      <w:pPr>
+        <w:spacing w:line="256" w:lineRule="auto"/>
+      </w:pPr>
+      <w:r>
+        <w:tab/>
+      </w:r>
+      <w:r>
+        <w:tab/>
+        <w:t>.1 The set of controls for new airplane definition are dismissed</w:t>
+      </w:r>
+    </w:p>
+    <w:p>
+      <w:pPr>
+        <w:spacing w:line="256" w:lineRule="auto"/>
+      </w:pPr>
+      <w:r>
+        <w:tab/>
+      </w:r>
+      <w:r>
+        <w:tab/>
+        <w:t>.2 Simulation proceeds without a change</w:t>
+      </w:r>
+    </w:p>
+    <w:p/>
+    <w:p>
+      <w:pPr>
+        <w:pStyle w:val="1"/>
         <w:rPr>
           <w:rFonts w:cstheme="majorHAnsi"/>
           <w:lang w:val="en-GB"/>
@@ -7020,7 +8233,7 @@
 </file>
 
 <file path=word/numbering.xml><?xml version="1.0" encoding="utf-8"?>
-<w:numbering xmlns:wpc="http://schemas.microsoft.com/office/word/2010/wordprocessingCanvas" xmlns:cx="http://schemas.microsoft.com/office/drawing/2014/chartex" xmlns:cx1="http://schemas.microsoft.com/office/drawing/2015/9/8/chartex" xmlns:mc="http://schemas.openxmlformats.org/markup-compatibility/2006" xmlns:o="urn:schemas-microsoft-com:office:office" xmlns:r="http://schemas.openxmlformats.org/officeDocument/2006/relationships" xmlns:m="http://schemas.openxmlformats.org/officeDocument/2006/math" xmlns:v="urn:schemas-microsoft-com:vml" xmlns:wp14="http://schemas.microsoft.com/office/word/2010/wordprocessingDrawing" xmlns:wp="http://schemas.openxmlformats.org/drawingml/2006/wordprocessingDrawing" xmlns:w10="urn:schemas-microsoft-com:office:word" xmlns:w="http://schemas.openxmlformats.org/wordprocessingml/2006/main" xmlns:w14="http://schemas.microsoft.com/office/word/2010/wordml" xmlns:w15="http://schemas.microsoft.com/office/word/2012/wordml" xmlns:w16se="http://schemas.microsoft.com/office/word/2015/wordml/symex" xmlns:wpg="http://schemas.microsoft.com/office/word/2010/wordprocessingGroup" xmlns:wpi="http://schemas.microsoft.com/office/word/2010/wordprocessingInk" xmlns:wne="http://schemas.microsoft.com/office/word/2006/wordml" xmlns:wps="http://schemas.microsoft.com/office/word/2010/wordprocessingShape" mc:Ignorable="w14 w15 w16se wp14">
+<w:numbering xmlns:wpc="http://schemas.microsoft.com/office/word/2010/wordprocessingCanvas" xmlns:cx="http://schemas.microsoft.com/office/drawing/2014/chartex" xmlns:cx1="http://schemas.microsoft.com/office/drawing/2015/9/8/chartex" xmlns:cx2="http://schemas.microsoft.com/office/drawing/2015/10/21/chartex" xmlns:cx3="http://schemas.microsoft.com/office/drawing/2016/5/9/chartex" xmlns:cx4="http://schemas.microsoft.com/office/drawing/2016/5/10/chartex" xmlns:cx5="http://schemas.microsoft.com/office/drawing/2016/5/11/chartex" xmlns:cx6="http://schemas.microsoft.com/office/drawing/2016/5/12/chartex" xmlns:cx7="http://schemas.microsoft.com/office/drawing/2016/5/13/chartex" xmlns:cx8="http://schemas.microsoft.com/office/drawing/2016/5/14/chartex" xmlns:mc="http://schemas.openxmlformats.org/markup-compatibility/2006" xmlns:aink="http://schemas.microsoft.com/office/drawing/2016/ink" xmlns:am3d="http://schemas.microsoft.com/office/drawing/2017/model3d" xmlns:o="urn:schemas-microsoft-com:office:office" xmlns:r="http://schemas.openxmlformats.org/officeDocument/2006/relationships" xmlns:m="http://schemas.openxmlformats.org/officeDocument/2006/math" xmlns:v="urn:schemas-microsoft-com:vml" xmlns:wp14="http://schemas.microsoft.com/office/word/2010/wordprocessingDrawing" xmlns:wp="http://schemas.openxmlformats.org/drawingml/2006/wordprocessingDrawing" xmlns:w10="urn:schemas-microsoft-com:office:word" xmlns:w="http://schemas.openxmlformats.org/wordprocessingml/2006/main" xmlns:w14="http://schemas.microsoft.com/office/word/2010/wordml" xmlns:w15="http://schemas.microsoft.com/office/word/2012/wordml" xmlns:w16cid="http://schemas.microsoft.com/office/word/2016/wordml/cid" xmlns:w16se="http://schemas.microsoft.com/office/word/2015/wordml/symex" xmlns:wpg="http://schemas.microsoft.com/office/word/2010/wordprocessingGroup" xmlns:wpi="http://schemas.microsoft.com/office/word/2010/wordprocessingInk" xmlns:wne="http://schemas.microsoft.com/office/word/2006/wordml" xmlns:wps="http://schemas.microsoft.com/office/word/2010/wordprocessingShape" mc:Ignorable="w14 w15 w16se w16cid wp14">
   <w:abstractNum w:abstractNumId="0" w15:restartNumberingAfterBreak="0">
     <w:nsid w:val="021F19D6"/>
     <w:multiLevelType w:val="hybridMultilevel"/>
@@ -7221,6 +8434,92 @@
     </w:lvl>
   </w:abstractNum>
   <w:abstractNum w:abstractNumId="2" w15:restartNumberingAfterBreak="0">
+    <w:nsid w:val="0C600128"/>
+    <w:multiLevelType w:val="hybridMultilevel"/>
+    <w:tmpl w:val="FDB0DCC2"/>
+    <w:lvl w:ilvl="0" w:tplc="0809000F">
+      <w:start w:val="1"/>
+      <w:numFmt w:val="decimal"/>
+      <w:lvlText w:val="%1."/>
+      <w:lvlJc w:val="left"/>
+      <w:pPr>
+        <w:ind w:left="720" w:hanging="360"/>
+      </w:pPr>
+    </w:lvl>
+    <w:lvl w:ilvl="1" w:tplc="08090019" w:tentative="1">
+      <w:start w:val="1"/>
+      <w:numFmt w:val="lowerLetter"/>
+      <w:lvlText w:val="%2."/>
+      <w:lvlJc w:val="left"/>
+      <w:pPr>
+        <w:ind w:left="1440" w:hanging="360"/>
+      </w:pPr>
+    </w:lvl>
+    <w:lvl w:ilvl="2" w:tplc="0809001B" w:tentative="1">
+      <w:start w:val="1"/>
+      <w:numFmt w:val="lowerRoman"/>
+      <w:lvlText w:val="%3."/>
+      <w:lvlJc w:val="right"/>
+      <w:pPr>
+        <w:ind w:left="2160" w:hanging="180"/>
+      </w:pPr>
+    </w:lvl>
+    <w:lvl w:ilvl="3" w:tplc="0809000F" w:tentative="1">
+      <w:start w:val="1"/>
+      <w:numFmt w:val="decimal"/>
+      <w:lvlText w:val="%4."/>
+      <w:lvlJc w:val="left"/>
+      <w:pPr>
+        <w:ind w:left="2880" w:hanging="360"/>
+      </w:pPr>
+    </w:lvl>
+    <w:lvl w:ilvl="4" w:tplc="08090019" w:tentative="1">
+      <w:start w:val="1"/>
+      <w:numFmt w:val="lowerLetter"/>
+      <w:lvlText w:val="%5."/>
+      <w:lvlJc w:val="left"/>
+      <w:pPr>
+        <w:ind w:left="3600" w:hanging="360"/>
+      </w:pPr>
+    </w:lvl>
+    <w:lvl w:ilvl="5" w:tplc="0809001B" w:tentative="1">
+      <w:start w:val="1"/>
+      <w:numFmt w:val="lowerRoman"/>
+      <w:lvlText w:val="%6."/>
+      <w:lvlJc w:val="right"/>
+      <w:pPr>
+        <w:ind w:left="4320" w:hanging="180"/>
+      </w:pPr>
+    </w:lvl>
+    <w:lvl w:ilvl="6" w:tplc="0809000F" w:tentative="1">
+      <w:start w:val="1"/>
+      <w:numFmt w:val="decimal"/>
+      <w:lvlText w:val="%7."/>
+      <w:lvlJc w:val="left"/>
+      <w:pPr>
+        <w:ind w:left="5040" w:hanging="360"/>
+      </w:pPr>
+    </w:lvl>
+    <w:lvl w:ilvl="7" w:tplc="08090019" w:tentative="1">
+      <w:start w:val="1"/>
+      <w:numFmt w:val="lowerLetter"/>
+      <w:lvlText w:val="%8."/>
+      <w:lvlJc w:val="left"/>
+      <w:pPr>
+        <w:ind w:left="5760" w:hanging="360"/>
+      </w:pPr>
+    </w:lvl>
+    <w:lvl w:ilvl="8" w:tplc="0809001B" w:tentative="1">
+      <w:start w:val="1"/>
+      <w:numFmt w:val="lowerRoman"/>
+      <w:lvlText w:val="%9."/>
+      <w:lvlJc w:val="right"/>
+      <w:pPr>
+        <w:ind w:left="6480" w:hanging="180"/>
+      </w:pPr>
+    </w:lvl>
+  </w:abstractNum>
+  <w:abstractNum w:abstractNumId="3" w15:restartNumberingAfterBreak="0">
     <w:nsid w:val="0C9265D2"/>
     <w:multiLevelType w:val="hybridMultilevel"/>
     <w:tmpl w:val="EB54BCFE"/>
@@ -7333,7 +8632,93 @@
       </w:rPr>
     </w:lvl>
   </w:abstractNum>
-  <w:abstractNum w:abstractNumId="3" w15:restartNumberingAfterBreak="0">
+  <w:abstractNum w:abstractNumId="4" w15:restartNumberingAfterBreak="0">
+    <w:nsid w:val="0F2241BA"/>
+    <w:multiLevelType w:val="hybridMultilevel"/>
+    <w:tmpl w:val="6A886B30"/>
+    <w:lvl w:ilvl="0" w:tplc="0809000F">
+      <w:start w:val="1"/>
+      <w:numFmt w:val="decimal"/>
+      <w:lvlText w:val="%1."/>
+      <w:lvlJc w:val="left"/>
+      <w:pPr>
+        <w:ind w:left="720" w:hanging="360"/>
+      </w:pPr>
+    </w:lvl>
+    <w:lvl w:ilvl="1" w:tplc="08090019">
+      <w:start w:val="1"/>
+      <w:numFmt w:val="lowerLetter"/>
+      <w:lvlText w:val="%2."/>
+      <w:lvlJc w:val="left"/>
+      <w:pPr>
+        <w:ind w:left="1440" w:hanging="360"/>
+      </w:pPr>
+    </w:lvl>
+    <w:lvl w:ilvl="2" w:tplc="0809001B">
+      <w:start w:val="1"/>
+      <w:numFmt w:val="lowerRoman"/>
+      <w:lvlText w:val="%3."/>
+      <w:lvlJc w:val="right"/>
+      <w:pPr>
+        <w:ind w:left="2160" w:hanging="180"/>
+      </w:pPr>
+    </w:lvl>
+    <w:lvl w:ilvl="3" w:tplc="0809000F">
+      <w:start w:val="1"/>
+      <w:numFmt w:val="decimal"/>
+      <w:lvlText w:val="%4."/>
+      <w:lvlJc w:val="left"/>
+      <w:pPr>
+        <w:ind w:left="2880" w:hanging="360"/>
+      </w:pPr>
+    </w:lvl>
+    <w:lvl w:ilvl="4" w:tplc="08090019">
+      <w:start w:val="1"/>
+      <w:numFmt w:val="lowerLetter"/>
+      <w:lvlText w:val="%5."/>
+      <w:lvlJc w:val="left"/>
+      <w:pPr>
+        <w:ind w:left="3600" w:hanging="360"/>
+      </w:pPr>
+    </w:lvl>
+    <w:lvl w:ilvl="5" w:tplc="0809001B">
+      <w:start w:val="1"/>
+      <w:numFmt w:val="lowerRoman"/>
+      <w:lvlText w:val="%6."/>
+      <w:lvlJc w:val="right"/>
+      <w:pPr>
+        <w:ind w:left="4320" w:hanging="180"/>
+      </w:pPr>
+    </w:lvl>
+    <w:lvl w:ilvl="6" w:tplc="0809000F">
+      <w:start w:val="1"/>
+      <w:numFmt w:val="decimal"/>
+      <w:lvlText w:val="%7."/>
+      <w:lvlJc w:val="left"/>
+      <w:pPr>
+        <w:ind w:left="5040" w:hanging="360"/>
+      </w:pPr>
+    </w:lvl>
+    <w:lvl w:ilvl="7" w:tplc="08090019">
+      <w:start w:val="1"/>
+      <w:numFmt w:val="lowerLetter"/>
+      <w:lvlText w:val="%8."/>
+      <w:lvlJc w:val="left"/>
+      <w:pPr>
+        <w:ind w:left="5760" w:hanging="360"/>
+      </w:pPr>
+    </w:lvl>
+    <w:lvl w:ilvl="8" w:tplc="0809001B">
+      <w:start w:val="1"/>
+      <w:numFmt w:val="lowerRoman"/>
+      <w:lvlText w:val="%9."/>
+      <w:lvlJc w:val="right"/>
+      <w:pPr>
+        <w:ind w:left="6480" w:hanging="180"/>
+      </w:pPr>
+    </w:lvl>
+  </w:abstractNum>
+  <w:abstractNum w:abstractNumId="5" w15:restartNumberingAfterBreak="0">
     <w:nsid w:val="12770D93"/>
     <w:multiLevelType w:val="hybridMultilevel"/>
     <w:tmpl w:val="E7B0C9E2"/>
@@ -7446,7 +8831,7 @@
       </w:rPr>
     </w:lvl>
   </w:abstractNum>
-  <w:abstractNum w:abstractNumId="4" w15:restartNumberingAfterBreak="0">
+  <w:abstractNum w:abstractNumId="6" w15:restartNumberingAfterBreak="0">
     <w:nsid w:val="141F1417"/>
     <w:multiLevelType w:val="hybridMultilevel"/>
     <w:tmpl w:val="D91A44AA"/>
@@ -7559,7 +8944,7 @@
       </w:rPr>
     </w:lvl>
   </w:abstractNum>
-  <w:abstractNum w:abstractNumId="5" w15:restartNumberingAfterBreak="0">
+  <w:abstractNum w:abstractNumId="7" w15:restartNumberingAfterBreak="0">
     <w:nsid w:val="16917999"/>
     <w:multiLevelType w:val="hybridMultilevel"/>
     <w:tmpl w:val="480C62EC"/>
@@ -7672,7 +9057,7 @@
       </w:rPr>
     </w:lvl>
   </w:abstractNum>
-  <w:abstractNum w:abstractNumId="6" w15:restartNumberingAfterBreak="0">
+  <w:abstractNum w:abstractNumId="8" w15:restartNumberingAfterBreak="0">
     <w:nsid w:val="1FC02F98"/>
     <w:multiLevelType w:val="hybridMultilevel"/>
     <w:tmpl w:val="27B6DD70"/>
@@ -7785,7 +9170,7 @@
       </w:rPr>
     </w:lvl>
   </w:abstractNum>
-  <w:abstractNum w:abstractNumId="7" w15:restartNumberingAfterBreak="0">
+  <w:abstractNum w:abstractNumId="9" w15:restartNumberingAfterBreak="0">
     <w:nsid w:val="26B06B8D"/>
     <w:multiLevelType w:val="multilevel"/>
     <w:tmpl w:val="90186152"/>
@@ -7898,7 +9283,7 @@
       </w:rPr>
     </w:lvl>
   </w:abstractNum>
-  <w:abstractNum w:abstractNumId="8" w15:restartNumberingAfterBreak="0">
+  <w:abstractNum w:abstractNumId="10" w15:restartNumberingAfterBreak="0">
     <w:nsid w:val="279B2691"/>
     <w:multiLevelType w:val="hybridMultilevel"/>
     <w:tmpl w:val="8C62F978"/>
@@ -8011,7 +9396,7 @@
       </w:rPr>
     </w:lvl>
   </w:abstractNum>
-  <w:abstractNum w:abstractNumId="9" w15:restartNumberingAfterBreak="0">
+  <w:abstractNum w:abstractNumId="11" w15:restartNumberingAfterBreak="0">
     <w:nsid w:val="341C459A"/>
     <w:multiLevelType w:val="hybridMultilevel"/>
     <w:tmpl w:val="C97ADEE0"/>
@@ -8124,7 +9509,7 @@
       </w:rPr>
     </w:lvl>
   </w:abstractNum>
-  <w:abstractNum w:abstractNumId="10" w15:restartNumberingAfterBreak="0">
+  <w:abstractNum w:abstractNumId="12" w15:restartNumberingAfterBreak="0">
     <w:nsid w:val="3D581621"/>
     <w:multiLevelType w:val="hybridMultilevel"/>
     <w:tmpl w:val="24A2D58E"/>
@@ -8237,7 +9622,7 @@
       </w:rPr>
     </w:lvl>
   </w:abstractNum>
-  <w:abstractNum w:abstractNumId="11" w15:restartNumberingAfterBreak="0">
+  <w:abstractNum w:abstractNumId="13" w15:restartNumberingAfterBreak="0">
     <w:nsid w:val="3F3F1081"/>
     <w:multiLevelType w:val="hybridMultilevel"/>
     <w:tmpl w:val="A912A0AA"/>
@@ -8350,7 +9735,7 @@
       </w:rPr>
     </w:lvl>
   </w:abstractNum>
-  <w:abstractNum w:abstractNumId="12" w15:restartNumberingAfterBreak="0">
+  <w:abstractNum w:abstractNumId="14" w15:restartNumberingAfterBreak="0">
     <w:nsid w:val="414E135A"/>
     <w:multiLevelType w:val="hybridMultilevel"/>
     <w:tmpl w:val="26420C64"/>
@@ -8463,7 +9848,7 @@
       </w:rPr>
     </w:lvl>
   </w:abstractNum>
-  <w:abstractNum w:abstractNumId="13" w15:restartNumberingAfterBreak="0">
+  <w:abstractNum w:abstractNumId="15" w15:restartNumberingAfterBreak="0">
     <w:nsid w:val="41FF0C23"/>
     <w:multiLevelType w:val="multilevel"/>
     <w:tmpl w:val="AF4A3AE2"/>
@@ -8576,7 +9961,7 @@
       </w:rPr>
     </w:lvl>
   </w:abstractNum>
-  <w:abstractNum w:abstractNumId="14" w15:restartNumberingAfterBreak="0">
+  <w:abstractNum w:abstractNumId="16" w15:restartNumberingAfterBreak="0">
     <w:nsid w:val="47B704E2"/>
     <w:multiLevelType w:val="hybridMultilevel"/>
     <w:tmpl w:val="E2A2E4DC"/>
@@ -8689,7 +10074,93 @@
       </w:rPr>
     </w:lvl>
   </w:abstractNum>
-  <w:abstractNum w:abstractNumId="15" w15:restartNumberingAfterBreak="0">
+  <w:abstractNum w:abstractNumId="17" w15:restartNumberingAfterBreak="0">
+    <w:nsid w:val="4874473B"/>
+    <w:multiLevelType w:val="hybridMultilevel"/>
+    <w:tmpl w:val="6A886B30"/>
+    <w:lvl w:ilvl="0" w:tplc="0809000F">
+      <w:start w:val="1"/>
+      <w:numFmt w:val="decimal"/>
+      <w:lvlText w:val="%1."/>
+      <w:lvlJc w:val="left"/>
+      <w:pPr>
+        <w:ind w:left="720" w:hanging="360"/>
+      </w:pPr>
+    </w:lvl>
+    <w:lvl w:ilvl="1" w:tplc="08090019">
+      <w:start w:val="1"/>
+      <w:numFmt w:val="lowerLetter"/>
+      <w:lvlText w:val="%2."/>
+      <w:lvlJc w:val="left"/>
+      <w:pPr>
+        <w:ind w:left="1440" w:hanging="360"/>
+      </w:pPr>
+    </w:lvl>
+    <w:lvl w:ilvl="2" w:tplc="0809001B">
+      <w:start w:val="1"/>
+      <w:numFmt w:val="lowerRoman"/>
+      <w:lvlText w:val="%3."/>
+      <w:lvlJc w:val="right"/>
+      <w:pPr>
+        <w:ind w:left="2160" w:hanging="180"/>
+      </w:pPr>
+    </w:lvl>
+    <w:lvl w:ilvl="3" w:tplc="0809000F">
+      <w:start w:val="1"/>
+      <w:numFmt w:val="decimal"/>
+      <w:lvlText w:val="%4."/>
+      <w:lvlJc w:val="left"/>
+      <w:pPr>
+        <w:ind w:left="2880" w:hanging="360"/>
+      </w:pPr>
+    </w:lvl>
+    <w:lvl w:ilvl="4" w:tplc="08090019">
+      <w:start w:val="1"/>
+      <w:numFmt w:val="lowerLetter"/>
+      <w:lvlText w:val="%5."/>
+      <w:lvlJc w:val="left"/>
+      <w:pPr>
+        <w:ind w:left="3600" w:hanging="360"/>
+      </w:pPr>
+    </w:lvl>
+    <w:lvl w:ilvl="5" w:tplc="0809001B">
+      <w:start w:val="1"/>
+      <w:numFmt w:val="lowerRoman"/>
+      <w:lvlText w:val="%6."/>
+      <w:lvlJc w:val="right"/>
+      <w:pPr>
+        <w:ind w:left="4320" w:hanging="180"/>
+      </w:pPr>
+    </w:lvl>
+    <w:lvl w:ilvl="6" w:tplc="0809000F">
+      <w:start w:val="1"/>
+      <w:numFmt w:val="decimal"/>
+      <w:lvlText w:val="%7."/>
+      <w:lvlJc w:val="left"/>
+      <w:pPr>
+        <w:ind w:left="5040" w:hanging="360"/>
+      </w:pPr>
+    </w:lvl>
+    <w:lvl w:ilvl="7" w:tplc="08090019">
+      <w:start w:val="1"/>
+      <w:numFmt w:val="lowerLetter"/>
+      <w:lvlText w:val="%8."/>
+      <w:lvlJc w:val="left"/>
+      <w:pPr>
+        <w:ind w:left="5760" w:hanging="360"/>
+      </w:pPr>
+    </w:lvl>
+    <w:lvl w:ilvl="8" w:tplc="0809001B">
+      <w:start w:val="1"/>
+      <w:numFmt w:val="lowerRoman"/>
+      <w:lvlText w:val="%9."/>
+      <w:lvlJc w:val="right"/>
+      <w:pPr>
+        <w:ind w:left="6480" w:hanging="180"/>
+      </w:pPr>
+    </w:lvl>
+  </w:abstractNum>
+  <w:abstractNum w:abstractNumId="18" w15:restartNumberingAfterBreak="0">
     <w:nsid w:val="4BD02B24"/>
     <w:multiLevelType w:val="hybridMultilevel"/>
     <w:tmpl w:val="9CE80DB0"/>
@@ -8802,7 +10273,7 @@
       </w:rPr>
     </w:lvl>
   </w:abstractNum>
-  <w:abstractNum w:abstractNumId="16" w15:restartNumberingAfterBreak="0">
+  <w:abstractNum w:abstractNumId="19" w15:restartNumberingAfterBreak="0">
     <w:nsid w:val="547D7515"/>
     <w:multiLevelType w:val="hybridMultilevel"/>
     <w:tmpl w:val="0EAADE7C"/>
@@ -8915,7 +10386,7 @@
       </w:rPr>
     </w:lvl>
   </w:abstractNum>
-  <w:abstractNum w:abstractNumId="17" w15:restartNumberingAfterBreak="0">
+  <w:abstractNum w:abstractNumId="20" w15:restartNumberingAfterBreak="0">
     <w:nsid w:val="57162A30"/>
     <w:multiLevelType w:val="hybridMultilevel"/>
     <w:tmpl w:val="39B0A442"/>
@@ -9028,7 +10499,7 @@
       </w:rPr>
     </w:lvl>
   </w:abstractNum>
-  <w:abstractNum w:abstractNumId="18" w15:restartNumberingAfterBreak="0">
+  <w:abstractNum w:abstractNumId="21" w15:restartNumberingAfterBreak="0">
     <w:nsid w:val="5C15654C"/>
     <w:multiLevelType w:val="hybridMultilevel"/>
     <w:tmpl w:val="E4FAFFE2"/>
@@ -9141,7 +10612,7 @@
       </w:rPr>
     </w:lvl>
   </w:abstractNum>
-  <w:abstractNum w:abstractNumId="19" w15:restartNumberingAfterBreak="0">
+  <w:abstractNum w:abstractNumId="22" w15:restartNumberingAfterBreak="0">
     <w:nsid w:val="5D86200F"/>
     <w:multiLevelType w:val="hybridMultilevel"/>
     <w:tmpl w:val="22F8111A"/>
@@ -9254,7 +10725,7 @@
       </w:rPr>
     </w:lvl>
   </w:abstractNum>
-  <w:abstractNum w:abstractNumId="20" w15:restartNumberingAfterBreak="0">
+  <w:abstractNum w:abstractNumId="23" w15:restartNumberingAfterBreak="0">
     <w:nsid w:val="65983BFE"/>
     <w:multiLevelType w:val="hybridMultilevel"/>
     <w:tmpl w:val="63A62E58"/>
@@ -9367,7 +10838,93 @@
       </w:rPr>
     </w:lvl>
   </w:abstractNum>
-  <w:abstractNum w:abstractNumId="21" w15:restartNumberingAfterBreak="0">
+  <w:abstractNum w:abstractNumId="24" w15:restartNumberingAfterBreak="0">
+    <w:nsid w:val="6FF720C8"/>
+    <w:multiLevelType w:val="hybridMultilevel"/>
+    <w:tmpl w:val="6A886B30"/>
+    <w:lvl w:ilvl="0" w:tplc="0809000F">
+      <w:start w:val="1"/>
+      <w:numFmt w:val="decimal"/>
+      <w:lvlText w:val="%1."/>
+      <w:lvlJc w:val="left"/>
+      <w:pPr>
+        <w:ind w:left="720" w:hanging="360"/>
+      </w:pPr>
+    </w:lvl>
+    <w:lvl w:ilvl="1" w:tplc="08090019">
+      <w:start w:val="1"/>
+      <w:numFmt w:val="lowerLetter"/>
+      <w:lvlText w:val="%2."/>
+      <w:lvlJc w:val="left"/>
+      <w:pPr>
+        <w:ind w:left="1440" w:hanging="360"/>
+      </w:pPr>
+    </w:lvl>
+    <w:lvl w:ilvl="2" w:tplc="0809001B">
+      <w:start w:val="1"/>
+      <w:numFmt w:val="lowerRoman"/>
+      <w:lvlText w:val="%3."/>
+      <w:lvlJc w:val="right"/>
+      <w:pPr>
+        <w:ind w:left="2160" w:hanging="180"/>
+      </w:pPr>
+    </w:lvl>
+    <w:lvl w:ilvl="3" w:tplc="0809000F">
+      <w:start w:val="1"/>
+      <w:numFmt w:val="decimal"/>
+      <w:lvlText w:val="%4."/>
+      <w:lvlJc w:val="left"/>
+      <w:pPr>
+        <w:ind w:left="2880" w:hanging="360"/>
+      </w:pPr>
+    </w:lvl>
+    <w:lvl w:ilvl="4" w:tplc="08090019">
+      <w:start w:val="1"/>
+      <w:numFmt w:val="lowerLetter"/>
+      <w:lvlText w:val="%5."/>
+      <w:lvlJc w:val="left"/>
+      <w:pPr>
+        <w:ind w:left="3600" w:hanging="360"/>
+      </w:pPr>
+    </w:lvl>
+    <w:lvl w:ilvl="5" w:tplc="0809001B">
+      <w:start w:val="1"/>
+      <w:numFmt w:val="lowerRoman"/>
+      <w:lvlText w:val="%6."/>
+      <w:lvlJc w:val="right"/>
+      <w:pPr>
+        <w:ind w:left="4320" w:hanging="180"/>
+      </w:pPr>
+    </w:lvl>
+    <w:lvl w:ilvl="6" w:tplc="0809000F">
+      <w:start w:val="1"/>
+      <w:numFmt w:val="decimal"/>
+      <w:lvlText w:val="%7."/>
+      <w:lvlJc w:val="left"/>
+      <w:pPr>
+        <w:ind w:left="5040" w:hanging="360"/>
+      </w:pPr>
+    </w:lvl>
+    <w:lvl w:ilvl="7" w:tplc="08090019">
+      <w:start w:val="1"/>
+      <w:numFmt w:val="lowerLetter"/>
+      <w:lvlText w:val="%8."/>
+      <w:lvlJc w:val="left"/>
+      <w:pPr>
+        <w:ind w:left="5760" w:hanging="360"/>
+      </w:pPr>
+    </w:lvl>
+    <w:lvl w:ilvl="8" w:tplc="0809001B">
+      <w:start w:val="1"/>
+      <w:numFmt w:val="lowerRoman"/>
+      <w:lvlText w:val="%9."/>
+      <w:lvlJc w:val="right"/>
+      <w:pPr>
+        <w:ind w:left="6480" w:hanging="180"/>
+      </w:pPr>
+    </w:lvl>
+  </w:abstractNum>
+  <w:abstractNum w:abstractNumId="25" w15:restartNumberingAfterBreak="0">
     <w:nsid w:val="717C642D"/>
     <w:multiLevelType w:val="multilevel"/>
     <w:tmpl w:val="0409001D"/>
@@ -9453,7 +11010,7 @@
       </w:pPr>
     </w:lvl>
   </w:abstractNum>
-  <w:abstractNum w:abstractNumId="22" w15:restartNumberingAfterBreak="0">
+  <w:abstractNum w:abstractNumId="26" w15:restartNumberingAfterBreak="0">
     <w:nsid w:val="7B8D16AA"/>
     <w:multiLevelType w:val="multilevel"/>
     <w:tmpl w:val="43E2AA96"/>
@@ -9566,7 +11123,7 @@
       </w:rPr>
     </w:lvl>
   </w:abstractNum>
-  <w:abstractNum w:abstractNumId="23" w15:restartNumberingAfterBreak="0">
+  <w:abstractNum w:abstractNumId="27" w15:restartNumberingAfterBreak="0">
     <w:nsid w:val="7D003D6A"/>
     <w:multiLevelType w:val="hybridMultilevel"/>
     <w:tmpl w:val="8C4CA1E4"/>
@@ -9679,7 +11236,7 @@
       </w:rPr>
     </w:lvl>
   </w:abstractNum>
-  <w:abstractNum w:abstractNumId="24" w15:restartNumberingAfterBreak="0">
+  <w:abstractNum w:abstractNumId="28" w15:restartNumberingAfterBreak="0">
     <w:nsid w:val="7D4E5BCE"/>
     <w:multiLevelType w:val="hybridMultilevel"/>
     <w:tmpl w:val="862CD090"/>
@@ -9793,85 +11350,124 @@
     </w:lvl>
   </w:abstractNum>
   <w:num w:numId="1">
-    <w:abstractNumId w:val="13"/>
+    <w:abstractNumId w:val="15"/>
   </w:num>
   <w:num w:numId="2">
-    <w:abstractNumId w:val="7"/>
+    <w:abstractNumId w:val="9"/>
   </w:num>
   <w:num w:numId="3">
+    <w:abstractNumId w:val="26"/>
+  </w:num>
+  <w:num w:numId="4">
+    <w:abstractNumId w:val="19"/>
+  </w:num>
+  <w:num w:numId="5">
+    <w:abstractNumId w:val="25"/>
+  </w:num>
+  <w:num w:numId="6">
+    <w:abstractNumId w:val="20"/>
+  </w:num>
+  <w:num w:numId="7">
+    <w:abstractNumId w:val="3"/>
+  </w:num>
+  <w:num w:numId="8">
+    <w:abstractNumId w:val="14"/>
+  </w:num>
+  <w:num w:numId="9">
+    <w:abstractNumId w:val="23"/>
+  </w:num>
+  <w:num w:numId="10">
     <w:abstractNumId w:val="22"/>
   </w:num>
-  <w:num w:numId="4">
-    <w:abstractNumId w:val="16"/>
+  <w:num w:numId="11">
+    <w:abstractNumId w:val="6"/>
   </w:num>
-  <w:num w:numId="5">
+  <w:num w:numId="12">
+    <w:abstractNumId w:val="18"/>
+  </w:num>
+  <w:num w:numId="13">
+    <w:abstractNumId w:val="27"/>
+  </w:num>
+  <w:num w:numId="14">
     <w:abstractNumId w:val="21"/>
   </w:num>
-  <w:num w:numId="6">
-    <w:abstractNumId w:val="17"/>
-  </w:num>
-  <w:num w:numId="7">
-    <w:abstractNumId w:val="2"/>
-  </w:num>
-  <w:num w:numId="8">
-    <w:abstractNumId w:val="12"/>
-  </w:num>
-  <w:num w:numId="9">
-    <w:abstractNumId w:val="20"/>
-  </w:num>
-  <w:num w:numId="10">
-    <w:abstractNumId w:val="19"/>
-  </w:num>
-  <w:num w:numId="11">
-    <w:abstractNumId w:val="4"/>
-  </w:num>
-  <w:num w:numId="12">
-    <w:abstractNumId w:val="15"/>
-  </w:num>
-  <w:num w:numId="13">
-    <w:abstractNumId w:val="23"/>
-  </w:num>
-  <w:num w:numId="14">
-    <w:abstractNumId w:val="18"/>
-  </w:num>
   <w:num w:numId="15">
-    <w:abstractNumId w:val="24"/>
+    <w:abstractNumId w:val="28"/>
   </w:num>
   <w:num w:numId="16">
     <w:abstractNumId w:val="1"/>
   </w:num>
   <w:num w:numId="17">
-    <w:abstractNumId w:val="14"/>
+    <w:abstractNumId w:val="16"/>
   </w:num>
   <w:num w:numId="18">
+    <w:abstractNumId w:val="13"/>
+  </w:num>
+  <w:num w:numId="19">
+    <w:abstractNumId w:val="7"/>
+  </w:num>
+  <w:num w:numId="20">
     <w:abstractNumId w:val="11"/>
   </w:num>
-  <w:num w:numId="19">
+  <w:num w:numId="21">
     <w:abstractNumId w:val="5"/>
-  </w:num>
-  <w:num w:numId="20">
-    <w:abstractNumId w:val="9"/>
-  </w:num>
-  <w:num w:numId="21">
-    <w:abstractNumId w:val="3"/>
   </w:num>
   <w:num w:numId="22">
     <w:abstractNumId w:val="0"/>
   </w:num>
   <w:num w:numId="23">
-    <w:abstractNumId w:val="6"/>
+    <w:abstractNumId w:val="8"/>
   </w:num>
   <w:num w:numId="24">
-    <w:abstractNumId w:val="8"/>
+    <w:abstractNumId w:val="10"/>
   </w:num>
   <w:num w:numId="25">
-    <w:abstractNumId w:val="10"/>
+    <w:abstractNumId w:val="12"/>
+  </w:num>
+  <w:num w:numId="26">
+    <w:abstractNumId w:val="2"/>
+  </w:num>
+  <w:num w:numId="27">
+    <w:abstractNumId w:val="4"/>
+    <w:lvlOverride w:ilvl="0">
+      <w:startOverride w:val="1"/>
+    </w:lvlOverride>
+    <w:lvlOverride w:ilvl="1">
+      <w:startOverride w:val="1"/>
+    </w:lvlOverride>
+    <w:lvlOverride w:ilvl="2">
+      <w:startOverride w:val="1"/>
+    </w:lvlOverride>
+    <w:lvlOverride w:ilvl="3">
+      <w:startOverride w:val="1"/>
+    </w:lvlOverride>
+    <w:lvlOverride w:ilvl="4">
+      <w:startOverride w:val="1"/>
+    </w:lvlOverride>
+    <w:lvlOverride w:ilvl="5">
+      <w:startOverride w:val="1"/>
+    </w:lvlOverride>
+    <w:lvlOverride w:ilvl="6">
+      <w:startOverride w:val="1"/>
+    </w:lvlOverride>
+    <w:lvlOverride w:ilvl="7">
+      <w:startOverride w:val="1"/>
+    </w:lvlOverride>
+    <w:lvlOverride w:ilvl="8">
+      <w:startOverride w:val="1"/>
+    </w:lvlOverride>
+  </w:num>
+  <w:num w:numId="28">
+    <w:abstractNumId w:val="17"/>
+  </w:num>
+  <w:num w:numId="29">
+    <w:abstractNumId w:val="24"/>
   </w:num>
 </w:numbering>
 </file>
 
 <file path=word/styles.xml><?xml version="1.0" encoding="utf-8"?>
-<w:styles xmlns:mc="http://schemas.openxmlformats.org/markup-compatibility/2006" xmlns:r="http://schemas.openxmlformats.org/officeDocument/2006/relationships" xmlns:w="http://schemas.openxmlformats.org/wordprocessingml/2006/main" xmlns:w14="http://schemas.microsoft.com/office/word/2010/wordml" xmlns:w15="http://schemas.microsoft.com/office/word/2012/wordml" xmlns:w16se="http://schemas.microsoft.com/office/word/2015/wordml/symex" mc:Ignorable="w14 w15 w16se">
+<w:styles xmlns:mc="http://schemas.openxmlformats.org/markup-compatibility/2006" xmlns:r="http://schemas.openxmlformats.org/officeDocument/2006/relationships" xmlns:w="http://schemas.openxmlformats.org/wordprocessingml/2006/main" xmlns:w14="http://schemas.microsoft.com/office/word/2010/wordml" xmlns:w15="http://schemas.microsoft.com/office/word/2012/wordml" xmlns:w16cid="http://schemas.microsoft.com/office/word/2016/wordml/cid" xmlns:w16se="http://schemas.microsoft.com/office/word/2015/wordml/symex" mc:Ignorable="w14 w15 w16se w16cid">
   <w:docDefaults>
     <w:rPrDefault>
       <w:rPr>
@@ -9887,7 +11483,7 @@
       </w:pPr>
     </w:pPrDefault>
   </w:docDefaults>
-  <w:latentStyles w:defLockedState="0" w:defUIPriority="99" w:defSemiHidden="0" w:defUnhideWhenUsed="0" w:defQFormat="0" w:count="371">
+  <w:latentStyles w:defLockedState="0" w:defUIPriority="99" w:defSemiHidden="0" w:defUnhideWhenUsed="0" w:defQFormat="0" w:count="375">
     <w:lsdException w:name="Normal" w:uiPriority="0" w:qFormat="1"/>
     <w:lsdException w:name="heading 1" w:uiPriority="9" w:qFormat="1"/>
     <w:lsdException w:name="heading 2" w:semiHidden="1" w:uiPriority="9" w:unhideWhenUsed="1" w:qFormat="1"/>
@@ -9993,7 +11589,6 @@
     <w:lsdException w:name="HTML Sample" w:semiHidden="1" w:unhideWhenUsed="1"/>
     <w:lsdException w:name="HTML Typewriter" w:semiHidden="1" w:unhideWhenUsed="1"/>
     <w:lsdException w:name="HTML Variable" w:semiHidden="1" w:unhideWhenUsed="1"/>
-    <w:lsdException w:name="Normal Table" w:semiHidden="1" w:unhideWhenUsed="1"/>
     <w:lsdException w:name="annotation subject" w:semiHidden="1" w:unhideWhenUsed="1"/>
     <w:lsdException w:name="No List" w:semiHidden="1" w:unhideWhenUsed="1"/>
     <w:lsdException w:name="Outline List 1" w:semiHidden="1" w:unhideWhenUsed="1"/>
@@ -10037,10 +11632,8 @@
     <w:lsdException w:name="Table Elegant" w:semiHidden="1" w:unhideWhenUsed="1"/>
     <w:lsdException w:name="Table Professional" w:semiHidden="1" w:unhideWhenUsed="1"/>
     <w:lsdException w:name="Table Subtle 1" w:semiHidden="1" w:unhideWhenUsed="1"/>
-    <w:lsdException w:name="Table Subtle 2" w:semiHidden="1" w:unhideWhenUsed="1"/>
     <w:lsdException w:name="Table Web 1" w:semiHidden="1" w:unhideWhenUsed="1"/>
     <w:lsdException w:name="Table Web 2" w:semiHidden="1" w:unhideWhenUsed="1"/>
-    <w:lsdException w:name="Table Web 3" w:semiHidden="1" w:unhideWhenUsed="1"/>
     <w:lsdException w:name="Balloon Text" w:semiHidden="1" w:unhideWhenUsed="1"/>
     <w:lsdException w:name="Table Grid" w:uiPriority="39"/>
     <w:lsdException w:name="Table Theme" w:semiHidden="1" w:unhideWhenUsed="1"/>
@@ -10259,16 +11852,20 @@
     <w:lsdException w:name="List Table 5 Dark Accent 6" w:uiPriority="50"/>
     <w:lsdException w:name="List Table 6 Colorful Accent 6" w:uiPriority="51"/>
     <w:lsdException w:name="List Table 7 Colorful Accent 6" w:uiPriority="52"/>
+    <w:lsdException w:name="Mention" w:semiHidden="1" w:unhideWhenUsed="1"/>
+    <w:lsdException w:name="Smart Hyperlink" w:semiHidden="1" w:unhideWhenUsed="1"/>
+    <w:lsdException w:name="Hashtag" w:semiHidden="1" w:unhideWhenUsed="1"/>
+    <w:lsdException w:name="Unresolved Mention" w:semiHidden="1" w:unhideWhenUsed="1"/>
   </w:latentStyles>
-  <w:style w:type="paragraph" w:default="1" w:styleId="Normal">
+  <w:style w:type="paragraph" w:default="1" w:styleId="a">
     <w:name w:val="Normal"/>
     <w:qFormat/>
   </w:style>
-  <w:style w:type="paragraph" w:styleId="Heading1">
+  <w:style w:type="paragraph" w:styleId="1">
     <w:name w:val="heading 1"/>
-    <w:basedOn w:val="Normal"/>
-    <w:next w:val="Normal"/>
-    <w:link w:val="Heading1Char"/>
+    <w:basedOn w:val="a"/>
+    <w:next w:val="a"/>
+    <w:link w:val="10"/>
     <w:uiPriority w:val="9"/>
     <w:qFormat/>
     <w:rsid w:val="00455599"/>
@@ -10285,11 +11882,11 @@
       <w:szCs w:val="32"/>
     </w:rPr>
   </w:style>
-  <w:style w:type="paragraph" w:styleId="Heading2">
+  <w:style w:type="paragraph" w:styleId="2">
     <w:name w:val="heading 2"/>
-    <w:basedOn w:val="Normal"/>
-    <w:next w:val="Normal"/>
-    <w:link w:val="Heading2Char"/>
+    <w:basedOn w:val="a"/>
+    <w:next w:val="a"/>
+    <w:link w:val="20"/>
     <w:uiPriority w:val="9"/>
     <w:unhideWhenUsed/>
     <w:qFormat/>
@@ -10307,13 +11904,13 @@
       <w:szCs w:val="26"/>
     </w:rPr>
   </w:style>
-  <w:style w:type="character" w:default="1" w:styleId="DefaultParagraphFont">
+  <w:style w:type="character" w:default="1" w:styleId="a0">
     <w:name w:val="Default Paragraph Font"/>
     <w:uiPriority w:val="1"/>
     <w:semiHidden/>
     <w:unhideWhenUsed/>
   </w:style>
-  <w:style w:type="table" w:default="1" w:styleId="TableNormal">
+  <w:style w:type="table" w:default="1" w:styleId="a1">
     <w:name w:val="Normal Table"/>
     <w:uiPriority w:val="99"/>
     <w:semiHidden/>
@@ -10328,16 +11925,16 @@
       </w:tblCellMar>
     </w:tblPr>
   </w:style>
-  <w:style w:type="numbering" w:default="1" w:styleId="NoList">
+  <w:style w:type="numbering" w:default="1" w:styleId="a2">
     <w:name w:val="No List"/>
     <w:uiPriority w:val="99"/>
     <w:semiHidden/>
     <w:unhideWhenUsed/>
   </w:style>
-  <w:style w:type="character" w:customStyle="1" w:styleId="Heading1Char">
-    <w:name w:val="Heading 1 Char"/>
-    <w:basedOn w:val="DefaultParagraphFont"/>
-    <w:link w:val="Heading1"/>
+  <w:style w:type="character" w:customStyle="1" w:styleId="10">
+    <w:name w:val="Заглавие 1 Знак"/>
+    <w:basedOn w:val="a0"/>
+    <w:link w:val="1"/>
     <w:uiPriority w:val="9"/>
     <w:rsid w:val="00455599"/>
     <w:rPr>
@@ -10347,10 +11944,10 @@
       <w:szCs w:val="32"/>
     </w:rPr>
   </w:style>
-  <w:style w:type="paragraph" w:styleId="TOCHeading">
+  <w:style w:type="paragraph" w:styleId="a3">
     <w:name w:val="TOC Heading"/>
-    <w:basedOn w:val="Heading1"/>
-    <w:next w:val="Normal"/>
+    <w:basedOn w:val="1"/>
+    <w:next w:val="a"/>
     <w:uiPriority w:val="39"/>
     <w:unhideWhenUsed/>
     <w:qFormat/>
@@ -10359,10 +11956,10 @@
       <w:outlineLvl w:val="9"/>
     </w:pPr>
   </w:style>
-  <w:style w:type="paragraph" w:styleId="TOC1">
+  <w:style w:type="paragraph" w:styleId="11">
     <w:name w:val="toc 1"/>
-    <w:basedOn w:val="Normal"/>
-    <w:next w:val="Normal"/>
+    <w:basedOn w:val="a"/>
+    <w:next w:val="a"/>
     <w:autoRedefine/>
     <w:uiPriority w:val="39"/>
     <w:unhideWhenUsed/>
@@ -10371,9 +11968,9 @@
       <w:spacing w:after="100"/>
     </w:pPr>
   </w:style>
-  <w:style w:type="character" w:styleId="Hyperlink">
+  <w:style w:type="character" w:styleId="a4">
     <w:name w:val="Hyperlink"/>
-    <w:basedOn w:val="DefaultParagraphFont"/>
+    <w:basedOn w:val="a0"/>
     <w:uiPriority w:val="99"/>
     <w:unhideWhenUsed/>
     <w:rsid w:val="00BB3213"/>
@@ -10382,10 +11979,10 @@
       <w:u w:val="single"/>
     </w:rPr>
   </w:style>
-  <w:style w:type="character" w:customStyle="1" w:styleId="Heading2Char">
-    <w:name w:val="Heading 2 Char"/>
-    <w:basedOn w:val="DefaultParagraphFont"/>
-    <w:link w:val="Heading2"/>
+  <w:style w:type="character" w:customStyle="1" w:styleId="20">
+    <w:name w:val="Заглавие 2 Знак"/>
+    <w:basedOn w:val="a0"/>
+    <w:link w:val="2"/>
     <w:uiPriority w:val="9"/>
     <w:rsid w:val="00BB3213"/>
     <w:rPr>
@@ -10395,10 +11992,10 @@
       <w:szCs w:val="26"/>
     </w:rPr>
   </w:style>
-  <w:style w:type="paragraph" w:styleId="TOC2">
+  <w:style w:type="paragraph" w:styleId="21">
     <w:name w:val="toc 2"/>
-    <w:basedOn w:val="Normal"/>
-    <w:next w:val="Normal"/>
+    <w:basedOn w:val="a"/>
+    <w:next w:val="a"/>
     <w:autoRedefine/>
     <w:uiPriority w:val="39"/>
     <w:unhideWhenUsed/>
@@ -10420,10 +12017,10 @@
       <w:lang w:val="en"/>
     </w:rPr>
   </w:style>
-  <w:style w:type="paragraph" w:styleId="TOC4">
+  <w:style w:type="paragraph" w:styleId="4">
     <w:name w:val="toc 4"/>
-    <w:basedOn w:val="Normal"/>
-    <w:next w:val="Normal"/>
+    <w:basedOn w:val="a"/>
+    <w:next w:val="a"/>
     <w:autoRedefine/>
     <w:uiPriority w:val="39"/>
     <w:unhideWhenUsed/>
@@ -10445,10 +12042,10 @@
       <w:lang w:val="en"/>
     </w:rPr>
   </w:style>
-  <w:style w:type="paragraph" w:styleId="TOC3">
+  <w:style w:type="paragraph" w:styleId="3">
     <w:name w:val="toc 3"/>
-    <w:basedOn w:val="Normal"/>
-    <w:next w:val="Normal"/>
+    <w:basedOn w:val="a"/>
+    <w:next w:val="a"/>
     <w:autoRedefine/>
     <w:uiPriority w:val="39"/>
     <w:unhideWhenUsed/>
@@ -10470,9 +12067,9 @@
       <w:lang w:val="en"/>
     </w:rPr>
   </w:style>
-  <w:style w:type="paragraph" w:styleId="ListParagraph">
+  <w:style w:type="paragraph" w:styleId="a5">
     <w:name w:val="List Paragraph"/>
-    <w:basedOn w:val="Normal"/>
+    <w:basedOn w:val="a"/>
     <w:uiPriority w:val="34"/>
     <w:qFormat/>
     <w:rsid w:val="00AB116B"/>
@@ -10481,9 +12078,9 @@
       <w:contextualSpacing/>
     </w:pPr>
   </w:style>
-  <w:style w:type="table" w:styleId="TableGrid">
+  <w:style w:type="table" w:styleId="a6">
     <w:name w:val="Table Grid"/>
-    <w:basedOn w:val="TableNormal"/>
+    <w:basedOn w:val="a1"/>
     <w:uiPriority w:val="39"/>
     <w:rsid w:val="00EE6587"/>
     <w:pPr>
@@ -10500,7 +12097,7 @@
       </w:tblBorders>
     </w:tblPr>
   </w:style>
-  <w:style w:type="paragraph" w:styleId="NoSpacing">
+  <w:style w:type="paragraph" w:styleId="a7">
     <w:name w:val="No Spacing"/>
     <w:uiPriority w:val="1"/>
     <w:qFormat/>
@@ -10778,7 +12375,7 @@
 </file>
 
 <file path=customXml/itemProps1.xml><?xml version="1.0" encoding="utf-8"?>
-<ds:datastoreItem xmlns:ds="http://schemas.openxmlformats.org/officeDocument/2006/customXml" ds:itemID="{2492C8D6-BE7B-41FD-B45C-D9F39E2D8325}">
+<ds:datastoreItem xmlns:ds="http://schemas.openxmlformats.org/officeDocument/2006/customXml" ds:itemID="{CF4BFA55-526A-4D03-BE8B-74DE4D9819CD}">
   <ds:schemaRefs>
     <ds:schemaRef ds:uri="http://schemas.openxmlformats.org/officeDocument/2006/bibliography"/>
   </ds:schemaRefs>

</xml_diff>

<commit_message>
updating URS (not finished)
</commit_message>
<xml_diff>
--- a/Documents/URS.docx
+++ b/Documents/URS.docx
@@ -4305,16 +4305,7 @@
                 <w:rFonts w:asciiTheme="majorHAnsi" w:hAnsiTheme="majorHAnsi" w:cstheme="majorHAnsi"/>
                 <w:sz w:val="24"/>
               </w:rPr>
-              <w:t>Indicate safe</w:t>
-            </w:r>
-            <w:bookmarkStart w:id="10" w:name="_GoBack"/>
-            <w:bookmarkEnd w:id="10"/>
-            <w:r>
-              <w:rPr>
-                <w:rFonts w:asciiTheme="majorHAnsi" w:hAnsiTheme="majorHAnsi" w:cstheme="majorHAnsi"/>
-                <w:sz w:val="24"/>
-              </w:rPr>
-              <w:t xml:space="preserve"> </w:t>
+              <w:t xml:space="preserve">Indicate safe </w:t>
             </w:r>
             <w:r>
               <w:rPr>
@@ -6425,7 +6416,7 @@
           <w:rFonts w:cstheme="majorHAnsi"/>
         </w:rPr>
       </w:pPr>
-      <w:bookmarkStart w:id="11" w:name="_Toc508310233"/>
+      <w:bookmarkStart w:id="10" w:name="_Toc508310233"/>
       <w:r>
         <w:rPr>
           <w:rFonts w:cstheme="majorHAnsi"/>
@@ -6433,23 +6424,23 @@
         <w:lastRenderedPageBreak/>
         <w:t>Detailed requirements</w:t>
       </w:r>
+      <w:bookmarkEnd w:id="10"/>
+    </w:p>
+    <w:p>
+      <w:pPr>
+        <w:pStyle w:val="Heading2"/>
+        <w:rPr>
+          <w:rFonts w:cstheme="majorHAnsi"/>
+        </w:rPr>
+      </w:pPr>
+      <w:bookmarkStart w:id="11" w:name="_Toc508310234"/>
+      <w:r>
+        <w:rPr>
+          <w:rFonts w:cstheme="majorHAnsi"/>
+        </w:rPr>
+        <w:t>Must have</w:t>
+      </w:r>
       <w:bookmarkEnd w:id="11"/>
-    </w:p>
-    <w:p>
-      <w:pPr>
-        <w:pStyle w:val="Heading2"/>
-        <w:rPr>
-          <w:rFonts w:cstheme="majorHAnsi"/>
-        </w:rPr>
-      </w:pPr>
-      <w:bookmarkStart w:id="12" w:name="_Toc508310234"/>
-      <w:r>
-        <w:rPr>
-          <w:rFonts w:cstheme="majorHAnsi"/>
-        </w:rPr>
-        <w:t>Must have</w:t>
-      </w:r>
-      <w:bookmarkEnd w:id="12"/>
     </w:p>
     <w:p>
       <w:pPr>
@@ -6822,14 +6813,14 @@
           <w:rFonts w:cstheme="majorHAnsi"/>
         </w:rPr>
       </w:pPr>
-      <w:bookmarkStart w:id="13" w:name="_Toc508310235"/>
+      <w:bookmarkStart w:id="12" w:name="_Toc508310235"/>
       <w:r>
         <w:rPr>
           <w:rFonts w:cstheme="majorHAnsi"/>
         </w:rPr>
         <w:t>Should have</w:t>
       </w:r>
-      <w:bookmarkEnd w:id="13"/>
+      <w:bookmarkEnd w:id="12"/>
     </w:p>
     <w:p>
       <w:pPr>
@@ -6930,14 +6921,14 @@
           <w:rFonts w:cstheme="majorHAnsi"/>
         </w:rPr>
       </w:pPr>
-      <w:bookmarkStart w:id="14" w:name="_Toc508310236"/>
+      <w:bookmarkStart w:id="13" w:name="_Toc508310236"/>
       <w:r>
         <w:rPr>
           <w:rFonts w:cstheme="majorHAnsi"/>
         </w:rPr>
         <w:t>Could have</w:t>
       </w:r>
-      <w:bookmarkEnd w:id="14"/>
+      <w:bookmarkEnd w:id="13"/>
     </w:p>
     <w:p>
       <w:pPr>
@@ -7108,7 +7099,7 @@
           <w:rFonts w:cstheme="majorHAnsi"/>
         </w:rPr>
       </w:pPr>
-      <w:bookmarkStart w:id="15" w:name="_Toc508310237"/>
+      <w:bookmarkStart w:id="14" w:name="_Toc508310237"/>
       <w:r>
         <w:rPr>
           <w:rFonts w:cstheme="majorHAnsi"/>
@@ -7123,7 +7114,7 @@
         </w:rPr>
         <w:t>have</w:t>
       </w:r>
-      <w:bookmarkEnd w:id="15"/>
+      <w:bookmarkEnd w:id="14"/>
       <w:proofErr w:type="gramEnd"/>
     </w:p>
     <w:p>
@@ -7151,14 +7142,28 @@
           <w:rFonts w:cstheme="majorHAnsi"/>
         </w:rPr>
       </w:pPr>
-      <w:bookmarkStart w:id="16" w:name="_Toc508310238"/>
+      <w:bookmarkStart w:id="15" w:name="_Toc508310238"/>
       <w:r>
         <w:rPr>
           <w:rFonts w:cstheme="majorHAnsi"/>
         </w:rPr>
         <w:t>User interface</w:t>
       </w:r>
-      <w:bookmarkEnd w:id="16"/>
+      <w:bookmarkEnd w:id="15"/>
+    </w:p>
+    <w:p>
+      <w:pPr>
+        <w:pStyle w:val="Heading2"/>
+        <w:rPr>
+          <w:rFonts w:cstheme="majorHAnsi"/>
+        </w:rPr>
+      </w:pPr>
+      <w:r>
+        <w:rPr>
+          <w:rFonts w:cstheme="majorHAnsi"/>
+        </w:rPr>
+        <w:t>Login GUI</w:t>
+      </w:r>
     </w:p>
     <w:p>
       <w:pPr>
@@ -7172,10 +7177,10 @@
           <w:noProof/>
         </w:rPr>
         <w:drawing>
-          <wp:inline distT="0" distB="0" distL="0" distR="0" wp14:anchorId="1A3316A2" wp14:editId="656C6CE3">
-            <wp:extent cx="5932805" cy="2743200"/>
-            <wp:effectExtent l="0" t="0" r="0" b="0"/>
-            <wp:docPr id="1" name="Picture 1"/>
+          <wp:inline distT="0" distB="0" distL="0" distR="0" wp14:anchorId="3D5F664A" wp14:editId="7128144D">
+            <wp:extent cx="5258534" cy="3400900"/>
+            <wp:effectExtent l="0" t="0" r="0" b="9525"/>
+            <wp:docPr id="10" name="Picture 10"/>
             <wp:cNvGraphicFramePr>
               <a:graphicFrameLocks xmlns:a="http://schemas.openxmlformats.org/drawingml/2006/main" noChangeAspect="1"/>
             </wp:cNvGraphicFramePr>
@@ -7183,10 +7188,8 @@
               <a:graphicData uri="http://schemas.openxmlformats.org/drawingml/2006/picture">
                 <pic:pic xmlns:pic="http://schemas.openxmlformats.org/drawingml/2006/picture">
                   <pic:nvPicPr>
-                    <pic:cNvPr id="0" name="Picture 1"/>
-                    <pic:cNvPicPr>
-                      <a:picLocks noChangeAspect="1" noChangeArrowheads="1"/>
-                    </pic:cNvPicPr>
+                    <pic:cNvPr id="10" name="logi.png"/>
+                    <pic:cNvPicPr/>
                   </pic:nvPicPr>
                   <pic:blipFill>
                     <a:blip r:embed="rId6">
@@ -7196,23 +7199,18 @@
                         </a:ext>
                       </a:extLst>
                     </a:blip>
-                    <a:srcRect/>
                     <a:stretch>
                       <a:fillRect/>
                     </a:stretch>
                   </pic:blipFill>
-                  <pic:spPr bwMode="auto">
+                  <pic:spPr>
                     <a:xfrm>
                       <a:off x="0" y="0"/>
-                      <a:ext cx="5932805" cy="2743200"/>
+                      <a:ext cx="5258534" cy="3400900"/>
                     </a:xfrm>
                     <a:prstGeom prst="rect">
                       <a:avLst/>
                     </a:prstGeom>
-                    <a:noFill/>
-                    <a:ln>
-                      <a:noFill/>
-                    </a:ln>
                   </pic:spPr>
                 </pic:pic>
               </a:graphicData>
@@ -7223,19 +7221,88 @@
     </w:p>
     <w:p>
       <w:pPr>
+        <w:pStyle w:val="Heading2"/>
+        <w:rPr>
+          <w:rFonts w:cstheme="majorHAnsi"/>
+        </w:rPr>
+      </w:pPr>
+      <w:r>
+        <w:rPr>
+          <w:rFonts w:cstheme="majorHAnsi"/>
+        </w:rPr>
+        <w:t>Main simulation GUI</w:t>
+      </w:r>
+    </w:p>
+    <w:p>
+      <w:pPr>
+        <w:rPr>
+          <w:rFonts w:asciiTheme="majorHAnsi" w:hAnsiTheme="majorHAnsi" w:cstheme="majorHAnsi"/>
+        </w:rPr>
+      </w:pPr>
+      <w:r>
+        <w:rPr>
+          <w:rFonts w:asciiTheme="majorHAnsi" w:hAnsiTheme="majorHAnsi" w:cstheme="majorHAnsi"/>
+          <w:noProof/>
+        </w:rPr>
+        <w:drawing>
+          <wp:inline distT="0" distB="0" distL="0" distR="0" wp14:anchorId="2A618363" wp14:editId="5D18BD22">
+            <wp:extent cx="5943600" cy="3341370"/>
+            <wp:effectExtent l="0" t="0" r="0" b="0"/>
+            <wp:docPr id="11" name="Picture 11"/>
+            <wp:cNvGraphicFramePr>
+              <a:graphicFrameLocks xmlns:a="http://schemas.openxmlformats.org/drawingml/2006/main" noChangeAspect="1"/>
+            </wp:cNvGraphicFramePr>
+            <a:graphic xmlns:a="http://schemas.openxmlformats.org/drawingml/2006/main">
+              <a:graphicData uri="http://schemas.openxmlformats.org/drawingml/2006/picture">
+                <pic:pic xmlns:pic="http://schemas.openxmlformats.org/drawingml/2006/picture">
+                  <pic:nvPicPr>
+                    <pic:cNvPr id="11" name="simulation.png"/>
+                    <pic:cNvPicPr/>
+                  </pic:nvPicPr>
+                  <pic:blipFill>
+                    <a:blip r:embed="rId7">
+                      <a:extLst>
+                        <a:ext uri="{28A0092B-C50C-407E-A947-70E740481C1C}">
+                          <a14:useLocalDpi xmlns:a14="http://schemas.microsoft.com/office/drawing/2010/main" val="0"/>
+                        </a:ext>
+                      </a:extLst>
+                    </a:blip>
+                    <a:stretch>
+                      <a:fillRect/>
+                    </a:stretch>
+                  </pic:blipFill>
+                  <pic:spPr>
+                    <a:xfrm>
+                      <a:off x="0" y="0"/>
+                      <a:ext cx="5943600" cy="3341370"/>
+                    </a:xfrm>
+                    <a:prstGeom prst="rect">
+                      <a:avLst/>
+                    </a:prstGeom>
+                  </pic:spPr>
+                </pic:pic>
+              </a:graphicData>
+            </a:graphic>
+          </wp:inline>
+        </w:drawing>
+      </w:r>
+    </w:p>
+    <w:p>
+      <w:pPr>
         <w:pStyle w:val="Heading1"/>
         <w:rPr>
           <w:rFonts w:cstheme="majorHAnsi"/>
         </w:rPr>
       </w:pPr>
-      <w:bookmarkStart w:id="17" w:name="_Toc508310239"/>
+      <w:bookmarkStart w:id="16" w:name="_Toc508310239"/>
       <w:r>
         <w:rPr>
           <w:rFonts w:cstheme="majorHAnsi"/>
         </w:rPr>
+        <w:lastRenderedPageBreak/>
         <w:t>Use Cases</w:t>
       </w:r>
-      <w:bookmarkEnd w:id="17"/>
+      <w:bookmarkEnd w:id="16"/>
     </w:p>
     <w:p>
       <w:pPr>
@@ -7323,49 +7390,6 @@
     </w:p>
     <w:p>
       <w:pPr>
-        <w:rPr>
-          <w:rFonts w:asciiTheme="majorHAnsi" w:hAnsiTheme="majorHAnsi" w:cstheme="majorHAnsi"/>
-          <w:sz w:val="24"/>
-          <w:szCs w:val="24"/>
-        </w:rPr>
-      </w:pPr>
-      <w:r>
-        <w:rPr>
-          <w:rFonts w:asciiTheme="majorHAnsi" w:hAnsiTheme="majorHAnsi" w:cstheme="majorHAnsi"/>
-          <w:sz w:val="24"/>
-          <w:szCs w:val="24"/>
-        </w:rPr>
-        <w:t>To be noted:</w:t>
-      </w:r>
-    </w:p>
-    <w:p>
-      <w:pPr>
-        <w:rPr>
-          <w:rFonts w:asciiTheme="majorHAnsi" w:hAnsiTheme="majorHAnsi" w:cstheme="majorHAnsi"/>
-          <w:sz w:val="24"/>
-          <w:szCs w:val="24"/>
-        </w:rPr>
-      </w:pPr>
-      <w:r>
-        <w:rPr>
-          <w:rFonts w:asciiTheme="majorHAnsi" w:hAnsiTheme="majorHAnsi" w:cstheme="majorHAnsi"/>
-          <w:sz w:val="24"/>
-          <w:szCs w:val="24"/>
-        </w:rPr>
-        <w:t>We have stated in some of the use cases that the user authentication is a precondition for the use case. This is true, but it will be implemented at a later stage of the development of the application. We believe that the authentication doesn’t need a proof of concept, as it is something that we have all done multiple times and it is clear, that it is doable. Thus, we haven’t implemented it as a part of this iteration’s deliverable.</w:t>
-      </w:r>
-    </w:p>
-    <w:p>
-      <w:pPr>
-        <w:rPr>
-          <w:rFonts w:asciiTheme="majorHAnsi" w:hAnsiTheme="majorHAnsi" w:cstheme="majorHAnsi"/>
-          <w:sz w:val="24"/>
-          <w:szCs w:val="24"/>
-        </w:rPr>
-      </w:pPr>
-    </w:p>
-    <w:p>
-      <w:pPr>
         <w:pStyle w:val="Heading2"/>
       </w:pPr>
       <w:r>
@@ -7389,7 +7413,6 @@
     </w:p>
     <w:p>
       <w:r>
-        <w:lastRenderedPageBreak/>
         <w:t>Pre: The user has logged in; a simulation is running.</w:t>
       </w:r>
     </w:p>
@@ -7535,7 +7558,13 @@
         <w:rPr>
           <w:rFonts w:cstheme="minorHAnsi"/>
         </w:rPr>
-        <w:t>.1 The simulation returns to its previous state</w:t>
+        <w:t>I.</w:t>
+      </w:r>
+      <w:r>
+        <w:rPr>
+          <w:rFonts w:cstheme="minorHAnsi"/>
+        </w:rPr>
+        <w:t xml:space="preserve"> The simulation returns to its previous state</w:t>
       </w:r>
     </w:p>
     <w:p>
@@ -7569,19 +7598,30 @@
           <w:rFonts w:cstheme="minorHAnsi"/>
         </w:rPr>
         <w:tab/>
-        <w:t>.1 An error message is displayed, informing the user of this</w:t>
-      </w:r>
-    </w:p>
-    <w:p>
-      <w:pPr>
+      </w:r>
+      <w:r>
         <w:rPr>
           <w:rFonts w:cstheme="minorHAnsi"/>
         </w:rPr>
-      </w:pPr>
+        <w:t>I.</w:t>
+      </w:r>
       <w:r>
         <w:rPr>
           <w:rFonts w:cstheme="minorHAnsi"/>
         </w:rPr>
+        <w:t xml:space="preserve"> An error message is displayed, informing the user of this</w:t>
+      </w:r>
+    </w:p>
+    <w:p>
+      <w:pPr>
+        <w:rPr>
+          <w:rFonts w:cstheme="minorHAnsi"/>
+        </w:rPr>
+      </w:pPr>
+      <w:r>
+        <w:rPr>
+          <w:rFonts w:cstheme="minorHAnsi"/>
+        </w:rPr>
         <w:tab/>
       </w:r>
       <w:r>
@@ -7589,19 +7629,30 @@
           <w:rFonts w:cstheme="minorHAnsi"/>
         </w:rPr>
         <w:tab/>
-        <w:t>.2 The user dismisses the message</w:t>
-      </w:r>
-    </w:p>
-    <w:p>
-      <w:pPr>
+      </w:r>
+      <w:r>
         <w:rPr>
           <w:rFonts w:cstheme="minorHAnsi"/>
         </w:rPr>
-      </w:pPr>
+        <w:t>II.</w:t>
+      </w:r>
       <w:r>
         <w:rPr>
           <w:rFonts w:cstheme="minorHAnsi"/>
         </w:rPr>
+        <w:t xml:space="preserve"> The user dismisses the message</w:t>
+      </w:r>
+    </w:p>
+    <w:p>
+      <w:pPr>
+        <w:rPr>
+          <w:rFonts w:cstheme="minorHAnsi"/>
+        </w:rPr>
+      </w:pPr>
+      <w:r>
+        <w:rPr>
+          <w:rFonts w:cstheme="minorHAnsi"/>
+        </w:rPr>
         <w:tab/>
       </w:r>
       <w:r>
@@ -7609,27 +7660,44 @@
           <w:rFonts w:cstheme="minorHAnsi"/>
         </w:rPr>
         <w:tab/>
-        <w:t>.3 Return to MSS 2</w:t>
-      </w:r>
-    </w:p>
-    <w:p>
-      <w:pPr>
+      </w:r>
+      <w:r>
         <w:rPr>
           <w:rFonts w:cstheme="minorHAnsi"/>
         </w:rPr>
-      </w:pPr>
-    </w:p>
-    <w:p>
-      <w:pPr>
+        <w:t>III.</w:t>
+      </w:r>
+      <w:r>
         <w:rPr>
           <w:rFonts w:cstheme="minorHAnsi"/>
         </w:rPr>
-      </w:pPr>
-      <w:r>
+        <w:t xml:space="preserve"> Return to MSS 2</w:t>
+      </w:r>
+    </w:p>
+    <w:p>
+      <w:pPr>
         <w:rPr>
           <w:rFonts w:cstheme="minorHAnsi"/>
         </w:rPr>
+      </w:pPr>
+    </w:p>
+    <w:p>
+      <w:pPr>
+        <w:rPr>
+          <w:rFonts w:cstheme="minorHAnsi"/>
+        </w:rPr>
+      </w:pPr>
+      <w:r>
+        <w:rPr>
+          <w:rFonts w:cstheme="minorHAnsi"/>
+        </w:rPr>
         <w:t>Name: Loading data</w:t>
+      </w:r>
+      <w:r>
+        <w:rPr>
+          <w:rFonts w:cstheme="minorHAnsi"/>
+        </w:rPr>
+        <w:t xml:space="preserve"> from a file</w:t>
       </w:r>
     </w:p>
     <w:p>
@@ -7702,7 +7770,7 @@
         <w:pStyle w:val="ListParagraph"/>
         <w:numPr>
           <w:ilvl w:val="0"/>
-          <w:numId w:val="27"/>
+          <w:numId w:val="32"/>
         </w:numPr>
         <w:spacing w:line="256" w:lineRule="auto"/>
         <w:rPr>
@@ -7713,6 +7781,7 @@
         <w:rPr>
           <w:rFonts w:cstheme="minorHAnsi"/>
         </w:rPr>
+        <w:lastRenderedPageBreak/>
         <w:t>User selects to load a file</w:t>
       </w:r>
     </w:p>
@@ -7721,7 +7790,7 @@
         <w:pStyle w:val="ListParagraph"/>
         <w:numPr>
           <w:ilvl w:val="0"/>
-          <w:numId w:val="27"/>
+          <w:numId w:val="32"/>
         </w:numPr>
         <w:spacing w:line="256" w:lineRule="auto"/>
         <w:rPr>
@@ -7740,7 +7809,7 @@
         <w:pStyle w:val="ListParagraph"/>
         <w:numPr>
           <w:ilvl w:val="0"/>
-          <w:numId w:val="27"/>
+          <w:numId w:val="32"/>
         </w:numPr>
         <w:spacing w:line="256" w:lineRule="auto"/>
         <w:rPr>
@@ -7759,7 +7828,7 @@
         <w:pStyle w:val="ListParagraph"/>
         <w:numPr>
           <w:ilvl w:val="0"/>
-          <w:numId w:val="27"/>
+          <w:numId w:val="32"/>
         </w:numPr>
         <w:spacing w:line="256" w:lineRule="auto"/>
         <w:rPr>
@@ -7778,7 +7847,7 @@
         <w:pStyle w:val="ListParagraph"/>
         <w:numPr>
           <w:ilvl w:val="0"/>
-          <w:numId w:val="27"/>
+          <w:numId w:val="32"/>
         </w:numPr>
         <w:spacing w:line="256" w:lineRule="auto"/>
         <w:rPr>
@@ -7846,7 +7915,13 @@
         <w:rPr>
           <w:rFonts w:cstheme="minorHAnsi"/>
         </w:rPr>
-        <w:t>.1 The file selection screen is closed, the program returns to its previous state</w:t>
+        <w:t>I.</w:t>
+      </w:r>
+      <w:r>
+        <w:rPr>
+          <w:rFonts w:cstheme="minorHAnsi"/>
+        </w:rPr>
+        <w:t xml:space="preserve"> The file selection screen is closed, the program returns to its previous state</w:t>
       </w:r>
     </w:p>
     <w:p>
@@ -7880,20 +7955,30 @@
           <w:rFonts w:cstheme="minorHAnsi"/>
         </w:rPr>
         <w:tab/>
-        <w:t>.1 An error message is displayed, informing the user of this</w:t>
-      </w:r>
-    </w:p>
-    <w:p>
-      <w:pPr>
+      </w:r>
+      <w:r>
         <w:rPr>
           <w:rFonts w:cstheme="minorHAnsi"/>
         </w:rPr>
-      </w:pPr>
+        <w:t>I.</w:t>
+      </w:r>
       <w:r>
         <w:rPr>
           <w:rFonts w:cstheme="minorHAnsi"/>
         </w:rPr>
-        <w:lastRenderedPageBreak/>
+        <w:t xml:space="preserve"> An error message is displayed, informing the user of this</w:t>
+      </w:r>
+    </w:p>
+    <w:p>
+      <w:pPr>
+        <w:rPr>
+          <w:rFonts w:cstheme="minorHAnsi"/>
+        </w:rPr>
+      </w:pPr>
+      <w:r>
+        <w:rPr>
+          <w:rFonts w:cstheme="minorHAnsi"/>
+        </w:rPr>
         <w:tab/>
       </w:r>
       <w:r>
@@ -7901,19 +7986,30 @@
           <w:rFonts w:cstheme="minorHAnsi"/>
         </w:rPr>
         <w:tab/>
-        <w:t>.2 The user dismisses the message</w:t>
-      </w:r>
-    </w:p>
-    <w:p>
-      <w:pPr>
+      </w:r>
+      <w:r>
         <w:rPr>
           <w:rFonts w:cstheme="minorHAnsi"/>
         </w:rPr>
-      </w:pPr>
+        <w:t>II.</w:t>
+      </w:r>
       <w:r>
         <w:rPr>
           <w:rFonts w:cstheme="minorHAnsi"/>
         </w:rPr>
+        <w:t xml:space="preserve"> The user dismisses the message</w:t>
+      </w:r>
+    </w:p>
+    <w:p>
+      <w:pPr>
+        <w:rPr>
+          <w:rFonts w:cstheme="minorHAnsi"/>
+        </w:rPr>
+      </w:pPr>
+      <w:r>
+        <w:rPr>
+          <w:rFonts w:cstheme="minorHAnsi"/>
+        </w:rPr>
         <w:tab/>
       </w:r>
       <w:r>
@@ -7921,7 +8017,18 @@
           <w:rFonts w:cstheme="minorHAnsi"/>
         </w:rPr>
         <w:tab/>
-        <w:t>.3 Return to MSS 2</w:t>
+      </w:r>
+      <w:r>
+        <w:rPr>
+          <w:rFonts w:cstheme="minorHAnsi"/>
+        </w:rPr>
+        <w:t>III.</w:t>
+      </w:r>
+      <w:r>
+        <w:rPr>
+          <w:rFonts w:cstheme="minorHAnsi"/>
+        </w:rPr>
+        <w:t xml:space="preserve"> Return to MSS 2</w:t>
       </w:r>
     </w:p>
     <w:p>
@@ -7949,7 +8056,13 @@
     </w:p>
     <w:p>
       <w:r>
-        <w:t>Goal: User changes the weather conditions while the simulation is running</w:t>
+        <w:t xml:space="preserve">Goal: User </w:t>
+      </w:r>
+      <w:r>
+        <w:t>manipulates</w:t>
+      </w:r>
+      <w:r>
+        <w:t xml:space="preserve"> the weather conditions while the simulation is running</w:t>
       </w:r>
     </w:p>
     <w:p>
@@ -7981,7 +8094,7 @@
         <w:pStyle w:val="ListParagraph"/>
         <w:numPr>
           <w:ilvl w:val="0"/>
-          <w:numId w:val="27"/>
+          <w:numId w:val="31"/>
         </w:numPr>
         <w:spacing w:line="256" w:lineRule="auto"/>
       </w:pPr>
@@ -7994,7 +8107,7 @@
         <w:pStyle w:val="ListParagraph"/>
         <w:numPr>
           <w:ilvl w:val="0"/>
-          <w:numId w:val="27"/>
+          <w:numId w:val="31"/>
         </w:numPr>
         <w:spacing w:line="256" w:lineRule="auto"/>
       </w:pPr>
@@ -8007,7 +8120,7 @@
         <w:pStyle w:val="ListParagraph"/>
         <w:numPr>
           <w:ilvl w:val="0"/>
-          <w:numId w:val="27"/>
+          <w:numId w:val="31"/>
         </w:numPr>
         <w:spacing w:line="256" w:lineRule="auto"/>
       </w:pPr>
@@ -8021,7 +8134,12 @@
         <w:ind w:firstLine="360"/>
       </w:pPr>
       <w:r>
-        <w:t>Extensions:</w:t>
+        <w:t>Extensions</w:t>
+      </w:r>
+      <w:bookmarkStart w:id="17" w:name="_GoBack"/>
+      <w:bookmarkEnd w:id="17"/>
+      <w:r>
+        <w:t>:</w:t>
       </w:r>
     </w:p>
     <w:p>
@@ -8042,7 +8160,10 @@
         </w:rPr>
       </w:pPr>
       <w:r>
-        <w:t xml:space="preserve">.1 The simulation resumes without any </w:t>
+        <w:t>I.</w:t>
+      </w:r>
+      <w:r>
+        <w:t xml:space="preserve"> The simulation resumes without any </w:t>
       </w:r>
     </w:p>
     <w:p/>
@@ -8085,11 +8206,12 @@
         <w:pStyle w:val="ListParagraph"/>
         <w:numPr>
           <w:ilvl w:val="0"/>
-          <w:numId w:val="27"/>
+          <w:numId w:val="31"/>
         </w:numPr>
         <w:spacing w:line="256" w:lineRule="auto"/>
       </w:pPr>
       <w:r>
+        <w:lastRenderedPageBreak/>
         <w:t>User inputs his credentials (username/email and password) in the appropriate fields</w:t>
       </w:r>
     </w:p>
@@ -8098,7 +8220,7 @@
         <w:pStyle w:val="ListParagraph"/>
         <w:numPr>
           <w:ilvl w:val="0"/>
-          <w:numId w:val="27"/>
+          <w:numId w:val="31"/>
         </w:numPr>
         <w:spacing w:line="256" w:lineRule="auto"/>
       </w:pPr>
@@ -8111,7 +8233,7 @@
         <w:pStyle w:val="ListParagraph"/>
         <w:numPr>
           <w:ilvl w:val="0"/>
-          <w:numId w:val="27"/>
+          <w:numId w:val="31"/>
         </w:numPr>
         <w:spacing w:line="256" w:lineRule="auto"/>
       </w:pPr>
@@ -8124,7 +8246,7 @@
         <w:pStyle w:val="ListParagraph"/>
         <w:numPr>
           <w:ilvl w:val="0"/>
-          <w:numId w:val="27"/>
+          <w:numId w:val="31"/>
         </w:numPr>
         <w:spacing w:line="256" w:lineRule="auto"/>
       </w:pPr>
@@ -8153,7 +8275,13 @@
         <w:ind w:left="720" w:firstLine="720"/>
       </w:pPr>
       <w:r>
-        <w:t xml:space="preserve"> .1 An error message, informing the user of his incorrect details is displayed</w:t>
+        <w:t xml:space="preserve"> </w:t>
+      </w:r>
+      <w:r>
+        <w:t>I.</w:t>
+      </w:r>
+      <w:r>
+        <w:t xml:space="preserve"> An error message, informing the user of his incorrect details is displayed</w:t>
       </w:r>
     </w:p>
     <w:p>
@@ -8161,7 +8289,13 @@
         <w:ind w:left="720" w:firstLine="720"/>
       </w:pPr>
       <w:r>
-        <w:t xml:space="preserve"> .2 Return to step MSS 1</w:t>
+        <w:t xml:space="preserve"> </w:t>
+      </w:r>
+      <w:r>
+        <w:t>II.</w:t>
+      </w:r>
+      <w:r>
+        <w:t xml:space="preserve"> Return to step MSS 1</w:t>
       </w:r>
       <w:r>
         <w:tab/>
@@ -8174,7 +8308,6 @@
     </w:p>
     <w:p>
       <w:r>
-        <w:lastRenderedPageBreak/>
         <w:t>Name: Edit checkpoints</w:t>
       </w:r>
     </w:p>
@@ -8304,24 +8437,50 @@
       <w:pPr>
         <w:ind w:left="720" w:firstLine="720"/>
       </w:pPr>
-      <w:r>
-        <w:t xml:space="preserve"> .1 The checkpoints disappear from the map</w:t>
+      <w:proofErr w:type="spellStart"/>
+      <w:r>
+        <w:t>a.I</w:t>
+      </w:r>
+      <w:proofErr w:type="spellEnd"/>
+      <w:r>
+        <w:t>.</w:t>
+      </w:r>
+      <w:r>
+        <w:t xml:space="preserve"> The checkpoints disappear from the map</w:t>
       </w:r>
     </w:p>
     <w:p>
       <w:pPr>
         <w:ind w:left="720" w:firstLine="720"/>
       </w:pPr>
-      <w:r>
-        <w:t xml:space="preserve"> .2 Proceed to MSS 5</w:t>
+      <w:proofErr w:type="spellStart"/>
+      <w:proofErr w:type="gramStart"/>
+      <w:r>
+        <w:t>a.II</w:t>
+      </w:r>
+      <w:proofErr w:type="spellEnd"/>
+      <w:r>
+        <w:t>.</w:t>
+      </w:r>
+      <w:proofErr w:type="gramEnd"/>
+      <w:r>
+        <w:t xml:space="preserve"> Proceed to MSS 5</w:t>
       </w:r>
     </w:p>
     <w:p>
       <w:pPr>
         <w:ind w:left="720" w:firstLine="720"/>
       </w:pPr>
-      <w:r>
-        <w:t>3a.2a: Proceed to MSS 2</w:t>
+      <w:proofErr w:type="spellStart"/>
+      <w:r>
+        <w:t>b.I</w:t>
+      </w:r>
+      <w:proofErr w:type="spellEnd"/>
+      <w:r>
+        <w:t xml:space="preserve">. </w:t>
+      </w:r>
+      <w:r>
+        <w:t>Proceed to MSS 2</w:t>
       </w:r>
     </w:p>
     <w:p>
@@ -8329,7 +8488,20 @@
         <w:ind w:left="720" w:firstLine="720"/>
       </w:pPr>
       <w:r>
-        <w:t xml:space="preserve">3a.2b: </w:t>
+        <w:t xml:space="preserve"> </w:t>
+      </w:r>
+      <w:proofErr w:type="spellStart"/>
+      <w:proofErr w:type="gramStart"/>
+      <w:r>
+        <w:t>b.II</w:t>
+      </w:r>
+      <w:proofErr w:type="spellEnd"/>
+      <w:r>
+        <w:t>.</w:t>
+      </w:r>
+      <w:proofErr w:type="gramEnd"/>
+      <w:r>
+        <w:t xml:space="preserve"> </w:t>
       </w:r>
       <w:r>
         <w:t xml:space="preserve">Less than </w:t>
@@ -8373,6 +8545,7 @@
     </w:p>
     <w:p>
       <w:r>
+        <w:lastRenderedPageBreak/>
         <w:t>Goal: After a prompt by the user, a new airplane is generated and enters the airspace.</w:t>
       </w:r>
     </w:p>
@@ -8458,7 +8631,6 @@
         <w:spacing w:line="256" w:lineRule="auto"/>
       </w:pPr>
       <w:r>
-        <w:lastRenderedPageBreak/>
         <w:t>The airplane is generated and shown on the verge of the airspace with all the properties, defined by the user</w:t>
       </w:r>
     </w:p>
@@ -8536,6 +8708,242 @@
         <w:tab/>
         <w:t>.2 Simulation proceeds without a change</w:t>
       </w:r>
+    </w:p>
+    <w:p>
+      <w:pPr>
+        <w:spacing w:line="256" w:lineRule="auto"/>
+      </w:pPr>
+      <w:r>
+        <w:t>Name:</w:t>
+      </w:r>
+      <w:r>
+        <w:t xml:space="preserve"> Clear simulation</w:t>
+      </w:r>
+    </w:p>
+    <w:p>
+      <w:pPr>
+        <w:spacing w:line="256" w:lineRule="auto"/>
+      </w:pPr>
+      <w:r>
+        <w:t>Goal:</w:t>
+      </w:r>
+    </w:p>
+    <w:p>
+      <w:pPr>
+        <w:spacing w:line="256" w:lineRule="auto"/>
+      </w:pPr>
+      <w:r>
+        <w:t>Actor:</w:t>
+      </w:r>
+    </w:p>
+    <w:p>
+      <w:pPr>
+        <w:spacing w:line="256" w:lineRule="auto"/>
+      </w:pPr>
+      <w:r>
+        <w:t>Pre:</w:t>
+      </w:r>
+    </w:p>
+    <w:p>
+      <w:pPr>
+        <w:spacing w:line="256" w:lineRule="auto"/>
+      </w:pPr>
+      <w:proofErr w:type="spellStart"/>
+      <w:r>
+        <w:t>Mss</w:t>
+      </w:r>
+      <w:proofErr w:type="spellEnd"/>
+      <w:r>
+        <w:t>:</w:t>
+      </w:r>
+    </w:p>
+    <w:p>
+      <w:pPr>
+        <w:spacing w:line="256" w:lineRule="auto"/>
+      </w:pPr>
+      <w:r>
+        <w:tab/>
+      </w:r>
+      <w:r>
+        <w:t>Extensions:</w:t>
+      </w:r>
+    </w:p>
+    <w:p>
+      <w:pPr>
+        <w:spacing w:line="256" w:lineRule="auto"/>
+      </w:pPr>
+      <w:r>
+        <w:t>Name:</w:t>
+      </w:r>
+      <w:r>
+        <w:t xml:space="preserve"> Disable weather</w:t>
+      </w:r>
+    </w:p>
+    <w:p>
+      <w:pPr>
+        <w:spacing w:line="256" w:lineRule="auto"/>
+      </w:pPr>
+      <w:r>
+        <w:t>Goal:</w:t>
+      </w:r>
+    </w:p>
+    <w:p>
+      <w:pPr>
+        <w:spacing w:line="256" w:lineRule="auto"/>
+      </w:pPr>
+      <w:r>
+        <w:t>Actor:</w:t>
+      </w:r>
+    </w:p>
+    <w:p>
+      <w:pPr>
+        <w:spacing w:line="256" w:lineRule="auto"/>
+      </w:pPr>
+      <w:r>
+        <w:t>Pre:</w:t>
+      </w:r>
+    </w:p>
+    <w:p>
+      <w:pPr>
+        <w:spacing w:line="256" w:lineRule="auto"/>
+      </w:pPr>
+      <w:proofErr w:type="spellStart"/>
+      <w:r>
+        <w:t>Mss</w:t>
+      </w:r>
+      <w:proofErr w:type="spellEnd"/>
+      <w:r>
+        <w:t>:</w:t>
+      </w:r>
+    </w:p>
+    <w:p>
+      <w:pPr>
+        <w:spacing w:line="256" w:lineRule="auto"/>
+      </w:pPr>
+      <w:r>
+        <w:tab/>
+        <w:t>Extensions:</w:t>
+      </w:r>
+    </w:p>
+    <w:p>
+      <w:pPr>
+        <w:spacing w:line="256" w:lineRule="auto"/>
+      </w:pPr>
+      <w:r>
+        <w:t>Name:</w:t>
+      </w:r>
+      <w:r>
+        <w:t xml:space="preserve"> Calculate rout</w:t>
+      </w:r>
+    </w:p>
+    <w:p>
+      <w:pPr>
+        <w:spacing w:line="256" w:lineRule="auto"/>
+      </w:pPr>
+      <w:r>
+        <w:lastRenderedPageBreak/>
+        <w:t>Goal:</w:t>
+      </w:r>
+    </w:p>
+    <w:p>
+      <w:pPr>
+        <w:spacing w:line="256" w:lineRule="auto"/>
+      </w:pPr>
+      <w:r>
+        <w:t>Actor:</w:t>
+      </w:r>
+    </w:p>
+    <w:p>
+      <w:pPr>
+        <w:spacing w:line="256" w:lineRule="auto"/>
+      </w:pPr>
+      <w:r>
+        <w:t>Pre:</w:t>
+      </w:r>
+    </w:p>
+    <w:p>
+      <w:pPr>
+        <w:spacing w:line="256" w:lineRule="auto"/>
+      </w:pPr>
+      <w:proofErr w:type="spellStart"/>
+      <w:r>
+        <w:t>Mss</w:t>
+      </w:r>
+      <w:proofErr w:type="spellEnd"/>
+      <w:r>
+        <w:t>:</w:t>
+      </w:r>
+    </w:p>
+    <w:p>
+      <w:pPr>
+        <w:spacing w:line="256" w:lineRule="auto"/>
+      </w:pPr>
+      <w:r>
+        <w:tab/>
+        <w:t>Extensions:</w:t>
+      </w:r>
+    </w:p>
+    <w:p>
+      <w:pPr>
+        <w:spacing w:line="256" w:lineRule="auto"/>
+      </w:pPr>
+      <w:r>
+        <w:t>Name:</w:t>
+      </w:r>
+      <w:r>
+        <w:t xml:space="preserve"> Add airplanes for takeoff</w:t>
+      </w:r>
+    </w:p>
+    <w:p>
+      <w:pPr>
+        <w:spacing w:line="256" w:lineRule="auto"/>
+      </w:pPr>
+      <w:r>
+        <w:t>Goal:</w:t>
+      </w:r>
+    </w:p>
+    <w:p>
+      <w:pPr>
+        <w:spacing w:line="256" w:lineRule="auto"/>
+      </w:pPr>
+      <w:r>
+        <w:t>Actor:</w:t>
+      </w:r>
+    </w:p>
+    <w:p>
+      <w:pPr>
+        <w:spacing w:line="256" w:lineRule="auto"/>
+      </w:pPr>
+      <w:r>
+        <w:t>Pre:</w:t>
+      </w:r>
+    </w:p>
+    <w:p>
+      <w:pPr>
+        <w:spacing w:line="256" w:lineRule="auto"/>
+      </w:pPr>
+      <w:proofErr w:type="spellStart"/>
+      <w:r>
+        <w:t>Mss</w:t>
+      </w:r>
+      <w:proofErr w:type="spellEnd"/>
+      <w:r>
+        <w:t>:</w:t>
+      </w:r>
+    </w:p>
+    <w:p>
+      <w:pPr>
+        <w:spacing w:line="256" w:lineRule="auto"/>
+      </w:pPr>
+      <w:r>
+        <w:tab/>
+        <w:t>Extensions:</w:t>
+      </w:r>
+    </w:p>
+    <w:p>
+      <w:pPr>
+        <w:spacing w:line="256" w:lineRule="auto"/>
+      </w:pPr>
     </w:p>
     <w:p/>
     <w:sectPr>
@@ -9713,6 +10121,92 @@
     </w:lvl>
   </w:abstractNum>
   <w:abstractNum w:abstractNumId="11" w15:restartNumberingAfterBreak="0">
+    <w:nsid w:val="29387C07"/>
+    <w:multiLevelType w:val="hybridMultilevel"/>
+    <w:tmpl w:val="6A886B30"/>
+    <w:lvl w:ilvl="0" w:tplc="0809000F">
+      <w:start w:val="1"/>
+      <w:numFmt w:val="decimal"/>
+      <w:lvlText w:val="%1."/>
+      <w:lvlJc w:val="left"/>
+      <w:pPr>
+        <w:ind w:left="720" w:hanging="360"/>
+      </w:pPr>
+    </w:lvl>
+    <w:lvl w:ilvl="1" w:tplc="08090019">
+      <w:start w:val="1"/>
+      <w:numFmt w:val="lowerLetter"/>
+      <w:lvlText w:val="%2."/>
+      <w:lvlJc w:val="left"/>
+      <w:pPr>
+        <w:ind w:left="1440" w:hanging="360"/>
+      </w:pPr>
+    </w:lvl>
+    <w:lvl w:ilvl="2" w:tplc="0809001B">
+      <w:start w:val="1"/>
+      <w:numFmt w:val="lowerRoman"/>
+      <w:lvlText w:val="%3."/>
+      <w:lvlJc w:val="right"/>
+      <w:pPr>
+        <w:ind w:left="2160" w:hanging="180"/>
+      </w:pPr>
+    </w:lvl>
+    <w:lvl w:ilvl="3" w:tplc="0809000F">
+      <w:start w:val="1"/>
+      <w:numFmt w:val="decimal"/>
+      <w:lvlText w:val="%4."/>
+      <w:lvlJc w:val="left"/>
+      <w:pPr>
+        <w:ind w:left="2880" w:hanging="360"/>
+      </w:pPr>
+    </w:lvl>
+    <w:lvl w:ilvl="4" w:tplc="08090019">
+      <w:start w:val="1"/>
+      <w:numFmt w:val="lowerLetter"/>
+      <w:lvlText w:val="%5."/>
+      <w:lvlJc w:val="left"/>
+      <w:pPr>
+        <w:ind w:left="3600" w:hanging="360"/>
+      </w:pPr>
+    </w:lvl>
+    <w:lvl w:ilvl="5" w:tplc="0809001B">
+      <w:start w:val="1"/>
+      <w:numFmt w:val="lowerRoman"/>
+      <w:lvlText w:val="%6."/>
+      <w:lvlJc w:val="right"/>
+      <w:pPr>
+        <w:ind w:left="4320" w:hanging="180"/>
+      </w:pPr>
+    </w:lvl>
+    <w:lvl w:ilvl="6" w:tplc="0809000F">
+      <w:start w:val="1"/>
+      <w:numFmt w:val="decimal"/>
+      <w:lvlText w:val="%7."/>
+      <w:lvlJc w:val="left"/>
+      <w:pPr>
+        <w:ind w:left="5040" w:hanging="360"/>
+      </w:pPr>
+    </w:lvl>
+    <w:lvl w:ilvl="7" w:tplc="08090019">
+      <w:start w:val="1"/>
+      <w:numFmt w:val="lowerLetter"/>
+      <w:lvlText w:val="%8."/>
+      <w:lvlJc w:val="left"/>
+      <w:pPr>
+        <w:ind w:left="5760" w:hanging="360"/>
+      </w:pPr>
+    </w:lvl>
+    <w:lvl w:ilvl="8" w:tplc="0809001B">
+      <w:start w:val="1"/>
+      <w:numFmt w:val="lowerRoman"/>
+      <w:lvlText w:val="%9."/>
+      <w:lvlJc w:val="right"/>
+      <w:pPr>
+        <w:ind w:left="6480" w:hanging="180"/>
+      </w:pPr>
+    </w:lvl>
+  </w:abstractNum>
+  <w:abstractNum w:abstractNumId="12" w15:restartNumberingAfterBreak="0">
     <w:nsid w:val="341C459A"/>
     <w:multiLevelType w:val="hybridMultilevel"/>
     <w:tmpl w:val="C97ADEE0"/>
@@ -9825,7 +10319,7 @@
       </w:rPr>
     </w:lvl>
   </w:abstractNum>
-  <w:abstractNum w:abstractNumId="12" w15:restartNumberingAfterBreak="0">
+  <w:abstractNum w:abstractNumId="13" w15:restartNumberingAfterBreak="0">
     <w:nsid w:val="3D581621"/>
     <w:multiLevelType w:val="hybridMultilevel"/>
     <w:tmpl w:val="24A2D58E"/>
@@ -9938,7 +10432,7 @@
       </w:rPr>
     </w:lvl>
   </w:abstractNum>
-  <w:abstractNum w:abstractNumId="13" w15:restartNumberingAfterBreak="0">
+  <w:abstractNum w:abstractNumId="14" w15:restartNumberingAfterBreak="0">
     <w:nsid w:val="3F3F1081"/>
     <w:multiLevelType w:val="hybridMultilevel"/>
     <w:tmpl w:val="A912A0AA"/>
@@ -10051,7 +10545,7 @@
       </w:rPr>
     </w:lvl>
   </w:abstractNum>
-  <w:abstractNum w:abstractNumId="14" w15:restartNumberingAfterBreak="0">
+  <w:abstractNum w:abstractNumId="15" w15:restartNumberingAfterBreak="0">
     <w:nsid w:val="414E135A"/>
     <w:multiLevelType w:val="hybridMultilevel"/>
     <w:tmpl w:val="26420C64"/>
@@ -10164,7 +10658,7 @@
       </w:rPr>
     </w:lvl>
   </w:abstractNum>
-  <w:abstractNum w:abstractNumId="15" w15:restartNumberingAfterBreak="0">
+  <w:abstractNum w:abstractNumId="16" w15:restartNumberingAfterBreak="0">
     <w:nsid w:val="41FF0C23"/>
     <w:multiLevelType w:val="multilevel"/>
     <w:tmpl w:val="AF4A3AE2"/>
@@ -10277,7 +10771,7 @@
       </w:rPr>
     </w:lvl>
   </w:abstractNum>
-  <w:abstractNum w:abstractNumId="16" w15:restartNumberingAfterBreak="0">
+  <w:abstractNum w:abstractNumId="17" w15:restartNumberingAfterBreak="0">
     <w:nsid w:val="470C5859"/>
     <w:multiLevelType w:val="hybridMultilevel"/>
     <w:tmpl w:val="1C4A933E"/>
@@ -10363,7 +10857,7 @@
       </w:pPr>
     </w:lvl>
   </w:abstractNum>
-  <w:abstractNum w:abstractNumId="17" w15:restartNumberingAfterBreak="0">
+  <w:abstractNum w:abstractNumId="18" w15:restartNumberingAfterBreak="0">
     <w:nsid w:val="47B704E2"/>
     <w:multiLevelType w:val="hybridMultilevel"/>
     <w:tmpl w:val="E2A2E4DC"/>
@@ -10476,7 +10970,7 @@
       </w:rPr>
     </w:lvl>
   </w:abstractNum>
-  <w:abstractNum w:abstractNumId="18" w15:restartNumberingAfterBreak="0">
+  <w:abstractNum w:abstractNumId="19" w15:restartNumberingAfterBreak="0">
     <w:nsid w:val="4874473B"/>
     <w:multiLevelType w:val="hybridMultilevel"/>
     <w:tmpl w:val="6A886B30"/>
@@ -10562,7 +11056,7 @@
       </w:pPr>
     </w:lvl>
   </w:abstractNum>
-  <w:abstractNum w:abstractNumId="19" w15:restartNumberingAfterBreak="0">
+  <w:abstractNum w:abstractNumId="20" w15:restartNumberingAfterBreak="0">
     <w:nsid w:val="4BD02B24"/>
     <w:multiLevelType w:val="hybridMultilevel"/>
     <w:tmpl w:val="9CE80DB0"/>
@@ -10675,7 +11169,7 @@
       </w:rPr>
     </w:lvl>
   </w:abstractNum>
-  <w:abstractNum w:abstractNumId="20" w15:restartNumberingAfterBreak="0">
+  <w:abstractNum w:abstractNumId="21" w15:restartNumberingAfterBreak="0">
     <w:nsid w:val="547D7515"/>
     <w:multiLevelType w:val="hybridMultilevel"/>
     <w:tmpl w:val="0EAADE7C"/>
@@ -10788,7 +11282,7 @@
       </w:rPr>
     </w:lvl>
   </w:abstractNum>
-  <w:abstractNum w:abstractNumId="21" w15:restartNumberingAfterBreak="0">
+  <w:abstractNum w:abstractNumId="22" w15:restartNumberingAfterBreak="0">
     <w:nsid w:val="57162A30"/>
     <w:multiLevelType w:val="hybridMultilevel"/>
     <w:tmpl w:val="39B0A442"/>
@@ -10901,7 +11395,7 @@
       </w:rPr>
     </w:lvl>
   </w:abstractNum>
-  <w:abstractNum w:abstractNumId="22" w15:restartNumberingAfterBreak="0">
+  <w:abstractNum w:abstractNumId="23" w15:restartNumberingAfterBreak="0">
     <w:nsid w:val="5C15654C"/>
     <w:multiLevelType w:val="hybridMultilevel"/>
     <w:tmpl w:val="E4FAFFE2"/>
@@ -11014,7 +11508,7 @@
       </w:rPr>
     </w:lvl>
   </w:abstractNum>
-  <w:abstractNum w:abstractNumId="23" w15:restartNumberingAfterBreak="0">
+  <w:abstractNum w:abstractNumId="24" w15:restartNumberingAfterBreak="0">
     <w:nsid w:val="5D86200F"/>
     <w:multiLevelType w:val="hybridMultilevel"/>
     <w:tmpl w:val="22F8111A"/>
@@ -11127,7 +11621,7 @@
       </w:rPr>
     </w:lvl>
   </w:abstractNum>
-  <w:abstractNum w:abstractNumId="24" w15:restartNumberingAfterBreak="0">
+  <w:abstractNum w:abstractNumId="25" w15:restartNumberingAfterBreak="0">
     <w:nsid w:val="65983BFE"/>
     <w:multiLevelType w:val="hybridMultilevel"/>
     <w:tmpl w:val="63A62E58"/>
@@ -11240,7 +11734,7 @@
       </w:rPr>
     </w:lvl>
   </w:abstractNum>
-  <w:abstractNum w:abstractNumId="25" w15:restartNumberingAfterBreak="0">
+  <w:abstractNum w:abstractNumId="26" w15:restartNumberingAfterBreak="0">
     <w:nsid w:val="6FF720C8"/>
     <w:multiLevelType w:val="hybridMultilevel"/>
     <w:tmpl w:val="6A886B30"/>
@@ -11326,7 +11820,7 @@
       </w:pPr>
     </w:lvl>
   </w:abstractNum>
-  <w:abstractNum w:abstractNumId="26" w15:restartNumberingAfterBreak="0">
+  <w:abstractNum w:abstractNumId="27" w15:restartNumberingAfterBreak="0">
     <w:nsid w:val="717C642D"/>
     <w:multiLevelType w:val="multilevel"/>
     <w:tmpl w:val="0409001D"/>
@@ -11412,7 +11906,93 @@
       </w:pPr>
     </w:lvl>
   </w:abstractNum>
-  <w:abstractNum w:abstractNumId="27" w15:restartNumberingAfterBreak="0">
+  <w:abstractNum w:abstractNumId="28" w15:restartNumberingAfterBreak="0">
+    <w:nsid w:val="77B70306"/>
+    <w:multiLevelType w:val="hybridMultilevel"/>
+    <w:tmpl w:val="6A886B30"/>
+    <w:lvl w:ilvl="0" w:tplc="0809000F">
+      <w:start w:val="1"/>
+      <w:numFmt w:val="decimal"/>
+      <w:lvlText w:val="%1."/>
+      <w:lvlJc w:val="left"/>
+      <w:pPr>
+        <w:ind w:left="720" w:hanging="360"/>
+      </w:pPr>
+    </w:lvl>
+    <w:lvl w:ilvl="1" w:tplc="08090019">
+      <w:start w:val="1"/>
+      <w:numFmt w:val="lowerLetter"/>
+      <w:lvlText w:val="%2."/>
+      <w:lvlJc w:val="left"/>
+      <w:pPr>
+        <w:ind w:left="1440" w:hanging="360"/>
+      </w:pPr>
+    </w:lvl>
+    <w:lvl w:ilvl="2" w:tplc="0809001B">
+      <w:start w:val="1"/>
+      <w:numFmt w:val="lowerRoman"/>
+      <w:lvlText w:val="%3."/>
+      <w:lvlJc w:val="right"/>
+      <w:pPr>
+        <w:ind w:left="2160" w:hanging="180"/>
+      </w:pPr>
+    </w:lvl>
+    <w:lvl w:ilvl="3" w:tplc="0809000F">
+      <w:start w:val="1"/>
+      <w:numFmt w:val="decimal"/>
+      <w:lvlText w:val="%4."/>
+      <w:lvlJc w:val="left"/>
+      <w:pPr>
+        <w:ind w:left="2880" w:hanging="360"/>
+      </w:pPr>
+    </w:lvl>
+    <w:lvl w:ilvl="4" w:tplc="08090019">
+      <w:start w:val="1"/>
+      <w:numFmt w:val="lowerLetter"/>
+      <w:lvlText w:val="%5."/>
+      <w:lvlJc w:val="left"/>
+      <w:pPr>
+        <w:ind w:left="3600" w:hanging="360"/>
+      </w:pPr>
+    </w:lvl>
+    <w:lvl w:ilvl="5" w:tplc="0809001B">
+      <w:start w:val="1"/>
+      <w:numFmt w:val="lowerRoman"/>
+      <w:lvlText w:val="%6."/>
+      <w:lvlJc w:val="right"/>
+      <w:pPr>
+        <w:ind w:left="4320" w:hanging="180"/>
+      </w:pPr>
+    </w:lvl>
+    <w:lvl w:ilvl="6" w:tplc="0809000F">
+      <w:start w:val="1"/>
+      <w:numFmt w:val="decimal"/>
+      <w:lvlText w:val="%7."/>
+      <w:lvlJc w:val="left"/>
+      <w:pPr>
+        <w:ind w:left="5040" w:hanging="360"/>
+      </w:pPr>
+    </w:lvl>
+    <w:lvl w:ilvl="7" w:tplc="08090019">
+      <w:start w:val="1"/>
+      <w:numFmt w:val="lowerLetter"/>
+      <w:lvlText w:val="%8."/>
+      <w:lvlJc w:val="left"/>
+      <w:pPr>
+        <w:ind w:left="5760" w:hanging="360"/>
+      </w:pPr>
+    </w:lvl>
+    <w:lvl w:ilvl="8" w:tplc="0809001B">
+      <w:start w:val="1"/>
+      <w:numFmt w:val="lowerRoman"/>
+      <w:lvlText w:val="%9."/>
+      <w:lvlJc w:val="right"/>
+      <w:pPr>
+        <w:ind w:left="6480" w:hanging="180"/>
+      </w:pPr>
+    </w:lvl>
+  </w:abstractNum>
+  <w:abstractNum w:abstractNumId="29" w15:restartNumberingAfterBreak="0">
     <w:nsid w:val="7B8D16AA"/>
     <w:multiLevelType w:val="multilevel"/>
     <w:tmpl w:val="43E2AA96"/>
@@ -11525,7 +12105,7 @@
       </w:rPr>
     </w:lvl>
   </w:abstractNum>
-  <w:abstractNum w:abstractNumId="28" w15:restartNumberingAfterBreak="0">
+  <w:abstractNum w:abstractNumId="30" w15:restartNumberingAfterBreak="0">
     <w:nsid w:val="7D003D6A"/>
     <w:multiLevelType w:val="hybridMultilevel"/>
     <w:tmpl w:val="8C4CA1E4"/>
@@ -11638,7 +12218,7 @@
       </w:rPr>
     </w:lvl>
   </w:abstractNum>
-  <w:abstractNum w:abstractNumId="29" w15:restartNumberingAfterBreak="0">
+  <w:abstractNum w:abstractNumId="31" w15:restartNumberingAfterBreak="0">
     <w:nsid w:val="7D4E5BCE"/>
     <w:multiLevelType w:val="hybridMultilevel"/>
     <w:tmpl w:val="862CD090"/>
@@ -11752,64 +12332,64 @@
     </w:lvl>
   </w:abstractNum>
   <w:num w:numId="1">
-    <w:abstractNumId w:val="15"/>
+    <w:abstractNumId w:val="16"/>
   </w:num>
   <w:num w:numId="2">
     <w:abstractNumId w:val="9"/>
   </w:num>
   <w:num w:numId="3">
+    <w:abstractNumId w:val="29"/>
+  </w:num>
+  <w:num w:numId="4">
+    <w:abstractNumId w:val="21"/>
+  </w:num>
+  <w:num w:numId="5">
     <w:abstractNumId w:val="27"/>
   </w:num>
-  <w:num w:numId="4">
-    <w:abstractNumId w:val="20"/>
-  </w:num>
-  <w:num w:numId="5">
-    <w:abstractNumId w:val="26"/>
-  </w:num>
   <w:num w:numId="6">
-    <w:abstractNumId w:val="21"/>
+    <w:abstractNumId w:val="22"/>
   </w:num>
   <w:num w:numId="7">
     <w:abstractNumId w:val="3"/>
   </w:num>
   <w:num w:numId="8">
-    <w:abstractNumId w:val="14"/>
+    <w:abstractNumId w:val="15"/>
   </w:num>
   <w:num w:numId="9">
-    <w:abstractNumId w:val="24"/>
+    <w:abstractNumId w:val="25"/>
   </w:num>
   <w:num w:numId="10">
-    <w:abstractNumId w:val="23"/>
+    <w:abstractNumId w:val="24"/>
   </w:num>
   <w:num w:numId="11">
     <w:abstractNumId w:val="6"/>
   </w:num>
   <w:num w:numId="12">
-    <w:abstractNumId w:val="19"/>
+    <w:abstractNumId w:val="20"/>
   </w:num>
   <w:num w:numId="13">
-    <w:abstractNumId w:val="28"/>
+    <w:abstractNumId w:val="30"/>
   </w:num>
   <w:num w:numId="14">
-    <w:abstractNumId w:val="22"/>
+    <w:abstractNumId w:val="23"/>
   </w:num>
   <w:num w:numId="15">
-    <w:abstractNumId w:val="29"/>
+    <w:abstractNumId w:val="31"/>
   </w:num>
   <w:num w:numId="16">
     <w:abstractNumId w:val="1"/>
   </w:num>
   <w:num w:numId="17">
-    <w:abstractNumId w:val="17"/>
+    <w:abstractNumId w:val="18"/>
   </w:num>
   <w:num w:numId="18">
-    <w:abstractNumId w:val="13"/>
+    <w:abstractNumId w:val="14"/>
   </w:num>
   <w:num w:numId="19">
     <w:abstractNumId w:val="7"/>
   </w:num>
   <w:num w:numId="20">
-    <w:abstractNumId w:val="11"/>
+    <w:abstractNumId w:val="12"/>
   </w:num>
   <w:num w:numId="21">
     <w:abstractNumId w:val="5"/>
@@ -11824,7 +12404,7 @@
     <w:abstractNumId w:val="10"/>
   </w:num>
   <w:num w:numId="25">
-    <w:abstractNumId w:val="12"/>
+    <w:abstractNumId w:val="13"/>
   </w:num>
   <w:num w:numId="26">
     <w:abstractNumId w:val="2"/>
@@ -11860,13 +12440,19 @@
     </w:lvlOverride>
   </w:num>
   <w:num w:numId="28">
-    <w:abstractNumId w:val="18"/>
+    <w:abstractNumId w:val="19"/>
   </w:num>
   <w:num w:numId="29">
-    <w:abstractNumId w:val="25"/>
+    <w:abstractNumId w:val="26"/>
   </w:num>
   <w:num w:numId="30">
-    <w:abstractNumId w:val="16"/>
+    <w:abstractNumId w:val="17"/>
+  </w:num>
+  <w:num w:numId="31">
+    <w:abstractNumId w:val="28"/>
+  </w:num>
+  <w:num w:numId="32">
+    <w:abstractNumId w:val="11"/>
   </w:num>
 </w:numbering>
 </file>
@@ -12813,7 +13399,7 @@
 </file>
 
 <file path=customXml/itemProps1.xml><?xml version="1.0" encoding="utf-8"?>
-<ds:datastoreItem xmlns:ds="http://schemas.openxmlformats.org/officeDocument/2006/customXml" ds:itemID="{B044A8CB-B392-4A01-8CC1-34F361A47270}">
+<ds:datastoreItem xmlns:ds="http://schemas.openxmlformats.org/officeDocument/2006/customXml" ds:itemID="{5B85E043-4D7D-454D-BAC6-B2323AC22EE7}">
   <ds:schemaRefs>
     <ds:schemaRef ds:uri="http://schemas.openxmlformats.org/officeDocument/2006/bibliography"/>
   </ds:schemaRefs>

</xml_diff>

<commit_message>
updated URS (finished i guess)
</commit_message>
<xml_diff>
--- a/Documents/URS.docx
+++ b/Documents/URS.docx
@@ -2536,7 +2536,19 @@
         <w:rPr>
           <w:rFonts w:asciiTheme="majorHAnsi" w:hAnsiTheme="majorHAnsi" w:cstheme="majorHAnsi"/>
         </w:rPr>
-        <w:t xml:space="preserve"> an airplane landing or taking off. After that Jonathan sees the weather control panel where he can adjust the temperature of the air, wind direction/strength and chance of precipitations for both snow and rain. He then only needs to add at least 1 checkpoint through where the airplane should go before landing/after taking off and Jonathan is going to be ready to start the simulation.</w:t>
+        <w:t xml:space="preserve"> an airplane landing or taking off. After that Jonathan sees the weather control panel where he can adjust the temperature of the air, wind direction/strength and chance of precipitations for both snow and rain. He then only needs to add checkpoint</w:t>
+      </w:r>
+      <w:r>
+        <w:rPr>
+          <w:rFonts w:asciiTheme="majorHAnsi" w:hAnsiTheme="majorHAnsi" w:cstheme="majorHAnsi"/>
+        </w:rPr>
+        <w:t>s</w:t>
+      </w:r>
+      <w:r>
+        <w:rPr>
+          <w:rFonts w:asciiTheme="majorHAnsi" w:hAnsiTheme="majorHAnsi" w:cstheme="majorHAnsi"/>
+        </w:rPr>
+        <w:t xml:space="preserve"> through where the airplane should go before landing/after taking off and Jonathan is going to be ready to start the simulation.</w:t>
       </w:r>
     </w:p>
     <w:p>
@@ -2588,55 +2600,13 @@
         <w:rPr>
           <w:rFonts w:asciiTheme="majorHAnsi" w:hAnsiTheme="majorHAnsi" w:cstheme="majorHAnsi"/>
         </w:rPr>
-        <w:t xml:space="preserve"> Jonathan still has some options to add, for example - unexpected events. For this </w:t>
-      </w:r>
-      <w:r>
-        <w:rPr>
-          <w:rFonts w:asciiTheme="majorHAnsi" w:hAnsiTheme="majorHAnsi" w:cstheme="majorHAnsi"/>
-        </w:rPr>
-        <w:t>reason,</w:t>
-      </w:r>
-      <w:r>
-        <w:rPr>
-          <w:rFonts w:asciiTheme="majorHAnsi" w:hAnsiTheme="majorHAnsi" w:cstheme="majorHAnsi"/>
-        </w:rPr>
-        <w:t xml:space="preserve"> the simulation still contains the weather control panel - so the user could make emergencies on weather condition</w:t>
-      </w:r>
-      <w:r>
-        <w:rPr>
-          <w:rFonts w:asciiTheme="majorHAnsi" w:hAnsiTheme="majorHAnsi" w:cstheme="majorHAnsi"/>
-        </w:rPr>
-        <w:t>s</w:t>
-      </w:r>
-      <w:r>
-        <w:rPr>
-          <w:rFonts w:asciiTheme="majorHAnsi" w:hAnsiTheme="majorHAnsi" w:cstheme="majorHAnsi"/>
-        </w:rPr>
-        <w:t xml:space="preserve"> and </w:t>
-      </w:r>
-      <w:r>
-        <w:rPr>
-          <w:rFonts w:asciiTheme="majorHAnsi" w:hAnsiTheme="majorHAnsi" w:cstheme="majorHAnsi"/>
-        </w:rPr>
-        <w:t xml:space="preserve">ability to change </w:t>
-      </w:r>
-      <w:r>
-        <w:rPr>
-          <w:rFonts w:asciiTheme="majorHAnsi" w:hAnsiTheme="majorHAnsi" w:cstheme="majorHAnsi"/>
-        </w:rPr>
-        <w:t>checkpoint</w:t>
-      </w:r>
-      <w:r>
-        <w:rPr>
-          <w:rFonts w:asciiTheme="majorHAnsi" w:hAnsiTheme="majorHAnsi" w:cstheme="majorHAnsi"/>
-        </w:rPr>
-        <w:t xml:space="preserve">s </w:t>
-      </w:r>
-      <w:r>
-        <w:rPr>
-          <w:rFonts w:asciiTheme="majorHAnsi" w:hAnsiTheme="majorHAnsi" w:cstheme="majorHAnsi"/>
-        </w:rPr>
-        <w:t>- as an example to reroute airplanes from bad weather conditions.</w:t>
+        <w:t xml:space="preserve"> Jonathan still has some options </w:t>
+      </w:r>
+      <w:r>
+        <w:rPr>
+          <w:rFonts w:asciiTheme="majorHAnsi" w:hAnsiTheme="majorHAnsi" w:cstheme="majorHAnsi"/>
+        </w:rPr>
+        <w:t>to interact with simulation, like weather conditions to change the outcome.</w:t>
       </w:r>
     </w:p>
     <w:p>
@@ -2670,7 +2640,21 @@
         <w:rPr>
           <w:rFonts w:asciiTheme="majorHAnsi" w:hAnsiTheme="majorHAnsi" w:cstheme="majorHAnsi"/>
         </w:rPr>
-        <w:t xml:space="preserve"> After benchmarking is finished (it is either after Jonathan presses a finish button or after a specific time interval that simulation has to run)</w:t>
+        <w:t xml:space="preserve"> After benchmarking is finished (it is either after Jonathan presses a finish button or after a specific time interval that simulation </w:t>
+      </w:r>
+      <w:proofErr w:type="gramStart"/>
+      <w:r>
+        <w:rPr>
+          <w:rFonts w:asciiTheme="majorHAnsi" w:hAnsiTheme="majorHAnsi" w:cstheme="majorHAnsi"/>
+        </w:rPr>
+        <w:t>has to</w:t>
+      </w:r>
+      <w:proofErr w:type="gramEnd"/>
+      <w:r>
+        <w:rPr>
+          <w:rFonts w:asciiTheme="majorHAnsi" w:hAnsiTheme="majorHAnsi" w:cstheme="majorHAnsi"/>
+        </w:rPr>
+        <w:t xml:space="preserve"> run)</w:t>
       </w:r>
       <w:r>
         <w:rPr>
@@ -2706,33 +2690,7 @@
         <w:rPr>
           <w:rFonts w:asciiTheme="majorHAnsi" w:hAnsiTheme="majorHAnsi" w:cstheme="majorHAnsi"/>
         </w:rPr>
-        <w:t xml:space="preserve">, </w:t>
-      </w:r>
-      <w:r>
-        <w:rPr>
-          <w:rFonts w:asciiTheme="majorHAnsi" w:hAnsiTheme="majorHAnsi" w:cstheme="majorHAnsi"/>
-        </w:rPr>
-        <w:t>how many flights had to be redirected because of weather conditions</w:t>
-      </w:r>
-      <w:r>
-        <w:rPr>
-          <w:rFonts w:asciiTheme="majorHAnsi" w:hAnsiTheme="majorHAnsi" w:cstheme="majorHAnsi"/>
-        </w:rPr>
-        <w:t xml:space="preserve">, software also creates </w:t>
-      </w:r>
-      <w:proofErr w:type="gramStart"/>
-      <w:r>
-        <w:rPr>
-          <w:rFonts w:asciiTheme="majorHAnsi" w:hAnsiTheme="majorHAnsi" w:cstheme="majorHAnsi"/>
-        </w:rPr>
-        <w:t>an</w:t>
-      </w:r>
-      <w:proofErr w:type="gramEnd"/>
-      <w:r>
-        <w:rPr>
-          <w:rFonts w:asciiTheme="majorHAnsi" w:hAnsiTheme="majorHAnsi" w:cstheme="majorHAnsi"/>
-        </w:rPr>
-        <w:t xml:space="preserve"> graph to show it visually.</w:t>
+        <w:t>.</w:t>
       </w:r>
     </w:p>
     <w:p>
@@ -2778,85 +2736,25 @@
           <w:rFonts w:asciiTheme="majorHAnsi" w:hAnsiTheme="majorHAnsi" w:cstheme="majorHAnsi"/>
           <w:b/>
         </w:rPr>
-        <w:t xml:space="preserve">A plane runs out of fuel. </w:t>
-      </w:r>
-      <w:r>
-        <w:rPr>
-          <w:rFonts w:asciiTheme="majorHAnsi" w:hAnsiTheme="majorHAnsi" w:cstheme="majorHAnsi"/>
-        </w:rPr>
-        <w:t>If any of the planes by any chance run</w:t>
-      </w:r>
-      <w:r>
-        <w:rPr>
-          <w:rFonts w:asciiTheme="majorHAnsi" w:hAnsiTheme="majorHAnsi" w:cstheme="majorHAnsi"/>
-        </w:rPr>
-        <w:t>s</w:t>
-      </w:r>
-      <w:r>
-        <w:rPr>
-          <w:rFonts w:asciiTheme="majorHAnsi" w:hAnsiTheme="majorHAnsi" w:cstheme="majorHAnsi"/>
-        </w:rPr>
-        <w:t xml:space="preserve"> out of fuel, they will land on the next checkpoint that is available after the last one they have passed.</w:t>
-      </w:r>
-    </w:p>
-    <w:p>
-      <w:pPr>
-        <w:pStyle w:val="ListParagraph"/>
-        <w:numPr>
-          <w:ilvl w:val="1"/>
-          <w:numId w:val="5"/>
-        </w:numPr>
-        <w:rPr>
-          <w:rFonts w:asciiTheme="majorHAnsi" w:hAnsiTheme="majorHAnsi" w:cstheme="majorHAnsi"/>
-          <w:b/>
-        </w:rPr>
-      </w:pPr>
-      <w:r>
-        <w:rPr>
-          <w:rFonts w:asciiTheme="majorHAnsi" w:hAnsiTheme="majorHAnsi" w:cstheme="majorHAnsi"/>
-          <w:b/>
-        </w:rPr>
-        <w:t xml:space="preserve">The next checkpoint is unavailable. </w:t>
-      </w:r>
-      <w:r>
-        <w:rPr>
-          <w:rFonts w:asciiTheme="majorHAnsi" w:hAnsiTheme="majorHAnsi" w:cstheme="majorHAnsi"/>
-        </w:rPr>
-        <w:t>If by any chance the next checkpoint is unavailable the plane will be redirected to any of the checkpoints that the nearest plane has passed.</w:t>
-      </w:r>
-    </w:p>
-    <w:p>
-      <w:pPr>
-        <w:pStyle w:val="ListParagraph"/>
-        <w:numPr>
-          <w:ilvl w:val="1"/>
-          <w:numId w:val="5"/>
-        </w:numPr>
-        <w:rPr>
-          <w:rFonts w:asciiTheme="majorHAnsi" w:hAnsiTheme="majorHAnsi" w:cstheme="majorHAnsi"/>
-          <w:b/>
-        </w:rPr>
-      </w:pPr>
-      <w:r>
-        <w:rPr>
-          <w:rFonts w:asciiTheme="majorHAnsi" w:hAnsiTheme="majorHAnsi" w:cstheme="majorHAnsi"/>
-          <w:b/>
-        </w:rPr>
-        <w:lastRenderedPageBreak/>
-        <w:t>If another plane’s checkpoint is unavailable</w:t>
-      </w:r>
-      <w:r>
-        <w:rPr>
-          <w:rFonts w:asciiTheme="majorHAnsi" w:hAnsiTheme="majorHAnsi" w:cstheme="majorHAnsi"/>
-          <w:b/>
-        </w:rPr>
-        <w:t xml:space="preserve">. </w:t>
-      </w:r>
-      <w:r>
-        <w:rPr>
-          <w:rFonts w:asciiTheme="majorHAnsi" w:hAnsiTheme="majorHAnsi" w:cstheme="majorHAnsi"/>
-        </w:rPr>
-        <w:t>The plane takes the shortest route considering the height and speed to the safest place to land.</w:t>
+        <w:t xml:space="preserve">Two planes have the exact same checkpoint. </w:t>
+      </w:r>
+      <w:r>
+        <w:rPr>
+          <w:rFonts w:asciiTheme="majorHAnsi" w:hAnsiTheme="majorHAnsi" w:cstheme="majorHAnsi"/>
+        </w:rPr>
+        <w:t>If two planes have a mutual checkpoint</w:t>
+      </w:r>
+      <w:r>
+        <w:rPr>
+          <w:rFonts w:asciiTheme="majorHAnsi" w:hAnsiTheme="majorHAnsi" w:cstheme="majorHAnsi"/>
+        </w:rPr>
+        <w:t xml:space="preserve">, </w:t>
+      </w:r>
+      <w:r>
+        <w:rPr>
+          <w:rFonts w:asciiTheme="majorHAnsi" w:hAnsiTheme="majorHAnsi" w:cstheme="majorHAnsi"/>
+        </w:rPr>
+        <w:t>if they reach it at the same time they will crash</w:t>
       </w:r>
     </w:p>
     <w:p>
@@ -2876,168 +2774,6 @@
           <w:rFonts w:asciiTheme="majorHAnsi" w:hAnsiTheme="majorHAnsi" w:cstheme="majorHAnsi"/>
           <w:b/>
         </w:rPr>
-        <w:t xml:space="preserve">Two planes have the exact same checkpoint. </w:t>
-      </w:r>
-      <w:r>
-        <w:rPr>
-          <w:rFonts w:asciiTheme="majorHAnsi" w:hAnsiTheme="majorHAnsi" w:cstheme="majorHAnsi"/>
-        </w:rPr>
-        <w:t>If two planes have a mutual checkpoint</w:t>
-      </w:r>
-      <w:r>
-        <w:rPr>
-          <w:rFonts w:asciiTheme="majorHAnsi" w:hAnsiTheme="majorHAnsi" w:cstheme="majorHAnsi"/>
-        </w:rPr>
-        <w:t xml:space="preserve">, one of the planes will increase its speed </w:t>
-      </w:r>
-      <w:proofErr w:type="gramStart"/>
-      <w:r>
-        <w:rPr>
-          <w:rFonts w:asciiTheme="majorHAnsi" w:hAnsiTheme="majorHAnsi" w:cstheme="majorHAnsi"/>
-        </w:rPr>
-        <w:t>in order to</w:t>
-      </w:r>
-      <w:proofErr w:type="gramEnd"/>
-      <w:r>
-        <w:rPr>
-          <w:rFonts w:asciiTheme="majorHAnsi" w:hAnsiTheme="majorHAnsi" w:cstheme="majorHAnsi"/>
-        </w:rPr>
-        <w:t xml:space="preserve"> avoid collision.</w:t>
-      </w:r>
-    </w:p>
-    <w:p>
-      <w:pPr>
-        <w:pStyle w:val="ListParagraph"/>
-        <w:numPr>
-          <w:ilvl w:val="0"/>
-          <w:numId w:val="5"/>
-        </w:numPr>
-        <w:rPr>
-          <w:rFonts w:asciiTheme="majorHAnsi" w:hAnsiTheme="majorHAnsi" w:cstheme="majorHAnsi"/>
-          <w:b/>
-        </w:rPr>
-      </w:pPr>
-      <w:r>
-        <w:rPr>
-          <w:rFonts w:asciiTheme="majorHAnsi" w:hAnsiTheme="majorHAnsi" w:cstheme="majorHAnsi"/>
-          <w:b/>
-        </w:rPr>
-        <w:t>Air</w:t>
-      </w:r>
-      <w:r>
-        <w:rPr>
-          <w:rFonts w:asciiTheme="majorHAnsi" w:hAnsiTheme="majorHAnsi" w:cstheme="majorHAnsi"/>
-          <w:b/>
-        </w:rPr>
-        <w:t xml:space="preserve"> Strip is taken for the landing. </w:t>
-      </w:r>
-      <w:r>
-        <w:rPr>
-          <w:rFonts w:asciiTheme="majorHAnsi" w:hAnsiTheme="majorHAnsi" w:cstheme="majorHAnsi"/>
-        </w:rPr>
-        <w:t xml:space="preserve"> The plane must </w:t>
-      </w:r>
-      <w:r>
-        <w:rPr>
-          <w:rFonts w:asciiTheme="majorHAnsi" w:hAnsiTheme="majorHAnsi" w:cstheme="majorHAnsi"/>
-        </w:rPr>
-        <w:t>circle around the airport once to take a chance to land again.</w:t>
-      </w:r>
-    </w:p>
-    <w:p>
-      <w:pPr>
-        <w:pStyle w:val="ListParagraph"/>
-        <w:numPr>
-          <w:ilvl w:val="0"/>
-          <w:numId w:val="5"/>
-        </w:numPr>
-        <w:rPr>
-          <w:rFonts w:asciiTheme="majorHAnsi" w:hAnsiTheme="majorHAnsi" w:cstheme="majorHAnsi"/>
-          <w:b/>
-        </w:rPr>
-      </w:pPr>
-      <w:r>
-        <w:rPr>
-          <w:rFonts w:asciiTheme="majorHAnsi" w:hAnsiTheme="majorHAnsi" w:cstheme="majorHAnsi"/>
-          <w:b/>
-        </w:rPr>
-        <w:t>Air</w:t>
-      </w:r>
-      <w:r>
-        <w:rPr>
-          <w:rFonts w:asciiTheme="majorHAnsi" w:hAnsiTheme="majorHAnsi" w:cstheme="majorHAnsi"/>
-          <w:b/>
-        </w:rPr>
-        <w:t xml:space="preserve"> Strip is taken for the take off. </w:t>
-      </w:r>
-      <w:r>
-        <w:rPr>
-          <w:rFonts w:asciiTheme="majorHAnsi" w:hAnsiTheme="majorHAnsi" w:cstheme="majorHAnsi"/>
-        </w:rPr>
-        <w:t xml:space="preserve">The plane must wait for </w:t>
-      </w:r>
-      <w:r>
-        <w:rPr>
-          <w:rFonts w:asciiTheme="majorHAnsi" w:hAnsiTheme="majorHAnsi" w:cstheme="majorHAnsi"/>
-        </w:rPr>
-        <w:t xml:space="preserve">the prior </w:t>
-      </w:r>
-      <w:r>
-        <w:rPr>
-          <w:rFonts w:asciiTheme="majorHAnsi" w:hAnsiTheme="majorHAnsi" w:cstheme="majorHAnsi"/>
-        </w:rPr>
-        <w:t>airplane to take off first</w:t>
-      </w:r>
-      <w:r>
-        <w:rPr>
-          <w:rFonts w:asciiTheme="majorHAnsi" w:hAnsiTheme="majorHAnsi" w:cstheme="majorHAnsi"/>
-        </w:rPr>
-        <w:t xml:space="preserve"> and then he can ride into Air Strip</w:t>
-      </w:r>
-      <w:r>
-        <w:rPr>
-          <w:rFonts w:asciiTheme="majorHAnsi" w:hAnsiTheme="majorHAnsi" w:cstheme="majorHAnsi"/>
-        </w:rPr>
-        <w:t xml:space="preserve"> </w:t>
-      </w:r>
-      <w:r>
-        <w:rPr>
-          <w:rFonts w:asciiTheme="majorHAnsi" w:hAnsiTheme="majorHAnsi" w:cstheme="majorHAnsi"/>
-        </w:rPr>
-        <w:t xml:space="preserve">for </w:t>
-      </w:r>
-      <w:proofErr w:type="spellStart"/>
-      <w:r>
-        <w:rPr>
-          <w:rFonts w:asciiTheme="majorHAnsi" w:hAnsiTheme="majorHAnsi" w:cstheme="majorHAnsi"/>
-        </w:rPr>
-        <w:t>take off</w:t>
-      </w:r>
-      <w:proofErr w:type="spellEnd"/>
-      <w:r>
-        <w:rPr>
-          <w:rFonts w:asciiTheme="majorHAnsi" w:hAnsiTheme="majorHAnsi" w:cstheme="majorHAnsi"/>
-        </w:rPr>
-        <w:t>.</w:t>
-      </w:r>
-    </w:p>
-    <w:p>
-      <w:pPr>
-        <w:pStyle w:val="ListParagraph"/>
-        <w:numPr>
-          <w:ilvl w:val="0"/>
-          <w:numId w:val="5"/>
-        </w:numPr>
-        <w:rPr>
-          <w:rFonts w:asciiTheme="majorHAnsi" w:hAnsiTheme="majorHAnsi" w:cstheme="majorHAnsi"/>
-          <w:b/>
-        </w:rPr>
-      </w:pPr>
-      <w:r>
-        <w:rPr>
-          <w:rFonts w:asciiTheme="majorHAnsi" w:hAnsiTheme="majorHAnsi" w:cstheme="majorHAnsi"/>
-          <w:b/>
-        </w:rPr>
         <w:t>Jonathan can’t add checkpoints</w:t>
       </w:r>
       <w:r>
@@ -3155,6 +2891,7 @@
         <w:rPr>
           <w:rFonts w:asciiTheme="majorHAnsi" w:hAnsiTheme="majorHAnsi" w:cstheme="majorHAnsi"/>
         </w:rPr>
+        <w:lastRenderedPageBreak/>
         <w:t xml:space="preserve">After launching the application </w:t>
       </w:r>
       <w:r>
@@ -3325,7 +3062,9 @@
         <w:lastRenderedPageBreak/>
         <w:t>Requirements</w:t>
       </w:r>
+      <w:bookmarkStart w:id="9" w:name="_GoBack"/>
       <w:bookmarkEnd w:id="8"/>
+      <w:bookmarkEnd w:id="9"/>
     </w:p>
     <w:p>
       <w:pPr>
@@ -3334,7 +3073,7 @@
           <w:rFonts w:cstheme="majorHAnsi"/>
         </w:rPr>
       </w:pPr>
-      <w:bookmarkStart w:id="9" w:name="_Toc508310232"/>
+      <w:bookmarkStart w:id="10" w:name="_Toc508310232"/>
       <w:proofErr w:type="spellStart"/>
       <w:r>
         <w:rPr>
@@ -3349,7 +3088,7 @@
         </w:rPr>
         <w:t xml:space="preserve"> table</w:t>
       </w:r>
-      <w:bookmarkEnd w:id="9"/>
+      <w:bookmarkEnd w:id="10"/>
     </w:p>
     <w:p>
       <w:pPr>
@@ -6416,7 +6155,7 @@
           <w:rFonts w:cstheme="majorHAnsi"/>
         </w:rPr>
       </w:pPr>
-      <w:bookmarkStart w:id="10" w:name="_Toc508310233"/>
+      <w:bookmarkStart w:id="11" w:name="_Toc508310233"/>
       <w:r>
         <w:rPr>
           <w:rFonts w:cstheme="majorHAnsi"/>
@@ -6424,7 +6163,7 @@
         <w:lastRenderedPageBreak/>
         <w:t>Detailed requirements</w:t>
       </w:r>
-      <w:bookmarkEnd w:id="10"/>
+      <w:bookmarkEnd w:id="11"/>
     </w:p>
     <w:p>
       <w:pPr>
@@ -6433,14 +6172,14 @@
           <w:rFonts w:cstheme="majorHAnsi"/>
         </w:rPr>
       </w:pPr>
-      <w:bookmarkStart w:id="11" w:name="_Toc508310234"/>
+      <w:bookmarkStart w:id="12" w:name="_Toc508310234"/>
       <w:r>
         <w:rPr>
           <w:rFonts w:cstheme="majorHAnsi"/>
         </w:rPr>
         <w:t>Must have</w:t>
       </w:r>
-      <w:bookmarkEnd w:id="11"/>
+      <w:bookmarkEnd w:id="12"/>
     </w:p>
     <w:p>
       <w:pPr>
@@ -6813,14 +6552,14 @@
           <w:rFonts w:cstheme="majorHAnsi"/>
         </w:rPr>
       </w:pPr>
-      <w:bookmarkStart w:id="12" w:name="_Toc508310235"/>
+      <w:bookmarkStart w:id="13" w:name="_Toc508310235"/>
       <w:r>
         <w:rPr>
           <w:rFonts w:cstheme="majorHAnsi"/>
         </w:rPr>
         <w:t>Should have</w:t>
       </w:r>
-      <w:bookmarkEnd w:id="12"/>
+      <w:bookmarkEnd w:id="13"/>
     </w:p>
     <w:p>
       <w:pPr>
@@ -6921,14 +6660,14 @@
           <w:rFonts w:cstheme="majorHAnsi"/>
         </w:rPr>
       </w:pPr>
-      <w:bookmarkStart w:id="13" w:name="_Toc508310236"/>
+      <w:bookmarkStart w:id="14" w:name="_Toc508310236"/>
       <w:r>
         <w:rPr>
           <w:rFonts w:cstheme="majorHAnsi"/>
         </w:rPr>
         <w:t>Could have</w:t>
       </w:r>
-      <w:bookmarkEnd w:id="13"/>
+      <w:bookmarkEnd w:id="14"/>
     </w:p>
     <w:p>
       <w:pPr>
@@ -7099,7 +6838,7 @@
           <w:rFonts w:cstheme="majorHAnsi"/>
         </w:rPr>
       </w:pPr>
-      <w:bookmarkStart w:id="14" w:name="_Toc508310237"/>
+      <w:bookmarkStart w:id="15" w:name="_Toc508310237"/>
       <w:r>
         <w:rPr>
           <w:rFonts w:cstheme="majorHAnsi"/>
@@ -7114,7 +6853,7 @@
         </w:rPr>
         <w:t>have</w:t>
       </w:r>
-      <w:bookmarkEnd w:id="14"/>
+      <w:bookmarkEnd w:id="15"/>
       <w:proofErr w:type="gramEnd"/>
     </w:p>
     <w:p>
@@ -7142,14 +6881,14 @@
           <w:rFonts w:cstheme="majorHAnsi"/>
         </w:rPr>
       </w:pPr>
-      <w:bookmarkStart w:id="15" w:name="_Toc508310238"/>
+      <w:bookmarkStart w:id="16" w:name="_Toc508310238"/>
       <w:r>
         <w:rPr>
           <w:rFonts w:cstheme="majorHAnsi"/>
         </w:rPr>
         <w:t>User interface</w:t>
       </w:r>
-      <w:bookmarkEnd w:id="15"/>
+      <w:bookmarkEnd w:id="16"/>
     </w:p>
     <w:p>
       <w:pPr>
@@ -7294,7 +7033,7 @@
           <w:rFonts w:cstheme="majorHAnsi"/>
         </w:rPr>
       </w:pPr>
-      <w:bookmarkStart w:id="16" w:name="_Toc508310239"/>
+      <w:bookmarkStart w:id="17" w:name="_Toc508310239"/>
       <w:r>
         <w:rPr>
           <w:rFonts w:cstheme="majorHAnsi"/>
@@ -7302,7 +7041,7 @@
         <w:lastRenderedPageBreak/>
         <w:t>Use Cases</w:t>
       </w:r>
-      <w:bookmarkEnd w:id="16"/>
+      <w:bookmarkEnd w:id="17"/>
     </w:p>
     <w:p>
       <w:pPr>
@@ -8539,19 +8278,7 @@
     </w:p>
     <w:p>
       <w:pPr>
-        <w:pStyle w:val="ListParagraph"/>
-        <w:numPr>
-          <w:ilvl w:val="0"/>
-          <w:numId w:val="28"/>
-        </w:numPr>
         <w:spacing w:line="256" w:lineRule="auto"/>
-      </w:pPr>
-      <w:r>
-        <w:t>Application accepts the changes with the checkpoints, adapts the routing to the new environment and proceeds with the simulation</w:t>
-      </w:r>
-    </w:p>
-    <w:p>
-      <w:pPr>
         <w:ind w:left="360"/>
       </w:pPr>
       <w:r>
@@ -8673,7 +8400,6 @@
     </w:p>
     <w:p>
       <w:r>
-        <w:lastRenderedPageBreak/>
         <w:t>MSS:</w:t>
       </w:r>
     </w:p>
@@ -8687,6 +8413,7 @@
         <w:spacing w:line="256" w:lineRule="auto"/>
       </w:pPr>
       <w:r>
+        <w:lastRenderedPageBreak/>
         <w:t>User selects the option to add a new airplane to the air space</w:t>
       </w:r>
     </w:p>
@@ -8744,6 +8471,19 @@
     </w:p>
     <w:p>
       <w:pPr>
+        <w:pStyle w:val="ListParagraph"/>
+        <w:numPr>
+          <w:ilvl w:val="0"/>
+          <w:numId w:val="29"/>
+        </w:numPr>
+        <w:spacing w:line="256" w:lineRule="auto"/>
+      </w:pPr>
+      <w:r>
+        <w:t>User selects to exit airplane menu</w:t>
+      </w:r>
+    </w:p>
+    <w:p>
+      <w:pPr>
         <w:spacing w:line="256" w:lineRule="auto"/>
         <w:ind w:left="360"/>
       </w:pPr>
@@ -8766,7 +8506,13 @@
         <w:t xml:space="preserve"> </w:t>
       </w:r>
       <w:r>
-        <w:t>Selected are is not for airplanes</w:t>
+        <w:t>Selected are</w:t>
+      </w:r>
+      <w:r>
+        <w:t>a</w:t>
+      </w:r>
+      <w:r>
+        <w:t xml:space="preserve"> is not for airplanes</w:t>
       </w:r>
     </w:p>
     <w:p>
@@ -8780,8 +8526,6 @@
         <w:tab/>
         <w:t>I. A warning message is displayed</w:t>
       </w:r>
-      <w:bookmarkStart w:id="17" w:name="_GoBack"/>
-      <w:bookmarkEnd w:id="17"/>
     </w:p>
     <w:p>
       <w:pPr>
@@ -8809,6 +8553,9 @@
       <w:r>
         <w:t xml:space="preserve"> The user decides to discard the aircraft</w:t>
       </w:r>
+      <w:r>
+        <w:t xml:space="preserve"> by clicking on it on the map</w:t>
+      </w:r>
     </w:p>
     <w:p>
       <w:pPr>
@@ -8824,7 +8571,10 @@
         <w:t>I.</w:t>
       </w:r>
       <w:r>
-        <w:t xml:space="preserve"> The set of controls for new airplane definition are dismissed</w:t>
+        <w:t xml:space="preserve"> </w:t>
+      </w:r>
+      <w:r>
+        <w:t>The airplane disappears from the map</w:t>
       </w:r>
     </w:p>
     <w:p>
@@ -8836,18 +8586,18 @@
       </w:r>
       <w:r>
         <w:tab/>
-      </w:r>
-      <w:r>
-        <w:t>II.</w:t>
-      </w:r>
-      <w:r>
-        <w:t xml:space="preserve"> Simulation proceeds without a change</w:t>
+        <w:t>II. Proceed to MSS 2 or MSS 6</w:t>
       </w:r>
     </w:p>
     <w:p>
       <w:pPr>
         <w:spacing w:line="256" w:lineRule="auto"/>
       </w:pPr>
+    </w:p>
+    <w:p>
+      <w:pPr>
+        <w:spacing w:line="256" w:lineRule="auto"/>
+      </w:pPr>
       <w:r>
         <w:t>Name:</w:t>
       </w:r>
@@ -8862,6 +8612,9 @@
       <w:r>
         <w:t>Goal:</w:t>
       </w:r>
+      <w:r>
+        <w:t xml:space="preserve"> Clear all the settings and attributes of the simulation</w:t>
+      </w:r>
     </w:p>
     <w:p>
       <w:pPr>
@@ -8870,6 +8623,9 @@
       <w:r>
         <w:t>Actor:</w:t>
       </w:r>
+      <w:r>
+        <w:t xml:space="preserve"> User</w:t>
+      </w:r>
     </w:p>
     <w:p>
       <w:pPr>
@@ -8878,27 +8634,157 @@
       <w:r>
         <w:t>Pre:</w:t>
       </w:r>
+      <w:r>
+        <w:t xml:space="preserve"> The user has logged in</w:t>
+      </w:r>
     </w:p>
     <w:p>
       <w:pPr>
         <w:spacing w:line="256" w:lineRule="auto"/>
       </w:pPr>
-      <w:proofErr w:type="spellStart"/>
-      <w:r>
-        <w:t>Mss</w:t>
-      </w:r>
-      <w:proofErr w:type="spellEnd"/>
+      <w:r>
+        <w:t>M</w:t>
+      </w:r>
+      <w:r>
+        <w:t>SS</w:t>
+      </w:r>
       <w:r>
         <w:t>:</w:t>
       </w:r>
     </w:p>
     <w:p>
       <w:pPr>
+        <w:pStyle w:val="ListParagraph"/>
+        <w:numPr>
+          <w:ilvl w:val="0"/>
+          <w:numId w:val="34"/>
+        </w:numPr>
         <w:spacing w:line="256" w:lineRule="auto"/>
       </w:pPr>
       <w:r>
-        <w:tab/>
-      </w:r>
+        <w:t>User selects to clear simulation</w:t>
+      </w:r>
+    </w:p>
+    <w:p>
+      <w:pPr>
+        <w:pStyle w:val="ListParagraph"/>
+        <w:numPr>
+          <w:ilvl w:val="0"/>
+          <w:numId w:val="34"/>
+        </w:numPr>
+        <w:spacing w:line="256" w:lineRule="auto"/>
+      </w:pPr>
+      <w:r>
+        <w:t>Settings and attributes are cleared</w:t>
+      </w:r>
+    </w:p>
+    <w:p>
+      <w:pPr>
+        <w:spacing w:line="256" w:lineRule="auto"/>
+      </w:pPr>
+    </w:p>
+    <w:p>
+      <w:pPr>
+        <w:spacing w:line="256" w:lineRule="auto"/>
+      </w:pPr>
+      <w:r>
+        <w:t xml:space="preserve">Name: </w:t>
+      </w:r>
+      <w:r>
+        <w:t>Start simulation</w:t>
+      </w:r>
+    </w:p>
+    <w:p>
+      <w:pPr>
+        <w:spacing w:line="256" w:lineRule="auto"/>
+      </w:pPr>
+      <w:r>
+        <w:t>Goal:</w:t>
+      </w:r>
+      <w:r>
+        <w:t xml:space="preserve"> Start simulation with selected settings and attributes</w:t>
+      </w:r>
+    </w:p>
+    <w:p>
+      <w:pPr>
+        <w:spacing w:line="256" w:lineRule="auto"/>
+      </w:pPr>
+      <w:r>
+        <w:t>Actor:</w:t>
+      </w:r>
+      <w:r>
+        <w:t xml:space="preserve"> User</w:t>
+      </w:r>
+    </w:p>
+    <w:p>
+      <w:pPr>
+        <w:spacing w:line="256" w:lineRule="auto"/>
+      </w:pPr>
+      <w:r>
+        <w:t>Pre:</w:t>
+      </w:r>
+      <w:r>
+        <w:t xml:space="preserve"> The user has logged in</w:t>
+      </w:r>
+    </w:p>
+    <w:p>
+      <w:pPr>
+        <w:spacing w:line="256" w:lineRule="auto"/>
+      </w:pPr>
+      <w:r>
+        <w:t>M</w:t>
+      </w:r>
+      <w:r>
+        <w:t>SS</w:t>
+      </w:r>
+      <w:r>
+        <w:t>:</w:t>
+      </w:r>
+    </w:p>
+    <w:p>
+      <w:pPr>
+        <w:pStyle w:val="ListParagraph"/>
+        <w:numPr>
+          <w:ilvl w:val="0"/>
+          <w:numId w:val="35"/>
+        </w:numPr>
+        <w:spacing w:line="256" w:lineRule="auto"/>
+      </w:pPr>
+      <w:r>
+        <w:t>User selects to calculate the rout</w:t>
+      </w:r>
+    </w:p>
+    <w:p>
+      <w:pPr>
+        <w:pStyle w:val="ListParagraph"/>
+        <w:numPr>
+          <w:ilvl w:val="0"/>
+          <w:numId w:val="35"/>
+        </w:numPr>
+        <w:spacing w:line="256" w:lineRule="auto"/>
+      </w:pPr>
+      <w:r>
+        <w:t>User selects to start simulation</w:t>
+      </w:r>
+    </w:p>
+    <w:p>
+      <w:pPr>
+        <w:pStyle w:val="ListParagraph"/>
+        <w:numPr>
+          <w:ilvl w:val="0"/>
+          <w:numId w:val="35"/>
+        </w:numPr>
+        <w:spacing w:line="256" w:lineRule="auto"/>
+      </w:pPr>
+      <w:r>
+        <w:t>Simulation starts running</w:t>
+      </w:r>
+    </w:p>
+    <w:p>
+      <w:pPr>
+        <w:spacing w:line="256" w:lineRule="auto"/>
+        <w:ind w:firstLine="360"/>
+      </w:pPr>
       <w:r>
         <w:t>Extensions:</w:t>
       </w:r>
@@ -8906,113 +8792,71 @@
     <w:p>
       <w:pPr>
         <w:spacing w:line="256" w:lineRule="auto"/>
-      </w:pPr>
-      <w:r>
-        <w:t xml:space="preserve">Name: </w:t>
-      </w:r>
-    </w:p>
-    <w:p>
-      <w:pPr>
-        <w:spacing w:line="256" w:lineRule="auto"/>
-      </w:pPr>
-      <w:r>
-        <w:t>Goal:</w:t>
-      </w:r>
-    </w:p>
-    <w:p>
-      <w:pPr>
-        <w:spacing w:line="256" w:lineRule="auto"/>
-      </w:pPr>
-      <w:r>
-        <w:t>Actor:</w:t>
-      </w:r>
-    </w:p>
-    <w:p>
-      <w:pPr>
-        <w:spacing w:line="256" w:lineRule="auto"/>
-      </w:pPr>
-      <w:r>
-        <w:t>Pre:</w:t>
-      </w:r>
-    </w:p>
-    <w:p>
-      <w:pPr>
-        <w:spacing w:line="256" w:lineRule="auto"/>
-      </w:pPr>
-      <w:proofErr w:type="spellStart"/>
-      <w:r>
-        <w:t>Mss</w:t>
-      </w:r>
-      <w:proofErr w:type="spellEnd"/>
-      <w:r>
-        <w:t>:</w:t>
-      </w:r>
-    </w:p>
-    <w:p>
-      <w:pPr>
-        <w:spacing w:line="256" w:lineRule="auto"/>
-      </w:pPr>
-      <w:r>
-        <w:tab/>
-        <w:t>Extensions:</w:t>
-      </w:r>
-    </w:p>
-    <w:p>
-      <w:pPr>
-        <w:spacing w:line="256" w:lineRule="auto"/>
-      </w:pPr>
-      <w:r>
-        <w:t>Name: Calculate rout</w:t>
-      </w:r>
-    </w:p>
-    <w:p>
-      <w:pPr>
-        <w:spacing w:line="256" w:lineRule="auto"/>
-      </w:pPr>
-      <w:r>
-        <w:t>Goal:</w:t>
-      </w:r>
-    </w:p>
-    <w:p>
-      <w:pPr>
-        <w:spacing w:line="256" w:lineRule="auto"/>
-      </w:pPr>
-      <w:r>
-        <w:t>Actor:</w:t>
-      </w:r>
-    </w:p>
-    <w:p>
-      <w:pPr>
-        <w:spacing w:line="256" w:lineRule="auto"/>
-      </w:pPr>
-      <w:r>
-        <w:t>Pre:</w:t>
-      </w:r>
-    </w:p>
-    <w:p>
-      <w:pPr>
-        <w:spacing w:line="256" w:lineRule="auto"/>
-      </w:pPr>
-      <w:proofErr w:type="spellStart"/>
-      <w:r>
-        <w:t>Mss</w:t>
-      </w:r>
-      <w:proofErr w:type="spellEnd"/>
-      <w:r>
-        <w:t>:</w:t>
-      </w:r>
-    </w:p>
-    <w:p>
-      <w:pPr>
-        <w:spacing w:line="256" w:lineRule="auto"/>
+        <w:ind w:firstLine="360"/>
       </w:pPr>
       <w:r>
         <w:lastRenderedPageBreak/>
         <w:tab/>
-        <w:t>Extensions:</w:t>
-      </w:r>
-    </w:p>
-    <w:p/>
+        <w:t xml:space="preserve">1.a. </w:t>
+      </w:r>
+      <w:r>
+        <w:t>Not enough checkpoints added</w:t>
+      </w:r>
+    </w:p>
+    <w:p>
+      <w:pPr>
+        <w:spacing w:line="256" w:lineRule="auto"/>
+        <w:ind w:firstLine="360"/>
+      </w:pPr>
+      <w:r>
+        <w:tab/>
+      </w:r>
+      <w:r>
+        <w:tab/>
+        <w:t>I. A message is displayed warning about that</w:t>
+      </w:r>
+    </w:p>
+    <w:p>
+      <w:pPr>
+        <w:spacing w:line="256" w:lineRule="auto"/>
+        <w:ind w:left="720" w:firstLine="720"/>
+      </w:pPr>
+      <w:r>
+        <w:t>I</w:t>
+      </w:r>
+      <w:r>
+        <w:t>I</w:t>
+      </w:r>
+      <w:r>
+        <w:t xml:space="preserve">. </w:t>
+      </w:r>
+      <w:r>
+        <w:t>Proceed to use case “Add checkpoint”</w:t>
+      </w:r>
+    </w:p>
+    <w:p>
+      <w:pPr>
+        <w:spacing w:line="256" w:lineRule="auto"/>
+        <w:ind w:firstLine="360"/>
+      </w:pPr>
+      <w:r>
+        <w:tab/>
+        <w:t>1.b. No airplanes were added</w:t>
+      </w:r>
+    </w:p>
+    <w:p>
+      <w:pPr>
+        <w:spacing w:line="256" w:lineRule="auto"/>
+        <w:ind w:firstLine="360"/>
+      </w:pPr>
+      <w:r>
+        <w:tab/>
+      </w:r>
+      <w:r>
+        <w:tab/>
+        <w:t>I. Simulation starts without airplanes</w:t>
+      </w:r>
+    </w:p>
     <w:sectPr>
       <w:pgSz w:w="12240" w:h="15840"/>
       <w:pgMar w:top="1440" w:right="1440" w:bottom="1440" w:left="1440" w:header="720" w:footer="720" w:gutter="0"/>
@@ -10274,6 +10118,92 @@
     </w:lvl>
   </w:abstractNum>
   <w:abstractNum w:abstractNumId="12" w15:restartNumberingAfterBreak="0">
+    <w:nsid w:val="30403AFD"/>
+    <w:multiLevelType w:val="hybridMultilevel"/>
+    <w:tmpl w:val="3D241DE6"/>
+    <w:lvl w:ilvl="0" w:tplc="0427000F">
+      <w:start w:val="1"/>
+      <w:numFmt w:val="decimal"/>
+      <w:lvlText w:val="%1."/>
+      <w:lvlJc w:val="left"/>
+      <w:pPr>
+        <w:ind w:left="720" w:hanging="360"/>
+      </w:pPr>
+    </w:lvl>
+    <w:lvl w:ilvl="1" w:tplc="04270019" w:tentative="1">
+      <w:start w:val="1"/>
+      <w:numFmt w:val="lowerLetter"/>
+      <w:lvlText w:val="%2."/>
+      <w:lvlJc w:val="left"/>
+      <w:pPr>
+        <w:ind w:left="1440" w:hanging="360"/>
+      </w:pPr>
+    </w:lvl>
+    <w:lvl w:ilvl="2" w:tplc="0427001B" w:tentative="1">
+      <w:start w:val="1"/>
+      <w:numFmt w:val="lowerRoman"/>
+      <w:lvlText w:val="%3."/>
+      <w:lvlJc w:val="right"/>
+      <w:pPr>
+        <w:ind w:left="2160" w:hanging="180"/>
+      </w:pPr>
+    </w:lvl>
+    <w:lvl w:ilvl="3" w:tplc="0427000F" w:tentative="1">
+      <w:start w:val="1"/>
+      <w:numFmt w:val="decimal"/>
+      <w:lvlText w:val="%4."/>
+      <w:lvlJc w:val="left"/>
+      <w:pPr>
+        <w:ind w:left="2880" w:hanging="360"/>
+      </w:pPr>
+    </w:lvl>
+    <w:lvl w:ilvl="4" w:tplc="04270019" w:tentative="1">
+      <w:start w:val="1"/>
+      <w:numFmt w:val="lowerLetter"/>
+      <w:lvlText w:val="%5."/>
+      <w:lvlJc w:val="left"/>
+      <w:pPr>
+        <w:ind w:left="3600" w:hanging="360"/>
+      </w:pPr>
+    </w:lvl>
+    <w:lvl w:ilvl="5" w:tplc="0427001B" w:tentative="1">
+      <w:start w:val="1"/>
+      <w:numFmt w:val="lowerRoman"/>
+      <w:lvlText w:val="%6."/>
+      <w:lvlJc w:val="right"/>
+      <w:pPr>
+        <w:ind w:left="4320" w:hanging="180"/>
+      </w:pPr>
+    </w:lvl>
+    <w:lvl w:ilvl="6" w:tplc="0427000F" w:tentative="1">
+      <w:start w:val="1"/>
+      <w:numFmt w:val="decimal"/>
+      <w:lvlText w:val="%7."/>
+      <w:lvlJc w:val="left"/>
+      <w:pPr>
+        <w:ind w:left="5040" w:hanging="360"/>
+      </w:pPr>
+    </w:lvl>
+    <w:lvl w:ilvl="7" w:tplc="04270019" w:tentative="1">
+      <w:start w:val="1"/>
+      <w:numFmt w:val="lowerLetter"/>
+      <w:lvlText w:val="%8."/>
+      <w:lvlJc w:val="left"/>
+      <w:pPr>
+        <w:ind w:left="5760" w:hanging="360"/>
+      </w:pPr>
+    </w:lvl>
+    <w:lvl w:ilvl="8" w:tplc="0427001B" w:tentative="1">
+      <w:start w:val="1"/>
+      <w:numFmt w:val="lowerRoman"/>
+      <w:lvlText w:val="%9."/>
+      <w:lvlJc w:val="right"/>
+      <w:pPr>
+        <w:ind w:left="6480" w:hanging="180"/>
+      </w:pPr>
+    </w:lvl>
+  </w:abstractNum>
+  <w:abstractNum w:abstractNumId="13" w15:restartNumberingAfterBreak="0">
     <w:nsid w:val="341C459A"/>
     <w:multiLevelType w:val="hybridMultilevel"/>
     <w:tmpl w:val="C97ADEE0"/>
@@ -10386,7 +10316,7 @@
       </w:rPr>
     </w:lvl>
   </w:abstractNum>
-  <w:abstractNum w:abstractNumId="13" w15:restartNumberingAfterBreak="0">
+  <w:abstractNum w:abstractNumId="14" w15:restartNumberingAfterBreak="0">
     <w:nsid w:val="3D581621"/>
     <w:multiLevelType w:val="hybridMultilevel"/>
     <w:tmpl w:val="24A2D58E"/>
@@ -10499,7 +10429,7 @@
       </w:rPr>
     </w:lvl>
   </w:abstractNum>
-  <w:abstractNum w:abstractNumId="14" w15:restartNumberingAfterBreak="0">
+  <w:abstractNum w:abstractNumId="15" w15:restartNumberingAfterBreak="0">
     <w:nsid w:val="3F3F1081"/>
     <w:multiLevelType w:val="hybridMultilevel"/>
     <w:tmpl w:val="A912A0AA"/>
@@ -10612,7 +10542,7 @@
       </w:rPr>
     </w:lvl>
   </w:abstractNum>
-  <w:abstractNum w:abstractNumId="15" w15:restartNumberingAfterBreak="0">
+  <w:abstractNum w:abstractNumId="16" w15:restartNumberingAfterBreak="0">
     <w:nsid w:val="414E135A"/>
     <w:multiLevelType w:val="hybridMultilevel"/>
     <w:tmpl w:val="26420C64"/>
@@ -10725,7 +10655,7 @@
       </w:rPr>
     </w:lvl>
   </w:abstractNum>
-  <w:abstractNum w:abstractNumId="16" w15:restartNumberingAfterBreak="0">
+  <w:abstractNum w:abstractNumId="17" w15:restartNumberingAfterBreak="0">
     <w:nsid w:val="41FF0C23"/>
     <w:multiLevelType w:val="multilevel"/>
     <w:tmpl w:val="AF4A3AE2"/>
@@ -10838,10 +10768,10 @@
       </w:rPr>
     </w:lvl>
   </w:abstractNum>
-  <w:abstractNum w:abstractNumId="17" w15:restartNumberingAfterBreak="0">
+  <w:abstractNum w:abstractNumId="18" w15:restartNumberingAfterBreak="0">
     <w:nsid w:val="470C5859"/>
     <w:multiLevelType w:val="hybridMultilevel"/>
-    <w:tmpl w:val="1C4A933E"/>
+    <w:tmpl w:val="3D241DE6"/>
     <w:lvl w:ilvl="0" w:tplc="0427000F">
       <w:start w:val="1"/>
       <w:numFmt w:val="decimal"/>
@@ -10924,7 +10854,7 @@
       </w:pPr>
     </w:lvl>
   </w:abstractNum>
-  <w:abstractNum w:abstractNumId="18" w15:restartNumberingAfterBreak="0">
+  <w:abstractNum w:abstractNumId="19" w15:restartNumberingAfterBreak="0">
     <w:nsid w:val="47B704E2"/>
     <w:multiLevelType w:val="hybridMultilevel"/>
     <w:tmpl w:val="E2A2E4DC"/>
@@ -11037,7 +10967,7 @@
       </w:rPr>
     </w:lvl>
   </w:abstractNum>
-  <w:abstractNum w:abstractNumId="19" w15:restartNumberingAfterBreak="0">
+  <w:abstractNum w:abstractNumId="20" w15:restartNumberingAfterBreak="0">
     <w:nsid w:val="4874473B"/>
     <w:multiLevelType w:val="hybridMultilevel"/>
     <w:tmpl w:val="6A886B30"/>
@@ -11123,7 +11053,7 @@
       </w:pPr>
     </w:lvl>
   </w:abstractNum>
-  <w:abstractNum w:abstractNumId="20" w15:restartNumberingAfterBreak="0">
+  <w:abstractNum w:abstractNumId="21" w15:restartNumberingAfterBreak="0">
     <w:nsid w:val="4BD02B24"/>
     <w:multiLevelType w:val="hybridMultilevel"/>
     <w:tmpl w:val="9CE80DB0"/>
@@ -11236,7 +11166,7 @@
       </w:rPr>
     </w:lvl>
   </w:abstractNum>
-  <w:abstractNum w:abstractNumId="21" w15:restartNumberingAfterBreak="0">
+  <w:abstractNum w:abstractNumId="22" w15:restartNumberingAfterBreak="0">
     <w:nsid w:val="547D7515"/>
     <w:multiLevelType w:val="hybridMultilevel"/>
     <w:tmpl w:val="0EAADE7C"/>
@@ -11349,7 +11279,7 @@
       </w:rPr>
     </w:lvl>
   </w:abstractNum>
-  <w:abstractNum w:abstractNumId="22" w15:restartNumberingAfterBreak="0">
+  <w:abstractNum w:abstractNumId="23" w15:restartNumberingAfterBreak="0">
     <w:nsid w:val="57162A30"/>
     <w:multiLevelType w:val="hybridMultilevel"/>
     <w:tmpl w:val="39B0A442"/>
@@ -11462,7 +11392,7 @@
       </w:rPr>
     </w:lvl>
   </w:abstractNum>
-  <w:abstractNum w:abstractNumId="23" w15:restartNumberingAfterBreak="0">
+  <w:abstractNum w:abstractNumId="24" w15:restartNumberingAfterBreak="0">
     <w:nsid w:val="5C15654C"/>
     <w:multiLevelType w:val="hybridMultilevel"/>
     <w:tmpl w:val="E4FAFFE2"/>
@@ -11575,7 +11505,7 @@
       </w:rPr>
     </w:lvl>
   </w:abstractNum>
-  <w:abstractNum w:abstractNumId="24" w15:restartNumberingAfterBreak="0">
+  <w:abstractNum w:abstractNumId="25" w15:restartNumberingAfterBreak="0">
     <w:nsid w:val="5D86200F"/>
     <w:multiLevelType w:val="hybridMultilevel"/>
     <w:tmpl w:val="22F8111A"/>
@@ -11688,7 +11618,7 @@
       </w:rPr>
     </w:lvl>
   </w:abstractNum>
-  <w:abstractNum w:abstractNumId="25" w15:restartNumberingAfterBreak="0">
+  <w:abstractNum w:abstractNumId="26" w15:restartNumberingAfterBreak="0">
     <w:nsid w:val="65983BFE"/>
     <w:multiLevelType w:val="hybridMultilevel"/>
     <w:tmpl w:val="63A62E58"/>
@@ -11801,7 +11731,93 @@
       </w:rPr>
     </w:lvl>
   </w:abstractNum>
-  <w:abstractNum w:abstractNumId="26" w15:restartNumberingAfterBreak="0">
+  <w:abstractNum w:abstractNumId="27" w15:restartNumberingAfterBreak="0">
+    <w:nsid w:val="6806023B"/>
+    <w:multiLevelType w:val="hybridMultilevel"/>
+    <w:tmpl w:val="65363764"/>
+    <w:lvl w:ilvl="0" w:tplc="0427000F">
+      <w:start w:val="1"/>
+      <w:numFmt w:val="decimal"/>
+      <w:lvlText w:val="%1."/>
+      <w:lvlJc w:val="left"/>
+      <w:pPr>
+        <w:ind w:left="720" w:hanging="360"/>
+      </w:pPr>
+    </w:lvl>
+    <w:lvl w:ilvl="1" w:tplc="04270019" w:tentative="1">
+      <w:start w:val="1"/>
+      <w:numFmt w:val="lowerLetter"/>
+      <w:lvlText w:val="%2."/>
+      <w:lvlJc w:val="left"/>
+      <w:pPr>
+        <w:ind w:left="1440" w:hanging="360"/>
+      </w:pPr>
+    </w:lvl>
+    <w:lvl w:ilvl="2" w:tplc="0427001B" w:tentative="1">
+      <w:start w:val="1"/>
+      <w:numFmt w:val="lowerRoman"/>
+      <w:lvlText w:val="%3."/>
+      <w:lvlJc w:val="right"/>
+      <w:pPr>
+        <w:ind w:left="2160" w:hanging="180"/>
+      </w:pPr>
+    </w:lvl>
+    <w:lvl w:ilvl="3" w:tplc="0427000F" w:tentative="1">
+      <w:start w:val="1"/>
+      <w:numFmt w:val="decimal"/>
+      <w:lvlText w:val="%4."/>
+      <w:lvlJc w:val="left"/>
+      <w:pPr>
+        <w:ind w:left="2880" w:hanging="360"/>
+      </w:pPr>
+    </w:lvl>
+    <w:lvl w:ilvl="4" w:tplc="04270019" w:tentative="1">
+      <w:start w:val="1"/>
+      <w:numFmt w:val="lowerLetter"/>
+      <w:lvlText w:val="%5."/>
+      <w:lvlJc w:val="left"/>
+      <w:pPr>
+        <w:ind w:left="3600" w:hanging="360"/>
+      </w:pPr>
+    </w:lvl>
+    <w:lvl w:ilvl="5" w:tplc="0427001B" w:tentative="1">
+      <w:start w:val="1"/>
+      <w:numFmt w:val="lowerRoman"/>
+      <w:lvlText w:val="%6."/>
+      <w:lvlJc w:val="right"/>
+      <w:pPr>
+        <w:ind w:left="4320" w:hanging="180"/>
+      </w:pPr>
+    </w:lvl>
+    <w:lvl w:ilvl="6" w:tplc="0427000F" w:tentative="1">
+      <w:start w:val="1"/>
+      <w:numFmt w:val="decimal"/>
+      <w:lvlText w:val="%7."/>
+      <w:lvlJc w:val="left"/>
+      <w:pPr>
+        <w:ind w:left="5040" w:hanging="360"/>
+      </w:pPr>
+    </w:lvl>
+    <w:lvl w:ilvl="7" w:tplc="04270019" w:tentative="1">
+      <w:start w:val="1"/>
+      <w:numFmt w:val="lowerLetter"/>
+      <w:lvlText w:val="%8."/>
+      <w:lvlJc w:val="left"/>
+      <w:pPr>
+        <w:ind w:left="5760" w:hanging="360"/>
+      </w:pPr>
+    </w:lvl>
+    <w:lvl w:ilvl="8" w:tplc="0427001B" w:tentative="1">
+      <w:start w:val="1"/>
+      <w:numFmt w:val="lowerRoman"/>
+      <w:lvlText w:val="%9."/>
+      <w:lvlJc w:val="right"/>
+      <w:pPr>
+        <w:ind w:left="6480" w:hanging="180"/>
+      </w:pPr>
+    </w:lvl>
+  </w:abstractNum>
+  <w:abstractNum w:abstractNumId="28" w15:restartNumberingAfterBreak="0">
     <w:nsid w:val="68927363"/>
     <w:multiLevelType w:val="hybridMultilevel"/>
     <w:tmpl w:val="6A886B30"/>
@@ -11887,7 +11903,7 @@
       </w:pPr>
     </w:lvl>
   </w:abstractNum>
-  <w:abstractNum w:abstractNumId="27" w15:restartNumberingAfterBreak="0">
+  <w:abstractNum w:abstractNumId="29" w15:restartNumberingAfterBreak="0">
     <w:nsid w:val="6FF720C8"/>
     <w:multiLevelType w:val="hybridMultilevel"/>
     <w:tmpl w:val="6A886B30"/>
@@ -11973,7 +11989,7 @@
       </w:pPr>
     </w:lvl>
   </w:abstractNum>
-  <w:abstractNum w:abstractNumId="28" w15:restartNumberingAfterBreak="0">
+  <w:abstractNum w:abstractNumId="30" w15:restartNumberingAfterBreak="0">
     <w:nsid w:val="717C642D"/>
     <w:multiLevelType w:val="multilevel"/>
     <w:tmpl w:val="0409001D"/>
@@ -12059,7 +12075,7 @@
       </w:pPr>
     </w:lvl>
   </w:abstractNum>
-  <w:abstractNum w:abstractNumId="29" w15:restartNumberingAfterBreak="0">
+  <w:abstractNum w:abstractNumId="31" w15:restartNumberingAfterBreak="0">
     <w:nsid w:val="77B70306"/>
     <w:multiLevelType w:val="hybridMultilevel"/>
     <w:tmpl w:val="6A886B30"/>
@@ -12145,7 +12161,7 @@
       </w:pPr>
     </w:lvl>
   </w:abstractNum>
-  <w:abstractNum w:abstractNumId="30" w15:restartNumberingAfterBreak="0">
+  <w:abstractNum w:abstractNumId="32" w15:restartNumberingAfterBreak="0">
     <w:nsid w:val="7B8D16AA"/>
     <w:multiLevelType w:val="multilevel"/>
     <w:tmpl w:val="43E2AA96"/>
@@ -12258,7 +12274,7 @@
       </w:rPr>
     </w:lvl>
   </w:abstractNum>
-  <w:abstractNum w:abstractNumId="31" w15:restartNumberingAfterBreak="0">
+  <w:abstractNum w:abstractNumId="33" w15:restartNumberingAfterBreak="0">
     <w:nsid w:val="7D003D6A"/>
     <w:multiLevelType w:val="hybridMultilevel"/>
     <w:tmpl w:val="8C4CA1E4"/>
@@ -12371,7 +12387,7 @@
       </w:rPr>
     </w:lvl>
   </w:abstractNum>
-  <w:abstractNum w:abstractNumId="32" w15:restartNumberingAfterBreak="0">
+  <w:abstractNum w:abstractNumId="34" w15:restartNumberingAfterBreak="0">
     <w:nsid w:val="7D4E5BCE"/>
     <w:multiLevelType w:val="hybridMultilevel"/>
     <w:tmpl w:val="862CD090"/>
@@ -12485,64 +12501,64 @@
     </w:lvl>
   </w:abstractNum>
   <w:num w:numId="1">
-    <w:abstractNumId w:val="16"/>
+    <w:abstractNumId w:val="17"/>
   </w:num>
   <w:num w:numId="2">
     <w:abstractNumId w:val="9"/>
   </w:num>
   <w:num w:numId="3">
+    <w:abstractNumId w:val="32"/>
+  </w:num>
+  <w:num w:numId="4">
+    <w:abstractNumId w:val="22"/>
+  </w:num>
+  <w:num w:numId="5">
     <w:abstractNumId w:val="30"/>
   </w:num>
-  <w:num w:numId="4">
-    <w:abstractNumId w:val="21"/>
-  </w:num>
-  <w:num w:numId="5">
-    <w:abstractNumId w:val="28"/>
-  </w:num>
   <w:num w:numId="6">
-    <w:abstractNumId w:val="22"/>
+    <w:abstractNumId w:val="23"/>
   </w:num>
   <w:num w:numId="7">
     <w:abstractNumId w:val="3"/>
   </w:num>
   <w:num w:numId="8">
-    <w:abstractNumId w:val="15"/>
+    <w:abstractNumId w:val="16"/>
   </w:num>
   <w:num w:numId="9">
-    <w:abstractNumId w:val="25"/>
+    <w:abstractNumId w:val="26"/>
   </w:num>
   <w:num w:numId="10">
-    <w:abstractNumId w:val="24"/>
+    <w:abstractNumId w:val="25"/>
   </w:num>
   <w:num w:numId="11">
     <w:abstractNumId w:val="6"/>
   </w:num>
   <w:num w:numId="12">
-    <w:abstractNumId w:val="20"/>
+    <w:abstractNumId w:val="21"/>
   </w:num>
   <w:num w:numId="13">
-    <w:abstractNumId w:val="31"/>
+    <w:abstractNumId w:val="33"/>
   </w:num>
   <w:num w:numId="14">
-    <w:abstractNumId w:val="23"/>
+    <w:abstractNumId w:val="24"/>
   </w:num>
   <w:num w:numId="15">
-    <w:abstractNumId w:val="32"/>
+    <w:abstractNumId w:val="34"/>
   </w:num>
   <w:num w:numId="16">
     <w:abstractNumId w:val="1"/>
   </w:num>
   <w:num w:numId="17">
-    <w:abstractNumId w:val="18"/>
+    <w:abstractNumId w:val="19"/>
   </w:num>
   <w:num w:numId="18">
-    <w:abstractNumId w:val="14"/>
+    <w:abstractNumId w:val="15"/>
   </w:num>
   <w:num w:numId="19">
     <w:abstractNumId w:val="7"/>
   </w:num>
   <w:num w:numId="20">
-    <w:abstractNumId w:val="12"/>
+    <w:abstractNumId w:val="13"/>
   </w:num>
   <w:num w:numId="21">
     <w:abstractNumId w:val="5"/>
@@ -12557,7 +12573,7 @@
     <w:abstractNumId w:val="10"/>
   </w:num>
   <w:num w:numId="25">
-    <w:abstractNumId w:val="13"/>
+    <w:abstractNumId w:val="14"/>
   </w:num>
   <w:num w:numId="26">
     <w:abstractNumId w:val="2"/>
@@ -12593,22 +12609,28 @@
     </w:lvlOverride>
   </w:num>
   <w:num w:numId="28">
-    <w:abstractNumId w:val="19"/>
+    <w:abstractNumId w:val="20"/>
   </w:num>
   <w:num w:numId="29">
-    <w:abstractNumId w:val="27"/>
+    <w:abstractNumId w:val="29"/>
   </w:num>
   <w:num w:numId="30">
-    <w:abstractNumId w:val="17"/>
+    <w:abstractNumId w:val="18"/>
   </w:num>
   <w:num w:numId="31">
-    <w:abstractNumId w:val="29"/>
+    <w:abstractNumId w:val="31"/>
   </w:num>
   <w:num w:numId="32">
     <w:abstractNumId w:val="11"/>
   </w:num>
   <w:num w:numId="33">
-    <w:abstractNumId w:val="26"/>
+    <w:abstractNumId w:val="28"/>
+  </w:num>
+  <w:num w:numId="34">
+    <w:abstractNumId w:val="12"/>
+  </w:num>
+  <w:num w:numId="35">
+    <w:abstractNumId w:val="27"/>
   </w:num>
 </w:numbering>
 </file>
@@ -13555,7 +13577,7 @@
 </file>
 
 <file path=customXml/itemProps1.xml><?xml version="1.0" encoding="utf-8"?>
-<ds:datastoreItem xmlns:ds="http://schemas.openxmlformats.org/officeDocument/2006/customXml" ds:itemID="{C922D3FE-2659-4037-BC3F-A25C41F66DA0}">
+<ds:datastoreItem xmlns:ds="http://schemas.openxmlformats.org/officeDocument/2006/customXml" ds:itemID="{00D02DD4-7AB7-4BDC-B73B-1383720C69EA}">
   <ds:schemaRefs>
     <ds:schemaRef ds:uri="http://schemas.openxmlformats.org/officeDocument/2006/bibliography"/>
   </ds:schemaRefs>

</xml_diff>